<commit_message>
Deber 1 aplicaciones web
</commit_message>
<xml_diff>
--- a/Aplicaciones web/Primer semestre/Deber 1/LabAplicacionesWeb-TarSemana02.docx
+++ b/Aplicaciones web/Primer semestre/Deber 1/LabAplicacionesWeb-TarSemana02.docx
@@ -409,6 +409,7 @@
           <w:ilvl w:val="0"/>
           <w:numId w:val="37"/>
         </w:numPr>
+        <w:spacing w:after="0"/>
         <w:rPr>
           <w:rFonts w:ascii="Times New Roman" w:hAnsi="Times New Roman" w:cs="Times New Roman"/>
           <w:b w:val="0"/>
@@ -430,8 +431,11 @@
     </w:p>
     <w:p>
       <w:pPr>
-        <w:rPr>
-          <w:rFonts w:ascii="Times New Roman" w:hAnsi="Times New Roman" w:cs="Times New Roman"/>
+        <w:spacing w:after="0"/>
+        <w:ind w:left="360"/>
+        <w:rPr>
+          <w:rFonts w:ascii="Times New Roman" w:hAnsi="Times New Roman" w:cs="Times New Roman"/>
+          <w:bCs/>
           <w:sz w:val="24"/>
           <w:szCs w:val="24"/>
         </w:rPr>
@@ -439,28 +443,37 @@
       <w:r>
         <w:rPr>
           <w:rFonts w:ascii="Times New Roman" w:hAnsi="Times New Roman" w:cs="Times New Roman"/>
-          <w:sz w:val="24"/>
-          <w:szCs w:val="24"/>
-        </w:rPr>
-        <w:t>2. SPA (</w:t>
+          <w:bCs/>
+          <w:color w:val="FF0000"/>
+          <w:sz w:val="24"/>
+          <w:szCs w:val="24"/>
+        </w:rPr>
+        <w:t xml:space="preserve">R: </w:t>
       </w:r>
-      <w:proofErr w:type="gramStart"/>
       <w:r>
         <w:rPr>
           <w:rFonts w:ascii="Times New Roman" w:hAnsi="Times New Roman" w:cs="Times New Roman"/>
           <w:sz w:val="24"/>
           <w:szCs w:val="24"/>
         </w:rPr>
-        <w:t>Single</w:t>
+        <w:t>Durante la navegación no se actualiza más que al ingresar a la página, si navega a otro link se recarga todo.</w:t>
       </w:r>
-      <w:proofErr w:type="gramEnd"/>
+    </w:p>
+    <w:p>
+      <w:pPr>
+        <w:rPr>
+          <w:rFonts w:ascii="Times New Roman" w:hAnsi="Times New Roman" w:cs="Times New Roman"/>
+          <w:sz w:val="24"/>
+          <w:szCs w:val="24"/>
+        </w:rPr>
+      </w:pPr>
       <w:r>
         <w:rPr>
           <w:rFonts w:ascii="Times New Roman" w:hAnsi="Times New Roman" w:cs="Times New Roman"/>
           <w:sz w:val="24"/>
           <w:szCs w:val="24"/>
         </w:rPr>
-        <w:t xml:space="preserve"> Page Application)</w:t>
+        <w:t>2. SPA (Single Page Application)</w:t>
       </w:r>
     </w:p>
     <w:p>
@@ -545,6 +558,7 @@
           <w:ilvl w:val="0"/>
           <w:numId w:val="38"/>
         </w:numPr>
+        <w:spacing w:after="0"/>
         <w:rPr>
           <w:rFonts w:ascii="Times New Roman" w:hAnsi="Times New Roman" w:cs="Times New Roman"/>
           <w:b w:val="0"/>
@@ -562,6 +576,35 @@
           <w:szCs w:val="24"/>
         </w:rPr>
         <w:t>Observa si hay recarga de la página o solo cambio dinámico de contenido.</w:t>
+      </w:r>
+    </w:p>
+    <w:p>
+      <w:pPr>
+        <w:spacing w:after="0"/>
+        <w:ind w:left="360"/>
+        <w:rPr>
+          <w:rFonts w:ascii="Times New Roman" w:hAnsi="Times New Roman" w:cs="Times New Roman"/>
+          <w:sz w:val="24"/>
+          <w:szCs w:val="24"/>
+        </w:rPr>
+      </w:pPr>
+      <w:r>
+        <w:rPr>
+          <w:rFonts w:ascii="Times New Roman" w:hAnsi="Times New Roman" w:cs="Times New Roman"/>
+          <w:bCs/>
+          <w:color w:val="FF0000"/>
+          <w:sz w:val="24"/>
+          <w:szCs w:val="24"/>
+        </w:rPr>
+        <w:t xml:space="preserve">R: </w:t>
+      </w:r>
+      <w:r>
+        <w:rPr>
+          <w:rFonts w:ascii="Times New Roman" w:hAnsi="Times New Roman" w:cs="Times New Roman"/>
+          <w:sz w:val="24"/>
+          <w:szCs w:val="24"/>
+        </w:rPr>
+        <w:t>Se recarga la página al moverse a partes que antes no estaban cargadas, no carga todo de una sola.</w:t>
       </w:r>
     </w:p>
     <w:p>
@@ -571,6 +614,7 @@
           <w:ilvl w:val="0"/>
           <w:numId w:val="38"/>
         </w:numPr>
+        <w:spacing w:after="0"/>
         <w:jc w:val="left"/>
         <w:rPr>
           <w:rFonts w:ascii="Times New Roman" w:hAnsi="Times New Roman" w:cs="Times New Roman"/>
@@ -593,8 +637,11 @@
     </w:p>
     <w:p>
       <w:pPr>
-        <w:rPr>
-          <w:rFonts w:ascii="Times New Roman" w:hAnsi="Times New Roman" w:cs="Times New Roman"/>
+        <w:ind w:left="360"/>
+        <w:jc w:val="left"/>
+        <w:rPr>
+          <w:rFonts w:ascii="Times New Roman" w:hAnsi="Times New Roman" w:cs="Times New Roman"/>
+          <w:bCs/>
           <w:sz w:val="24"/>
           <w:szCs w:val="24"/>
         </w:rPr>
@@ -602,9 +649,87 @@
       <w:r>
         <w:rPr>
           <w:rFonts w:ascii="Times New Roman" w:hAnsi="Times New Roman" w:cs="Times New Roman"/>
-          <w:sz w:val="24"/>
-          <w:szCs w:val="24"/>
-        </w:rPr>
+          <w:bCs/>
+          <w:color w:val="FF0000"/>
+          <w:sz w:val="24"/>
+          <w:szCs w:val="24"/>
+        </w:rPr>
+        <w:t xml:space="preserve">R: </w:t>
+      </w:r>
+      <w:r>
+        <w:rPr>
+          <w:rFonts w:ascii="Times New Roman" w:hAnsi="Times New Roman" w:cs="Times New Roman"/>
+          <w:bCs/>
+          <w:sz w:val="24"/>
+          <w:szCs w:val="24"/>
+        </w:rPr>
+        <w:t>Buena, no es lento.</w:t>
+      </w:r>
+    </w:p>
+    <w:p>
+      <w:pPr>
+        <w:ind w:left="360"/>
+        <w:jc w:val="left"/>
+        <w:rPr>
+          <w:rFonts w:ascii="Times New Roman" w:hAnsi="Times New Roman" w:cs="Times New Roman"/>
+          <w:bCs/>
+          <w:color w:val="FF0000"/>
+          <w:sz w:val="24"/>
+          <w:szCs w:val="24"/>
+        </w:rPr>
+      </w:pPr>
+    </w:p>
+    <w:p>
+      <w:pPr>
+        <w:ind w:left="360"/>
+        <w:jc w:val="left"/>
+        <w:rPr>
+          <w:rFonts w:ascii="Times New Roman" w:hAnsi="Times New Roman" w:cs="Times New Roman"/>
+          <w:bCs/>
+          <w:sz w:val="24"/>
+          <w:szCs w:val="24"/>
+        </w:rPr>
+      </w:pPr>
+    </w:p>
+    <w:p>
+      <w:pPr>
+        <w:ind w:left="360"/>
+        <w:jc w:val="left"/>
+        <w:rPr>
+          <w:rFonts w:ascii="Times New Roman" w:hAnsi="Times New Roman" w:cs="Times New Roman"/>
+          <w:bCs/>
+          <w:sz w:val="24"/>
+          <w:szCs w:val="24"/>
+        </w:rPr>
+      </w:pPr>
+    </w:p>
+    <w:p>
+      <w:pPr>
+        <w:ind w:left="360"/>
+        <w:jc w:val="left"/>
+        <w:rPr>
+          <w:rFonts w:ascii="Times New Roman" w:hAnsi="Times New Roman" w:cs="Times New Roman"/>
+          <w:bCs/>
+          <w:sz w:val="24"/>
+          <w:szCs w:val="24"/>
+        </w:rPr>
+      </w:pPr>
+    </w:p>
+    <w:p>
+      <w:pPr>
+        <w:rPr>
+          <w:rFonts w:ascii="Times New Roman" w:hAnsi="Times New Roman" w:cs="Times New Roman"/>
+          <w:sz w:val="24"/>
+          <w:szCs w:val="24"/>
+        </w:rPr>
+      </w:pPr>
+      <w:r>
+        <w:rPr>
+          <w:rFonts w:ascii="Times New Roman" w:hAnsi="Times New Roman" w:cs="Times New Roman"/>
+          <w:sz w:val="24"/>
+          <w:szCs w:val="24"/>
+        </w:rPr>
+        <w:lastRenderedPageBreak/>
         <w:t>3. PWA (Progressive Web App)</w:t>
       </w:r>
     </w:p>
@@ -680,6 +805,7 @@
           <w:ilvl w:val="0"/>
           <w:numId w:val="39"/>
         </w:numPr>
+        <w:spacing w:after="0"/>
         <w:rPr>
           <w:rFonts w:ascii="Times New Roman" w:hAnsi="Times New Roman" w:cs="Times New Roman"/>
           <w:b w:val="0"/>
@@ -697,6 +823,35 @@
           <w:szCs w:val="24"/>
         </w:rPr>
         <w:t>Accede sin conexión.</w:t>
+      </w:r>
+    </w:p>
+    <w:p>
+      <w:pPr>
+        <w:spacing w:after="0"/>
+        <w:ind w:left="360"/>
+        <w:rPr>
+          <w:rFonts w:ascii="Times New Roman" w:hAnsi="Times New Roman" w:cs="Times New Roman"/>
+          <w:sz w:val="24"/>
+          <w:szCs w:val="24"/>
+        </w:rPr>
+      </w:pPr>
+      <w:r>
+        <w:rPr>
+          <w:rFonts w:ascii="Times New Roman" w:hAnsi="Times New Roman" w:cs="Times New Roman"/>
+          <w:bCs/>
+          <w:color w:val="FF0000"/>
+          <w:sz w:val="24"/>
+          <w:szCs w:val="24"/>
+        </w:rPr>
+        <w:t xml:space="preserve">R: </w:t>
+      </w:r>
+      <w:r>
+        <w:rPr>
+          <w:rFonts w:ascii="Times New Roman" w:hAnsi="Times New Roman" w:cs="Times New Roman"/>
+          <w:sz w:val="24"/>
+          <w:szCs w:val="24"/>
+        </w:rPr>
+        <w:t>Se guarda la página principal, pero si se recarga sale servicio no disponible.</w:t>
       </w:r>
     </w:p>
     <w:p>
@@ -706,6 +861,7 @@
           <w:ilvl w:val="0"/>
           <w:numId w:val="39"/>
         </w:numPr>
+        <w:spacing w:after="0"/>
         <w:rPr>
           <w:rFonts w:ascii="Times New Roman" w:hAnsi="Times New Roman" w:cs="Times New Roman"/>
           <w:b w:val="0"/>
@@ -727,26 +883,42 @@
     </w:p>
     <w:p>
       <w:pPr>
-        <w:rPr>
-          <w:rFonts w:ascii="Times New Roman" w:hAnsi="Times New Roman" w:cs="Times New Roman"/>
-          <w:bCs/>
-          <w:sz w:val="24"/>
-          <w:szCs w:val="24"/>
-        </w:rPr>
-      </w:pPr>
+        <w:ind w:left="360"/>
+        <w:rPr>
+          <w:rFonts w:ascii="Times New Roman" w:hAnsi="Times New Roman" w:cs="Times New Roman"/>
+          <w:sz w:val="24"/>
+          <w:szCs w:val="24"/>
+        </w:rPr>
+      </w:pPr>
+      <w:r>
+        <w:rPr>
+          <w:rFonts w:ascii="Times New Roman" w:hAnsi="Times New Roman" w:cs="Times New Roman"/>
+          <w:bCs/>
+          <w:color w:val="FF0000"/>
+          <w:sz w:val="24"/>
+          <w:szCs w:val="24"/>
+        </w:rPr>
+        <w:t xml:space="preserve">R: </w:t>
+      </w:r>
+      <w:r>
+        <w:rPr>
+          <w:rFonts w:ascii="Times New Roman" w:hAnsi="Times New Roman" w:cs="Times New Roman"/>
+          <w:sz w:val="24"/>
+          <w:szCs w:val="24"/>
+        </w:rPr>
+        <w:t>Que es capaz (accede a muchos recursos locales), confiable (</w:t>
+      </w:r>
+      <w:r>
+        <w:rPr>
+          <w:rFonts w:ascii="Times New Roman" w:hAnsi="Times New Roman" w:cs="Times New Roman"/>
+          <w:sz w:val="24"/>
+          <w:szCs w:val="24"/>
+        </w:rPr>
+        <w:t>rápida) e instalable.</w:t>
+      </w:r>
     </w:p>
     <w:p>
       <w:pPr>
-        <w:rPr>
-          <w:rFonts w:ascii="Times New Roman" w:hAnsi="Times New Roman" w:cs="Times New Roman"/>
-          <w:bCs/>
-          <w:sz w:val="24"/>
-          <w:szCs w:val="24"/>
-        </w:rPr>
-      </w:pPr>
-    </w:p>
-    <w:p>
-      <w:pPr>
         <w:pStyle w:val="Ttulo3"/>
         <w:rPr>
           <w:rFonts w:ascii="Times New Roman" w:hAnsi="Times New Roman" w:cs="Times New Roman"/>
@@ -755,9 +927,16 @@
       <w:r>
         <w:rPr>
           <w:rFonts w:ascii="Times New Roman" w:hAnsi="Times New Roman" w:cs="Times New Roman"/>
-        </w:rPr>
-        <w:lastRenderedPageBreak/>
-        <w:t>Parte 2: Comparación técnica (20 minutos)</w:t>
+          <w:b/>
+          <w:bCs/>
+        </w:rPr>
+        <w:t>Parte 2</w:t>
+      </w:r>
+      <w:r>
+        <w:rPr>
+          <w:rFonts w:ascii="Times New Roman" w:hAnsi="Times New Roman" w:cs="Times New Roman"/>
+        </w:rPr>
+        <w:t>: Comparación técnica (20 minutos)</w:t>
       </w:r>
     </w:p>
     <w:p>
@@ -780,16 +959,17 @@
     <w:tbl>
       <w:tblPr>
         <w:tblStyle w:val="Tablanormal1"/>
-        <w:tblW w:w="9209" w:type="dxa"/>
+        <w:tblW w:w="9356" w:type="dxa"/>
+        <w:tblInd w:w="-147" w:type="dxa"/>
         <w:tblLook w:val="04A0" w:firstRow="1" w:lastRow="0" w:firstColumn="1" w:lastColumn="0" w:noHBand="0" w:noVBand="1"/>
       </w:tblPr>
       <w:tblGrid>
-        <w:gridCol w:w="1189"/>
-        <w:gridCol w:w="1319"/>
-        <w:gridCol w:w="1850"/>
-        <w:gridCol w:w="1684"/>
+        <w:gridCol w:w="1416"/>
+        <w:gridCol w:w="2150"/>
+        <w:gridCol w:w="1620"/>
+        <w:gridCol w:w="1123"/>
         <w:gridCol w:w="1470"/>
-        <w:gridCol w:w="1697"/>
+        <w:gridCol w:w="1577"/>
       </w:tblGrid>
       <w:tr>
         <w:trPr>
@@ -799,7 +979,7 @@
         <w:tc>
           <w:tcPr>
             <w:cnfStyle w:val="001000000000" w:firstRow="0" w:lastRow="0" w:firstColumn="1" w:lastColumn="0" w:oddVBand="0" w:evenVBand="0" w:oddHBand="0" w:evenHBand="0" w:firstRowFirstColumn="0" w:firstRowLastColumn="0" w:lastRowFirstColumn="0" w:lastRowLastColumn="0"/>
-            <w:tcW w:w="1201" w:type="dxa"/>
+            <w:tcW w:w="1416" w:type="dxa"/>
             <w:vAlign w:val="center"/>
           </w:tcPr>
           <w:p>
@@ -823,7 +1003,7 @@
         </w:tc>
         <w:tc>
           <w:tcPr>
-            <w:tcW w:w="1325" w:type="dxa"/>
+            <w:tcW w:w="2150" w:type="dxa"/>
             <w:vAlign w:val="center"/>
           </w:tcPr>
           <w:p>
@@ -848,7 +1028,7 @@
         </w:tc>
         <w:tc>
           <w:tcPr>
-            <w:tcW w:w="1864" w:type="dxa"/>
+            <w:tcW w:w="1620" w:type="dxa"/>
             <w:vAlign w:val="center"/>
           </w:tcPr>
           <w:p>
@@ -873,7 +1053,7 @@
         </w:tc>
         <w:tc>
           <w:tcPr>
-            <w:tcW w:w="1701" w:type="dxa"/>
+            <w:tcW w:w="1123" w:type="dxa"/>
             <w:vAlign w:val="center"/>
           </w:tcPr>
           <w:p>
@@ -898,7 +1078,7 @@
         </w:tc>
         <w:tc>
           <w:tcPr>
-            <w:tcW w:w="1417" w:type="dxa"/>
+            <w:tcW w:w="1470" w:type="dxa"/>
             <w:vAlign w:val="center"/>
           </w:tcPr>
           <w:p>
@@ -923,7 +1103,7 @@
         </w:tc>
         <w:tc>
           <w:tcPr>
-            <w:tcW w:w="1701" w:type="dxa"/>
+            <w:tcW w:w="1577" w:type="dxa"/>
             <w:vAlign w:val="center"/>
           </w:tcPr>
           <w:p>
@@ -950,28 +1130,94 @@
       <w:tr>
         <w:trPr>
           <w:cnfStyle w:val="000000100000" w:firstRow="0" w:lastRow="0" w:firstColumn="0" w:lastColumn="0" w:oddVBand="0" w:evenVBand="0" w:oddHBand="1" w:evenHBand="0" w:firstRowFirstColumn="0" w:firstRowLastColumn="0" w:lastRowFirstColumn="0" w:lastRowLastColumn="0"/>
+          <w:trHeight w:val="1045"/>
         </w:trPr>
         <w:tc>
           <w:tcPr>
             <w:cnfStyle w:val="001000000000" w:firstRow="0" w:lastRow="0" w:firstColumn="1" w:lastColumn="0" w:oddVBand="0" w:evenVBand="0" w:oddHBand="0" w:evenHBand="0" w:firstRowFirstColumn="0" w:firstRowLastColumn="0" w:lastRowFirstColumn="0" w:lastRowLastColumn="0"/>
-            <w:tcW w:w="1201" w:type="dxa"/>
+            <w:tcW w:w="1416" w:type="dxa"/>
+            <w:vAlign w:val="center"/>
           </w:tcPr>
           <w:p>
             <w:pPr>
+              <w:jc w:val="left"/>
+              <w:rPr>
+                <w:rFonts w:ascii="Times New Roman" w:hAnsi="Times New Roman" w:cs="Times New Roman"/>
+                <w:b w:val="0"/>
+                <w:bCs w:val="0"/>
+                <w:sz w:val="24"/>
+                <w:szCs w:val="24"/>
+              </w:rPr>
+            </w:pPr>
+            <w:r>
+              <w:rPr>
+                <w:rFonts w:ascii="Times New Roman" w:hAnsi="Times New Roman" w:cs="Times New Roman"/>
+                <w:b w:val="0"/>
+                <w:bCs w:val="0"/>
+                <w:sz w:val="24"/>
+                <w:szCs w:val="24"/>
+              </w:rPr>
+              <w:t>Aplicación web tradicional</w:t>
+            </w:r>
+          </w:p>
+        </w:tc>
+        <w:tc>
+          <w:tcPr>
+            <w:tcW w:w="2150" w:type="dxa"/>
+            <w:vAlign w:val="center"/>
+          </w:tcPr>
+          <w:p>
+            <w:pPr>
+              <w:jc w:val="left"/>
+              <w:cnfStyle w:val="000000100000" w:firstRow="0" w:lastRow="0" w:firstColumn="0" w:lastColumn="0" w:oddVBand="0" w:evenVBand="0" w:oddHBand="1" w:evenHBand="0" w:firstRowFirstColumn="0" w:firstRowLastColumn="0" w:lastRowFirstColumn="0" w:lastRowLastColumn="0"/>
               <w:rPr>
                 <w:rFonts w:ascii="Times New Roman" w:hAnsi="Times New Roman" w:cs="Times New Roman"/>
                 <w:sz w:val="24"/>
                 <w:szCs w:val="24"/>
               </w:rPr>
             </w:pPr>
+            <w:hyperlink r:id="rId13" w:history="1">
+              <w:r>
+                <w:rPr>
+                  <w:rStyle w:val="Hipervnculo"/>
+                  <w:rFonts w:ascii="Times New Roman" w:hAnsi="Times New Roman" w:cs="Times New Roman"/>
+                  <w:sz w:val="24"/>
+                  <w:szCs w:val="24"/>
+                </w:rPr>
+                <w:t>https://es.wikipedia</w:t>
+              </w:r>
+            </w:hyperlink>
+            <w:r>
+              <w:rPr>
+                <w:rFonts w:ascii="Times New Roman" w:hAnsi="Times New Roman" w:cs="Times New Roman"/>
+                <w:sz w:val="24"/>
+                <w:szCs w:val="24"/>
+              </w:rPr>
+              <w:t>.</w:t>
+            </w:r>
           </w:p>
-        </w:tc>
-        <w:tc>
-          <w:tcPr>
-            <w:tcW w:w="1325" w:type="dxa"/>
-          </w:tcPr>
           <w:p>
             <w:pPr>
+              <w:jc w:val="left"/>
+              <w:cnfStyle w:val="000000100000" w:firstRow="0" w:lastRow="0" w:firstColumn="0" w:lastColumn="0" w:oddVBand="0" w:evenVBand="0" w:oddHBand="1" w:evenHBand="0" w:firstRowFirstColumn="0" w:firstRowLastColumn="0" w:lastRowFirstColumn="0" w:lastRowLastColumn="0"/>
+              <w:rPr>
+                <w:rFonts w:ascii="Times New Roman" w:hAnsi="Times New Roman" w:cs="Times New Roman"/>
+                <w:sz w:val="24"/>
+                <w:szCs w:val="24"/>
+              </w:rPr>
+            </w:pPr>
+            <w:r>
+              <w:rPr>
+                <w:rFonts w:ascii="Times New Roman" w:hAnsi="Times New Roman" w:cs="Times New Roman"/>
+                <w:sz w:val="24"/>
+                <w:szCs w:val="24"/>
+              </w:rPr>
+              <w:t>org/wiki/Segovia</w:t>
+            </w:r>
+          </w:p>
+          <w:p>
+            <w:pPr>
+              <w:jc w:val="left"/>
               <w:cnfStyle w:val="000000100000" w:firstRow="0" w:lastRow="0" w:firstColumn="0" w:lastColumn="0" w:oddVBand="0" w:evenVBand="0" w:oddHBand="1" w:evenHBand="0" w:firstRowFirstColumn="0" w:firstRowLastColumn="0" w:lastRowFirstColumn="0" w:lastRowLastColumn="0"/>
               <w:rPr>
                 <w:rFonts w:ascii="Times New Roman" w:hAnsi="Times New Roman" w:cs="Times New Roman"/>
@@ -983,10 +1229,1836 @@
         </w:tc>
         <w:tc>
           <w:tcPr>
-            <w:tcW w:w="1864" w:type="dxa"/>
+            <w:tcW w:w="1620" w:type="dxa"/>
+            <w:vAlign w:val="center"/>
           </w:tcPr>
           <w:p>
             <w:pPr>
+              <w:jc w:val="left"/>
+              <w:cnfStyle w:val="000000100000" w:firstRow="0" w:lastRow="0" w:firstColumn="0" w:lastColumn="0" w:oddVBand="0" w:evenVBand="0" w:oddHBand="1" w:evenHBand="0" w:firstRowFirstColumn="0" w:firstRowLastColumn="0" w:lastRowFirstColumn="0" w:lastRowLastColumn="0"/>
+              <w:rPr>
+                <w:rFonts w:ascii="Times New Roman" w:hAnsi="Times New Roman" w:cs="Times New Roman"/>
+                <w:sz w:val="24"/>
+                <w:szCs w:val="24"/>
+              </w:rPr>
+            </w:pPr>
+            <w:r>
+              <w:rPr>
+                <w:rFonts w:ascii="Times New Roman" w:hAnsi="Times New Roman" w:cs="Times New Roman"/>
+                <w:sz w:val="24"/>
+                <w:szCs w:val="24"/>
+              </w:rPr>
+              <w:t>No</w:t>
+            </w:r>
+          </w:p>
+        </w:tc>
+        <w:tc>
+          <w:tcPr>
+            <w:tcW w:w="1123" w:type="dxa"/>
+            <w:vAlign w:val="center"/>
+          </w:tcPr>
+          <w:p>
+            <w:pPr>
+              <w:jc w:val="left"/>
+              <w:cnfStyle w:val="000000100000" w:firstRow="0" w:lastRow="0" w:firstColumn="0" w:lastColumn="0" w:oddVBand="0" w:evenVBand="0" w:oddHBand="1" w:evenHBand="0" w:firstRowFirstColumn="0" w:firstRowLastColumn="0" w:lastRowFirstColumn="0" w:lastRowLastColumn="0"/>
+              <w:rPr>
+                <w:rFonts w:ascii="Times New Roman" w:hAnsi="Times New Roman" w:cs="Times New Roman"/>
+                <w:sz w:val="24"/>
+                <w:szCs w:val="24"/>
+              </w:rPr>
+            </w:pPr>
+            <w:r>
+              <w:rPr>
+                <w:rFonts w:ascii="Times New Roman" w:hAnsi="Times New Roman" w:cs="Times New Roman"/>
+                <w:sz w:val="24"/>
+                <w:szCs w:val="24"/>
+              </w:rPr>
+              <w:t>No</w:t>
+            </w:r>
+          </w:p>
+        </w:tc>
+        <w:tc>
+          <w:tcPr>
+            <w:tcW w:w="1470" w:type="dxa"/>
+            <w:vAlign w:val="center"/>
+          </w:tcPr>
+          <w:p>
+            <w:pPr>
+              <w:jc w:val="left"/>
+              <w:cnfStyle w:val="000000100000" w:firstRow="0" w:lastRow="0" w:firstColumn="0" w:lastColumn="0" w:oddVBand="0" w:evenVBand="0" w:oddHBand="1" w:evenHBand="0" w:firstRowFirstColumn="0" w:firstRowLastColumn="0" w:lastRowFirstColumn="0" w:lastRowLastColumn="0"/>
+              <w:rPr>
+                <w:rFonts w:ascii="Times New Roman" w:hAnsi="Times New Roman" w:cs="Times New Roman"/>
+                <w:sz w:val="24"/>
+                <w:szCs w:val="24"/>
+              </w:rPr>
+            </w:pPr>
+            <w:r>
+              <w:rPr>
+                <w:rFonts w:ascii="Times New Roman" w:hAnsi="Times New Roman" w:cs="Times New Roman"/>
+                <w:sz w:val="24"/>
+                <w:szCs w:val="24"/>
+              </w:rPr>
+              <w:t>No</w:t>
+            </w:r>
+          </w:p>
+        </w:tc>
+        <w:tc>
+          <w:tcPr>
+            <w:tcW w:w="1577" w:type="dxa"/>
+            <w:vAlign w:val="center"/>
+          </w:tcPr>
+          <w:p>
+            <w:pPr>
+              <w:jc w:val="left"/>
+              <w:cnfStyle w:val="000000100000" w:firstRow="0" w:lastRow="0" w:firstColumn="0" w:lastColumn="0" w:oddVBand="0" w:evenVBand="0" w:oddHBand="1" w:evenHBand="0" w:firstRowFirstColumn="0" w:firstRowLastColumn="0" w:lastRowFirstColumn="0" w:lastRowLastColumn="0"/>
+              <w:rPr>
+                <w:rFonts w:ascii="Times New Roman" w:hAnsi="Times New Roman" w:cs="Times New Roman"/>
+                <w:sz w:val="24"/>
+                <w:szCs w:val="24"/>
+              </w:rPr>
+            </w:pPr>
+            <w:r>
+              <w:rPr>
+                <w:rFonts w:ascii="Times New Roman" w:hAnsi="Times New Roman" w:cs="Times New Roman"/>
+                <w:sz w:val="24"/>
+                <w:szCs w:val="24"/>
+              </w:rPr>
+              <w:t>Html/CSS/JS</w:t>
+            </w:r>
+          </w:p>
+        </w:tc>
+      </w:tr>
+      <w:tr>
+        <w:trPr>
+          <w:trHeight w:val="755"/>
+        </w:trPr>
+        <w:tc>
+          <w:tcPr>
+            <w:cnfStyle w:val="001000000000" w:firstRow="0" w:lastRow="0" w:firstColumn="1" w:lastColumn="0" w:oddVBand="0" w:evenVBand="0" w:oddHBand="0" w:evenHBand="0" w:firstRowFirstColumn="0" w:firstRowLastColumn="0" w:lastRowFirstColumn="0" w:lastRowLastColumn="0"/>
+            <w:tcW w:w="1416" w:type="dxa"/>
+            <w:vAlign w:val="center"/>
+          </w:tcPr>
+          <w:p>
+            <w:pPr>
+              <w:jc w:val="left"/>
+              <w:rPr>
+                <w:rFonts w:ascii="Times New Roman" w:hAnsi="Times New Roman" w:cs="Times New Roman"/>
+                <w:b w:val="0"/>
+                <w:bCs w:val="0"/>
+                <w:sz w:val="24"/>
+                <w:szCs w:val="24"/>
+              </w:rPr>
+            </w:pPr>
+            <w:r>
+              <w:rPr>
+                <w:rFonts w:ascii="Times New Roman" w:hAnsi="Times New Roman" w:cs="Times New Roman"/>
+                <w:b w:val="0"/>
+                <w:bCs w:val="0"/>
+                <w:sz w:val="24"/>
+                <w:szCs w:val="24"/>
+              </w:rPr>
+              <w:t>Single Page Aplicatio</w:t>
+            </w:r>
+          </w:p>
+        </w:tc>
+        <w:tc>
+          <w:tcPr>
+            <w:tcW w:w="2150" w:type="dxa"/>
+            <w:vAlign w:val="center"/>
+          </w:tcPr>
+          <w:p>
+            <w:pPr>
+              <w:jc w:val="left"/>
+              <w:cnfStyle w:val="000000000000" w:firstRow="0" w:lastRow="0" w:firstColumn="0" w:lastColumn="0" w:oddVBand="0" w:evenVBand="0" w:oddHBand="0" w:evenHBand="0" w:firstRowFirstColumn="0" w:firstRowLastColumn="0" w:lastRowFirstColumn="0" w:lastRowLastColumn="0"/>
+              <w:rPr>
+                <w:rFonts w:ascii="Times New Roman" w:hAnsi="Times New Roman" w:cs="Times New Roman"/>
+                <w:sz w:val="24"/>
+                <w:szCs w:val="24"/>
+              </w:rPr>
+            </w:pPr>
+            <w:r>
+              <w:rPr>
+                <w:rFonts w:ascii="Times New Roman" w:hAnsi="Times New Roman" w:cs="Times New Roman"/>
+                <w:sz w:val="24"/>
+                <w:szCs w:val="24"/>
+              </w:rPr>
+              <w:t>https://react.dev/</w:t>
+            </w:r>
+          </w:p>
+        </w:tc>
+        <w:tc>
+          <w:tcPr>
+            <w:tcW w:w="1620" w:type="dxa"/>
+            <w:vAlign w:val="center"/>
+          </w:tcPr>
+          <w:p>
+            <w:pPr>
+              <w:jc w:val="left"/>
+              <w:cnfStyle w:val="000000000000" w:firstRow="0" w:lastRow="0" w:firstColumn="0" w:lastColumn="0" w:oddVBand="0" w:evenVBand="0" w:oddHBand="0" w:evenHBand="0" w:firstRowFirstColumn="0" w:firstRowLastColumn="0" w:lastRowFirstColumn="0" w:lastRowLastColumn="0"/>
+              <w:rPr>
+                <w:rFonts w:ascii="Times New Roman" w:hAnsi="Times New Roman" w:cs="Times New Roman"/>
+                <w:sz w:val="24"/>
+                <w:szCs w:val="24"/>
+              </w:rPr>
+            </w:pPr>
+            <w:r>
+              <w:rPr>
+                <w:rFonts w:ascii="Times New Roman" w:hAnsi="Times New Roman" w:cs="Times New Roman"/>
+                <w:sz w:val="24"/>
+                <w:szCs w:val="24"/>
+              </w:rPr>
+              <w:t>No</w:t>
+            </w:r>
+          </w:p>
+        </w:tc>
+        <w:tc>
+          <w:tcPr>
+            <w:tcW w:w="1123" w:type="dxa"/>
+            <w:vAlign w:val="center"/>
+          </w:tcPr>
+          <w:p>
+            <w:pPr>
+              <w:jc w:val="left"/>
+              <w:cnfStyle w:val="000000000000" w:firstRow="0" w:lastRow="0" w:firstColumn="0" w:lastColumn="0" w:oddVBand="0" w:evenVBand="0" w:oddHBand="0" w:evenHBand="0" w:firstRowFirstColumn="0" w:firstRowLastColumn="0" w:lastRowFirstColumn="0" w:lastRowLastColumn="0"/>
+              <w:rPr>
+                <w:rFonts w:ascii="Times New Roman" w:hAnsi="Times New Roman" w:cs="Times New Roman"/>
+                <w:sz w:val="24"/>
+                <w:szCs w:val="24"/>
+              </w:rPr>
+            </w:pPr>
+            <w:r>
+              <w:rPr>
+                <w:rFonts w:ascii="Times New Roman" w:hAnsi="Times New Roman" w:cs="Times New Roman"/>
+                <w:sz w:val="24"/>
+                <w:szCs w:val="24"/>
+              </w:rPr>
+              <w:t>No</w:t>
+            </w:r>
+          </w:p>
+        </w:tc>
+        <w:tc>
+          <w:tcPr>
+            <w:tcW w:w="1470" w:type="dxa"/>
+            <w:vAlign w:val="center"/>
+          </w:tcPr>
+          <w:p>
+            <w:pPr>
+              <w:jc w:val="left"/>
+              <w:cnfStyle w:val="000000000000" w:firstRow="0" w:lastRow="0" w:firstColumn="0" w:lastColumn="0" w:oddVBand="0" w:evenVBand="0" w:oddHBand="0" w:evenHBand="0" w:firstRowFirstColumn="0" w:firstRowLastColumn="0" w:lastRowFirstColumn="0" w:lastRowLastColumn="0"/>
+              <w:rPr>
+                <w:rFonts w:ascii="Times New Roman" w:hAnsi="Times New Roman" w:cs="Times New Roman"/>
+                <w:sz w:val="24"/>
+                <w:szCs w:val="24"/>
+              </w:rPr>
+            </w:pPr>
+            <w:r>
+              <w:rPr>
+                <w:rFonts w:ascii="Times New Roman" w:hAnsi="Times New Roman" w:cs="Times New Roman"/>
+                <w:sz w:val="24"/>
+                <w:szCs w:val="24"/>
+              </w:rPr>
+              <w:t>No</w:t>
+            </w:r>
+          </w:p>
+        </w:tc>
+        <w:tc>
+          <w:tcPr>
+            <w:tcW w:w="1577" w:type="dxa"/>
+            <w:vAlign w:val="center"/>
+          </w:tcPr>
+          <w:p>
+            <w:pPr>
+              <w:jc w:val="left"/>
+              <w:cnfStyle w:val="000000000000" w:firstRow="0" w:lastRow="0" w:firstColumn="0" w:lastColumn="0" w:oddVBand="0" w:evenVBand="0" w:oddHBand="0" w:evenHBand="0" w:firstRowFirstColumn="0" w:firstRowLastColumn="0" w:lastRowFirstColumn="0" w:lastRowLastColumn="0"/>
+              <w:rPr>
+                <w:rFonts w:ascii="Times New Roman" w:hAnsi="Times New Roman" w:cs="Times New Roman"/>
+                <w:sz w:val="24"/>
+                <w:szCs w:val="24"/>
+              </w:rPr>
+            </w:pPr>
+            <w:r>
+              <w:rPr>
+                <w:rFonts w:ascii="Times New Roman" w:hAnsi="Times New Roman" w:cs="Times New Roman"/>
+                <w:sz w:val="24"/>
+                <w:szCs w:val="24"/>
+              </w:rPr>
+              <w:t>React</w:t>
+            </w:r>
+          </w:p>
+        </w:tc>
+      </w:tr>
+      <w:tr>
+        <w:trPr>
+          <w:cnfStyle w:val="000000100000" w:firstRow="0" w:lastRow="0" w:firstColumn="0" w:lastColumn="0" w:oddVBand="0" w:evenVBand="0" w:oddHBand="1" w:evenHBand="0" w:firstRowFirstColumn="0" w:firstRowLastColumn="0" w:lastRowFirstColumn="0" w:lastRowLastColumn="0"/>
+          <w:trHeight w:val="733"/>
+        </w:trPr>
+        <w:tc>
+          <w:tcPr>
+            <w:cnfStyle w:val="001000000000" w:firstRow="0" w:lastRow="0" w:firstColumn="1" w:lastColumn="0" w:oddVBand="0" w:evenVBand="0" w:oddHBand="0" w:evenHBand="0" w:firstRowFirstColumn="0" w:firstRowLastColumn="0" w:lastRowFirstColumn="0" w:lastRowLastColumn="0"/>
+            <w:tcW w:w="1416" w:type="dxa"/>
+            <w:vAlign w:val="center"/>
+          </w:tcPr>
+          <w:p>
+            <w:pPr>
+              <w:jc w:val="left"/>
+              <w:rPr>
+                <w:rFonts w:ascii="Times New Roman" w:hAnsi="Times New Roman" w:cs="Times New Roman"/>
+                <w:b w:val="0"/>
+                <w:bCs w:val="0"/>
+                <w:sz w:val="24"/>
+                <w:szCs w:val="24"/>
+              </w:rPr>
+            </w:pPr>
+            <w:r>
+              <w:rPr>
+                <w:rFonts w:ascii="Times New Roman" w:hAnsi="Times New Roman" w:cs="Times New Roman"/>
+                <w:b w:val="0"/>
+                <w:bCs w:val="0"/>
+                <w:sz w:val="24"/>
+                <w:szCs w:val="24"/>
+              </w:rPr>
+              <w:t>Progressive Web App</w:t>
+            </w:r>
+          </w:p>
+        </w:tc>
+        <w:tc>
+          <w:tcPr>
+            <w:tcW w:w="2150" w:type="dxa"/>
+            <w:vAlign w:val="center"/>
+          </w:tcPr>
+          <w:p>
+            <w:pPr>
+              <w:jc w:val="left"/>
+              <w:cnfStyle w:val="000000100000" w:firstRow="0" w:lastRow="0" w:firstColumn="0" w:lastColumn="0" w:oddVBand="0" w:evenVBand="0" w:oddHBand="1" w:evenHBand="0" w:firstRowFirstColumn="0" w:firstRowLastColumn="0" w:lastRowFirstColumn="0" w:lastRowLastColumn="0"/>
+              <w:rPr>
+                <w:rFonts w:ascii="Times New Roman" w:hAnsi="Times New Roman" w:cs="Times New Roman"/>
+                <w:sz w:val="24"/>
+                <w:szCs w:val="24"/>
+              </w:rPr>
+            </w:pPr>
+            <w:r>
+              <w:rPr>
+                <w:rFonts w:ascii="Times New Roman" w:hAnsi="Times New Roman" w:cs="Times New Roman"/>
+                <w:sz w:val="24"/>
+                <w:szCs w:val="24"/>
+              </w:rPr>
+              <w:t>https://web.dev/</w:t>
+            </w:r>
+          </w:p>
+        </w:tc>
+        <w:tc>
+          <w:tcPr>
+            <w:tcW w:w="1620" w:type="dxa"/>
+            <w:vAlign w:val="center"/>
+          </w:tcPr>
+          <w:p>
+            <w:pPr>
+              <w:jc w:val="left"/>
+              <w:cnfStyle w:val="000000100000" w:firstRow="0" w:lastRow="0" w:firstColumn="0" w:lastColumn="0" w:oddVBand="0" w:evenVBand="0" w:oddHBand="1" w:evenHBand="0" w:firstRowFirstColumn="0" w:firstRowLastColumn="0" w:lastRowFirstColumn="0" w:lastRowLastColumn="0"/>
+              <w:rPr>
+                <w:rFonts w:ascii="Times New Roman" w:hAnsi="Times New Roman" w:cs="Times New Roman"/>
+                <w:sz w:val="24"/>
+                <w:szCs w:val="24"/>
+              </w:rPr>
+            </w:pPr>
+            <w:r>
+              <w:rPr>
+                <w:rFonts w:ascii="Times New Roman" w:hAnsi="Times New Roman" w:cs="Times New Roman"/>
+                <w:sz w:val="24"/>
+                <w:szCs w:val="24"/>
+              </w:rPr>
+              <w:t>No</w:t>
+            </w:r>
+          </w:p>
+        </w:tc>
+        <w:tc>
+          <w:tcPr>
+            <w:tcW w:w="1123" w:type="dxa"/>
+            <w:vAlign w:val="center"/>
+          </w:tcPr>
+          <w:p>
+            <w:pPr>
+              <w:jc w:val="left"/>
+              <w:cnfStyle w:val="000000100000" w:firstRow="0" w:lastRow="0" w:firstColumn="0" w:lastColumn="0" w:oddVBand="0" w:evenVBand="0" w:oddHBand="1" w:evenHBand="0" w:firstRowFirstColumn="0" w:firstRowLastColumn="0" w:lastRowFirstColumn="0" w:lastRowLastColumn="0"/>
+              <w:rPr>
+                <w:rFonts w:ascii="Times New Roman" w:hAnsi="Times New Roman" w:cs="Times New Roman"/>
+                <w:sz w:val="24"/>
+                <w:szCs w:val="24"/>
+              </w:rPr>
+            </w:pPr>
+            <w:r>
+              <w:rPr>
+                <w:rFonts w:ascii="Times New Roman" w:hAnsi="Times New Roman" w:cs="Times New Roman"/>
+                <w:sz w:val="24"/>
+                <w:szCs w:val="24"/>
+              </w:rPr>
+              <w:t>Si</w:t>
+            </w:r>
+          </w:p>
+        </w:tc>
+        <w:tc>
+          <w:tcPr>
+            <w:tcW w:w="1470" w:type="dxa"/>
+            <w:vAlign w:val="center"/>
+          </w:tcPr>
+          <w:p>
+            <w:pPr>
+              <w:jc w:val="left"/>
+              <w:cnfStyle w:val="000000100000" w:firstRow="0" w:lastRow="0" w:firstColumn="0" w:lastColumn="0" w:oddVBand="0" w:evenVBand="0" w:oddHBand="1" w:evenHBand="0" w:firstRowFirstColumn="0" w:firstRowLastColumn="0" w:lastRowFirstColumn="0" w:lastRowLastColumn="0"/>
+              <w:rPr>
+                <w:rFonts w:ascii="Times New Roman" w:hAnsi="Times New Roman" w:cs="Times New Roman"/>
+                <w:sz w:val="24"/>
+                <w:szCs w:val="24"/>
+              </w:rPr>
+            </w:pPr>
+            <w:r>
+              <w:rPr>
+                <w:rFonts w:ascii="Times New Roman" w:hAnsi="Times New Roman" w:cs="Times New Roman"/>
+                <w:sz w:val="24"/>
+                <w:szCs w:val="24"/>
+              </w:rPr>
+              <w:t>Si</w:t>
+            </w:r>
+          </w:p>
+        </w:tc>
+        <w:tc>
+          <w:tcPr>
+            <w:tcW w:w="1577" w:type="dxa"/>
+            <w:vAlign w:val="center"/>
+          </w:tcPr>
+          <w:p>
+            <w:pPr>
+              <w:jc w:val="left"/>
+              <w:cnfStyle w:val="000000100000" w:firstRow="0" w:lastRow="0" w:firstColumn="0" w:lastColumn="0" w:oddVBand="0" w:evenVBand="0" w:oddHBand="1" w:evenHBand="0" w:firstRowFirstColumn="0" w:firstRowLastColumn="0" w:lastRowFirstColumn="0" w:lastRowLastColumn="0"/>
+              <w:rPr>
+                <w:rFonts w:ascii="Times New Roman" w:hAnsi="Times New Roman" w:cs="Times New Roman"/>
+                <w:sz w:val="24"/>
+                <w:szCs w:val="24"/>
+              </w:rPr>
+            </w:pPr>
+            <w:r>
+              <w:rPr>
+                <w:rFonts w:ascii="Times New Roman" w:hAnsi="Times New Roman" w:cs="Times New Roman"/>
+                <w:sz w:val="24"/>
+                <w:szCs w:val="24"/>
+              </w:rPr>
+              <w:t>React o Angular.</w:t>
+            </w:r>
+          </w:p>
+        </w:tc>
+      </w:tr>
+    </w:tbl>
+    <w:p>
+      <w:pPr>
+        <w:rPr>
+          <w:rFonts w:ascii="Times New Roman" w:hAnsi="Times New Roman" w:cs="Times New Roman"/>
+          <w:sz w:val="24"/>
+          <w:szCs w:val="24"/>
+        </w:rPr>
+      </w:pPr>
+      <w:r>
+        <w:rPr>
+          <w:rFonts w:ascii="Times New Roman" w:hAnsi="Times New Roman" w:cs="Times New Roman"/>
+          <w:sz w:val="24"/>
+          <w:szCs w:val="24"/>
+        </w:rPr>
+        <w:t xml:space="preserve"> </w:t>
+      </w:r>
+    </w:p>
+    <w:p>
+      <w:pPr>
+        <w:rPr>
+          <w:rFonts w:ascii="Times New Roman" w:hAnsi="Times New Roman" w:cs="Times New Roman"/>
+          <w:sz w:val="24"/>
+          <w:szCs w:val="24"/>
+        </w:rPr>
+      </w:pPr>
+      <w:r>
+        <w:rPr>
+          <w:rFonts w:ascii="Times New Roman" w:hAnsi="Times New Roman" w:cs="Times New Roman"/>
+          <w:sz w:val="24"/>
+          <w:szCs w:val="24"/>
+        </w:rPr>
+        <w:t>Usa DevTools &gt; Network para verificar si la página se recarga por completo (mira el `document`).</w:t>
+      </w:r>
+    </w:p>
+    <w:p>
+      <w:pPr>
+        <w:rPr>
+          <w:rFonts w:ascii="Times New Roman" w:hAnsi="Times New Roman" w:cs="Times New Roman"/>
+          <w:sz w:val="24"/>
+          <w:szCs w:val="24"/>
+        </w:rPr>
+      </w:pPr>
+    </w:p>
+    <w:p>
+      <w:pPr>
+        <w:rPr>
+          <w:rFonts w:ascii="Times New Roman" w:hAnsi="Times New Roman" w:cs="Times New Roman"/>
+          <w:sz w:val="24"/>
+          <w:szCs w:val="24"/>
+        </w:rPr>
+      </w:pPr>
+    </w:p>
+    <w:p>
+      <w:pPr>
+        <w:rPr>
+          <w:rFonts w:ascii="Times New Roman" w:hAnsi="Times New Roman" w:cs="Times New Roman"/>
+          <w:sz w:val="24"/>
+          <w:szCs w:val="24"/>
+        </w:rPr>
+      </w:pPr>
+    </w:p>
+    <w:p>
+      <w:pPr>
+        <w:rPr>
+          <w:rFonts w:ascii="Times New Roman" w:hAnsi="Times New Roman" w:cs="Times New Roman"/>
+          <w:sz w:val="24"/>
+          <w:szCs w:val="24"/>
+        </w:rPr>
+      </w:pPr>
+    </w:p>
+    <w:p>
+      <w:pPr>
+        <w:rPr>
+          <w:rFonts w:ascii="Times New Roman" w:hAnsi="Times New Roman" w:cs="Times New Roman"/>
+          <w:sz w:val="24"/>
+          <w:szCs w:val="24"/>
+        </w:rPr>
+      </w:pPr>
+    </w:p>
+    <w:p>
+      <w:pPr>
+        <w:rPr>
+          <w:rFonts w:ascii="Times New Roman" w:hAnsi="Times New Roman" w:cs="Times New Roman"/>
+          <w:sz w:val="24"/>
+          <w:szCs w:val="24"/>
+        </w:rPr>
+      </w:pPr>
+    </w:p>
+    <w:p>
+      <w:pPr>
+        <w:rPr>
+          <w:rFonts w:ascii="Times New Roman" w:hAnsi="Times New Roman" w:cs="Times New Roman"/>
+          <w:sz w:val="24"/>
+          <w:szCs w:val="24"/>
+        </w:rPr>
+      </w:pPr>
+    </w:p>
+    <w:p>
+      <w:pPr>
+        <w:rPr>
+          <w:rFonts w:ascii="Times New Roman" w:hAnsi="Times New Roman" w:cs="Times New Roman"/>
+          <w:sz w:val="24"/>
+          <w:szCs w:val="24"/>
+        </w:rPr>
+      </w:pPr>
+    </w:p>
+    <w:p>
+      <w:pPr>
+        <w:pStyle w:val="Ttulo3"/>
+        <w:rPr>
+          <w:rFonts w:ascii="Times New Roman" w:hAnsi="Times New Roman" w:cs="Times New Roman"/>
+        </w:rPr>
+      </w:pPr>
+      <w:r>
+        <w:rPr>
+          <w:rFonts w:ascii="Times New Roman" w:hAnsi="Times New Roman" w:cs="Times New Roman"/>
+          <w:b/>
+          <w:bCs/>
+        </w:rPr>
+        <w:lastRenderedPageBreak/>
+        <w:t>Parte 3:</w:t>
+      </w:r>
+      <w:r>
+        <w:rPr>
+          <w:rFonts w:ascii="Times New Roman" w:hAnsi="Times New Roman" w:cs="Times New Roman"/>
+        </w:rPr>
+        <w:t xml:space="preserve"> Diagnóstico con Lighthouse (10 minutos)</w:t>
+      </w:r>
+    </w:p>
+    <w:p/>
+    <w:p>
+      <w:pPr>
+        <w:rPr>
+          <w:rFonts w:ascii="Times New Roman" w:hAnsi="Times New Roman" w:cs="Times New Roman"/>
+          <w:sz w:val="24"/>
+          <w:szCs w:val="24"/>
+        </w:rPr>
+      </w:pPr>
+      <w:r>
+        <w:rPr>
+          <w:rFonts w:ascii="Times New Roman" w:hAnsi="Times New Roman" w:cs="Times New Roman"/>
+          <w:sz w:val="24"/>
+          <w:szCs w:val="24"/>
+        </w:rPr>
+        <w:t>1. En la PWA abierta, abre Chrome DevTools &gt; Lighthouse</w:t>
+      </w:r>
+    </w:p>
+    <w:p>
+      <w:pPr>
+        <w:rPr>
+          <w:rFonts w:ascii="Times New Roman" w:hAnsi="Times New Roman" w:cs="Times New Roman"/>
+          <w:sz w:val="24"/>
+          <w:szCs w:val="24"/>
+        </w:rPr>
+      </w:pPr>
+      <w:r>
+        <w:rPr>
+          <w:rFonts w:ascii="Times New Roman" w:hAnsi="Times New Roman" w:cs="Times New Roman"/>
+          <w:sz w:val="24"/>
+          <w:szCs w:val="24"/>
+        </w:rPr>
+        <w:t>2. Ejecuta un análisis (selecciona solo “Progressive Web App”)</w:t>
+      </w:r>
+    </w:p>
+    <w:p>
+      <w:pPr>
+        <w:rPr>
+          <w:rFonts w:ascii="Times New Roman" w:hAnsi="Times New Roman" w:cs="Times New Roman"/>
+          <w:sz w:val="24"/>
+          <w:szCs w:val="24"/>
+        </w:rPr>
+      </w:pPr>
+      <w:r>
+        <w:rPr>
+          <w:rFonts w:ascii="Times New Roman" w:hAnsi="Times New Roman" w:cs="Times New Roman"/>
+          <w:sz w:val="24"/>
+          <w:szCs w:val="24"/>
+        </w:rPr>
+        <w:t>3. Anota los resultados principales:</w:t>
+      </w:r>
+    </w:p>
+    <w:p>
+      <w:pPr>
+        <w:rPr>
+          <w:rFonts w:ascii="Times New Roman" w:hAnsi="Times New Roman" w:cs="Times New Roman"/>
+          <w:sz w:val="24"/>
+          <w:szCs w:val="24"/>
+        </w:rPr>
+      </w:pPr>
+      <w:r>
+        <w:rPr>
+          <w:rFonts w:ascii="Times New Roman" w:hAnsi="Times New Roman" w:cs="Times New Roman"/>
+          <w:sz w:val="24"/>
+          <w:szCs w:val="24"/>
+        </w:rPr>
+        <w:drawing>
+          <wp:inline distT="0" distB="0" distL="0" distR="0" wp14:anchorId="300437C1" wp14:editId="44C0D888">
+            <wp:extent cx="5400040" cy="3034030"/>
+            <wp:effectExtent l="0" t="0" r="0" b="0"/>
+            <wp:docPr id="797764938" name="Imagen 1"/>
+            <wp:cNvGraphicFramePr>
+              <a:graphicFrameLocks xmlns:a="http://schemas.openxmlformats.org/drawingml/2006/main" noChangeAspect="1"/>
+            </wp:cNvGraphicFramePr>
+            <a:graphic xmlns:a="http://schemas.openxmlformats.org/drawingml/2006/main">
+              <a:graphicData uri="http://schemas.openxmlformats.org/drawingml/2006/picture">
+                <pic:pic xmlns:pic="http://schemas.openxmlformats.org/drawingml/2006/picture">
+                  <pic:nvPicPr>
+                    <pic:cNvPr id="797764938" name=""/>
+                    <pic:cNvPicPr/>
+                  </pic:nvPicPr>
+                  <pic:blipFill>
+                    <a:blip r:embed="rId14"/>
+                    <a:stretch>
+                      <a:fillRect/>
+                    </a:stretch>
+                  </pic:blipFill>
+                  <pic:spPr>
+                    <a:xfrm>
+                      <a:off x="0" y="0"/>
+                      <a:ext cx="5400040" cy="3034030"/>
+                    </a:xfrm>
+                    <a:prstGeom prst="rect">
+                      <a:avLst/>
+                    </a:prstGeom>
+                  </pic:spPr>
+                </pic:pic>
+              </a:graphicData>
+            </a:graphic>
+          </wp:inline>
+        </w:drawing>
+      </w:r>
+    </w:p>
+    <w:p>
+      <w:pPr>
+        <w:pStyle w:val="Prrafodelista"/>
+        <w:numPr>
+          <w:ilvl w:val="0"/>
+          <w:numId w:val="40"/>
+        </w:numPr>
+        <w:spacing w:after="0"/>
+        <w:rPr>
+          <w:rFonts w:ascii="Times New Roman" w:hAnsi="Times New Roman" w:cs="Times New Roman"/>
+          <w:b w:val="0"/>
+          <w:bCs/>
+          <w:sz w:val="24"/>
+          <w:szCs w:val="24"/>
+        </w:rPr>
+      </w:pPr>
+      <w:r>
+        <w:rPr>
+          <w:rFonts w:ascii="Times New Roman" w:hAnsi="Times New Roman" w:cs="Times New Roman"/>
+          <w:b w:val="0"/>
+          <w:bCs/>
+          <w:sz w:val="24"/>
+          <w:szCs w:val="24"/>
+        </w:rPr>
+        <w:t>¿Cumple con los requisitos de una PWA?</w:t>
+      </w:r>
+    </w:p>
+    <w:p>
+      <w:pPr>
+        <w:ind w:left="360"/>
+        <w:rPr>
+          <w:rFonts w:ascii="Times New Roman" w:hAnsi="Times New Roman" w:cs="Times New Roman"/>
+          <w:bCs/>
+          <w:sz w:val="24"/>
+          <w:szCs w:val="24"/>
+        </w:rPr>
+      </w:pPr>
+      <w:r>
+        <w:rPr>
+          <w:rFonts w:ascii="Times New Roman" w:hAnsi="Times New Roman" w:cs="Times New Roman"/>
+          <w:bCs/>
+          <w:color w:val="FF0000"/>
+          <w:sz w:val="24"/>
+          <w:szCs w:val="24"/>
+        </w:rPr>
+        <w:t xml:space="preserve">R: </w:t>
+      </w:r>
+      <w:r>
+        <w:rPr>
+          <w:rFonts w:ascii="Times New Roman" w:hAnsi="Times New Roman" w:cs="Times New Roman"/>
+          <w:bCs/>
+          <w:sz w:val="24"/>
+          <w:szCs w:val="24"/>
+        </w:rPr>
+        <w:t>No sabría.</w:t>
+      </w:r>
+    </w:p>
+    <w:p>
+      <w:pPr>
+        <w:pStyle w:val="Prrafodelista"/>
+        <w:numPr>
+          <w:ilvl w:val="0"/>
+          <w:numId w:val="40"/>
+        </w:numPr>
+        <w:spacing w:after="0"/>
+        <w:rPr>
+          <w:rFonts w:ascii="Times New Roman" w:hAnsi="Times New Roman" w:cs="Times New Roman"/>
+          <w:b w:val="0"/>
+          <w:bCs/>
+          <w:sz w:val="24"/>
+          <w:szCs w:val="24"/>
+        </w:rPr>
+      </w:pPr>
+      <w:r>
+        <w:rPr>
+          <w:rFonts w:ascii="Times New Roman" w:hAnsi="Times New Roman" w:cs="Times New Roman"/>
+          <w:b w:val="0"/>
+          <w:bCs/>
+          <w:sz w:val="24"/>
+          <w:szCs w:val="24"/>
+        </w:rPr>
+        <w:t>¿Qué se recomienda mejorar?</w:t>
+      </w:r>
+    </w:p>
+    <w:p>
+      <w:pPr>
+        <w:ind w:left="360"/>
+        <w:rPr>
+          <w:rFonts w:ascii="Times New Roman" w:hAnsi="Times New Roman" w:cs="Times New Roman"/>
+          <w:bCs/>
+          <w:sz w:val="24"/>
+          <w:szCs w:val="24"/>
+        </w:rPr>
+      </w:pPr>
+      <w:r>
+        <w:rPr>
+          <w:rFonts w:ascii="Times New Roman" w:hAnsi="Times New Roman" w:cs="Times New Roman"/>
+          <w:bCs/>
+          <w:color w:val="FF0000"/>
+          <w:sz w:val="24"/>
+          <w:szCs w:val="24"/>
+        </w:rPr>
+        <w:t xml:space="preserve">R: </w:t>
+      </w:r>
+      <w:r>
+        <w:rPr>
+          <w:rFonts w:ascii="Times New Roman" w:hAnsi="Times New Roman" w:cs="Times New Roman"/>
+          <w:bCs/>
+          <w:sz w:val="24"/>
+          <w:szCs w:val="24"/>
+        </w:rPr>
+        <w:t>Rendimiento del tiempo de ejecución de Javascript, minimizar el trabajo del hilo principal.</w:t>
+      </w:r>
+    </w:p>
+    <w:p>
+      <w:pPr>
+        <w:rPr>
+          <w:rFonts w:ascii="Times New Roman" w:hAnsi="Times New Roman" w:cs="Times New Roman"/>
+          <w:bCs/>
+          <w:sz w:val="24"/>
+          <w:szCs w:val="24"/>
+        </w:rPr>
+      </w:pPr>
+    </w:p>
+    <w:p>
+      <w:pPr>
+        <w:rPr>
+          <w:rFonts w:ascii="Times New Roman" w:hAnsi="Times New Roman" w:cs="Times New Roman"/>
+          <w:bCs/>
+          <w:sz w:val="24"/>
+          <w:szCs w:val="24"/>
+        </w:rPr>
+      </w:pPr>
+    </w:p>
+    <w:p>
+      <w:pPr>
+        <w:rPr>
+          <w:rFonts w:ascii="Times New Roman" w:hAnsi="Times New Roman" w:cs="Times New Roman"/>
+          <w:bCs/>
+          <w:sz w:val="24"/>
+          <w:szCs w:val="24"/>
+        </w:rPr>
+      </w:pPr>
+    </w:p>
+    <w:p>
+      <w:pPr>
+        <w:rPr>
+          <w:rFonts w:ascii="Times New Roman" w:hAnsi="Times New Roman" w:cs="Times New Roman"/>
+          <w:bCs/>
+          <w:sz w:val="24"/>
+          <w:szCs w:val="24"/>
+        </w:rPr>
+      </w:pPr>
+    </w:p>
+    <w:p>
+      <w:pPr>
+        <w:rPr>
+          <w:rFonts w:ascii="Times New Roman" w:hAnsi="Times New Roman" w:cs="Times New Roman"/>
+          <w:bCs/>
+          <w:sz w:val="24"/>
+          <w:szCs w:val="24"/>
+        </w:rPr>
+      </w:pPr>
+    </w:p>
+    <w:p>
+      <w:pPr>
+        <w:rPr>
+          <w:rFonts w:ascii="Times New Roman" w:hAnsi="Times New Roman" w:cs="Times New Roman"/>
+          <w:bCs/>
+          <w:sz w:val="24"/>
+          <w:szCs w:val="24"/>
+        </w:rPr>
+      </w:pPr>
+    </w:p>
+    <w:p>
+      <w:pPr>
+        <w:rPr>
+          <w:rFonts w:ascii="Times New Roman" w:hAnsi="Times New Roman" w:cs="Times New Roman"/>
+          <w:bCs/>
+          <w:sz w:val="24"/>
+          <w:szCs w:val="24"/>
+        </w:rPr>
+      </w:pPr>
+    </w:p>
+    <w:p>
+      <w:pPr>
+        <w:pStyle w:val="Ttulo2"/>
+        <w:rPr>
+          <w:rFonts w:ascii="Times New Roman" w:hAnsi="Times New Roman" w:cs="Times New Roman"/>
+          <w:sz w:val="24"/>
+          <w:szCs w:val="24"/>
+        </w:rPr>
+      </w:pPr>
+      <w:r>
+        <w:rPr>
+          <w:rFonts w:ascii="Times New Roman" w:hAnsi="Times New Roman" w:cs="Times New Roman"/>
+          <w:b/>
+          <w:bCs/>
+          <w:sz w:val="24"/>
+          <w:szCs w:val="24"/>
+        </w:rPr>
+        <w:t>Entregables</w:t>
+      </w:r>
+      <w:r>
+        <w:rPr>
+          <w:rFonts w:ascii="Times New Roman" w:hAnsi="Times New Roman" w:cs="Times New Roman"/>
+          <w:sz w:val="24"/>
+          <w:szCs w:val="24"/>
+        </w:rPr>
+        <w:t xml:space="preserve"> (10 minutos)</w:t>
+      </w:r>
+    </w:p>
+    <w:p>
+      <w:pPr>
+        <w:rPr>
+          <w:rFonts w:ascii="Times New Roman" w:hAnsi="Times New Roman" w:cs="Times New Roman"/>
+          <w:sz w:val="24"/>
+          <w:szCs w:val="24"/>
+        </w:rPr>
+      </w:pPr>
+      <w:r>
+        <w:rPr>
+          <w:rFonts w:ascii="Times New Roman" w:hAnsi="Times New Roman" w:cs="Times New Roman"/>
+          <w:sz w:val="24"/>
+          <w:szCs w:val="24"/>
+        </w:rPr>
+        <w:t>El estudiante debe entregar un documento</w:t>
+      </w:r>
+      <w:r>
+        <w:rPr>
+          <w:rFonts w:ascii="Times New Roman" w:hAnsi="Times New Roman" w:cs="Times New Roman"/>
+          <w:sz w:val="24"/>
+          <w:szCs w:val="24"/>
+        </w:rPr>
+        <w:t xml:space="preserve"> WORD</w:t>
+      </w:r>
+      <w:r>
+        <w:rPr>
+          <w:rFonts w:ascii="Times New Roman" w:hAnsi="Times New Roman" w:cs="Times New Roman"/>
+          <w:sz w:val="24"/>
+          <w:szCs w:val="24"/>
+        </w:rPr>
+        <w:t xml:space="preserve"> (</w:t>
+      </w:r>
+      <w:r>
+        <w:rPr>
+          <w:rFonts w:ascii="Times New Roman" w:hAnsi="Times New Roman" w:cs="Times New Roman"/>
+          <w:sz w:val="24"/>
+          <w:szCs w:val="24"/>
+        </w:rPr>
+        <w:t xml:space="preserve">o </w:t>
+      </w:r>
+      <w:r>
+        <w:rPr>
+          <w:rFonts w:ascii="Times New Roman" w:hAnsi="Times New Roman" w:cs="Times New Roman"/>
+          <w:sz w:val="24"/>
+          <w:szCs w:val="24"/>
+        </w:rPr>
+        <w:t>captura en Google Docs) que contenga:</w:t>
+      </w:r>
+    </w:p>
+    <w:p>
+      <w:pPr>
+        <w:pStyle w:val="Prrafodelista"/>
+        <w:numPr>
+          <w:ilvl w:val="0"/>
+          <w:numId w:val="41"/>
+        </w:numPr>
+        <w:rPr>
+          <w:rFonts w:ascii="Times New Roman" w:hAnsi="Times New Roman" w:cs="Times New Roman"/>
+          <w:b w:val="0"/>
+          <w:bCs/>
+          <w:sz w:val="24"/>
+          <w:szCs w:val="24"/>
+        </w:rPr>
+      </w:pPr>
+      <w:r>
+        <w:rPr>
+          <w:rFonts w:ascii="Times New Roman" w:hAnsi="Times New Roman" w:cs="Times New Roman"/>
+          <w:b w:val="0"/>
+          <w:bCs/>
+          <w:sz w:val="24"/>
+          <w:szCs w:val="24"/>
+        </w:rPr>
+        <w:t>C</w:t>
+      </w:r>
+      <w:r>
+        <w:rPr>
+          <w:rFonts w:ascii="Times New Roman" w:hAnsi="Times New Roman" w:cs="Times New Roman"/>
+          <w:b w:val="0"/>
+          <w:bCs/>
+          <w:sz w:val="24"/>
+          <w:szCs w:val="24"/>
+        </w:rPr>
+        <w:t>apturas de pantalla de las tres apps visitadas.</w:t>
+      </w:r>
+    </w:p>
+    <w:p>
+      <w:pPr>
+        <w:rPr>
+          <w:rFonts w:ascii="Times New Roman" w:hAnsi="Times New Roman" w:cs="Times New Roman"/>
+          <w:bCs/>
+          <w:sz w:val="24"/>
+          <w:szCs w:val="24"/>
+        </w:rPr>
+      </w:pPr>
+      <w:r>
+        <w:rPr>
+          <w:rFonts w:ascii="Times New Roman" w:hAnsi="Times New Roman" w:cs="Times New Roman"/>
+          <w:bCs/>
+          <w:sz w:val="24"/>
+          <w:szCs w:val="24"/>
+        </w:rPr>
+        <w:drawing>
+          <wp:anchor distT="0" distB="0" distL="114300" distR="114300" simplePos="0" relativeHeight="251659264" behindDoc="0" locked="0" layoutInCell="1" allowOverlap="1" wp14:anchorId="0E71BAF6" wp14:editId="38B6B569">
+            <wp:simplePos x="0" y="0"/>
+            <wp:positionH relativeFrom="margin">
+              <wp:align>right</wp:align>
+            </wp:positionH>
+            <wp:positionV relativeFrom="paragraph">
+              <wp:posOffset>194945</wp:posOffset>
+            </wp:positionV>
+            <wp:extent cx="5400040" cy="3034030"/>
+            <wp:effectExtent l="0" t="0" r="0" b="0"/>
+            <wp:wrapTopAndBottom/>
+            <wp:docPr id="654251736" name="Imagen 1"/>
+            <wp:cNvGraphicFramePr>
+              <a:graphicFrameLocks xmlns:a="http://schemas.openxmlformats.org/drawingml/2006/main" noChangeAspect="1"/>
+            </wp:cNvGraphicFramePr>
+            <a:graphic xmlns:a="http://schemas.openxmlformats.org/drawingml/2006/main">
+              <a:graphicData uri="http://schemas.openxmlformats.org/drawingml/2006/picture">
+                <pic:pic xmlns:pic="http://schemas.openxmlformats.org/drawingml/2006/picture">
+                  <pic:nvPicPr>
+                    <pic:cNvPr id="654251736" name=""/>
+                    <pic:cNvPicPr/>
+                  </pic:nvPicPr>
+                  <pic:blipFill>
+                    <a:blip r:embed="rId15" cstate="print">
+                      <a:extLst>
+                        <a:ext uri="{28A0092B-C50C-407E-A947-70E740481C1C}">
+                          <a14:useLocalDpi xmlns:a14="http://schemas.microsoft.com/office/drawing/2010/main" val="0"/>
+                        </a:ext>
+                      </a:extLst>
+                    </a:blip>
+                    <a:stretch>
+                      <a:fillRect/>
+                    </a:stretch>
+                  </pic:blipFill>
+                  <pic:spPr>
+                    <a:xfrm>
+                      <a:off x="0" y="0"/>
+                      <a:ext cx="5400040" cy="3034030"/>
+                    </a:xfrm>
+                    <a:prstGeom prst="rect">
+                      <a:avLst/>
+                    </a:prstGeom>
+                  </pic:spPr>
+                </pic:pic>
+              </a:graphicData>
+            </a:graphic>
+          </wp:anchor>
+        </w:drawing>
+      </w:r>
+      <w:r>
+        <w:rPr>
+          <w:rFonts w:ascii="Times New Roman" w:hAnsi="Times New Roman" w:cs="Times New Roman"/>
+          <w:bCs/>
+          <w:sz w:val="24"/>
+          <w:szCs w:val="24"/>
+        </w:rPr>
+        <w:t>Captura: Wikipedia/Web tradicional.</w:t>
+      </w:r>
+    </w:p>
+    <w:p>
+      <w:pPr>
+        <w:rPr>
+          <w:rFonts w:ascii="Times New Roman" w:hAnsi="Times New Roman" w:cs="Times New Roman"/>
+          <w:bCs/>
+          <w:sz w:val="24"/>
+          <w:szCs w:val="24"/>
+        </w:rPr>
+      </w:pPr>
+      <w:r>
+        <w:rPr>
+          <w:rFonts w:ascii="Times New Roman" w:hAnsi="Times New Roman" w:cs="Times New Roman"/>
+          <w:bCs/>
+          <w:sz w:val="24"/>
+          <w:szCs w:val="24"/>
+        </w:rPr>
+        <w:drawing>
+          <wp:anchor distT="0" distB="0" distL="114300" distR="114300" simplePos="0" relativeHeight="251658240" behindDoc="0" locked="0" layoutInCell="1" allowOverlap="1" wp14:anchorId="60172C6D" wp14:editId="24C5A164">
+            <wp:simplePos x="0" y="0"/>
+            <wp:positionH relativeFrom="margin">
+              <wp:align>right</wp:align>
+            </wp:positionH>
+            <wp:positionV relativeFrom="paragraph">
+              <wp:posOffset>3108325</wp:posOffset>
+            </wp:positionV>
+            <wp:extent cx="5400040" cy="3034030"/>
+            <wp:effectExtent l="0" t="0" r="0" b="0"/>
+            <wp:wrapTopAndBottom/>
+            <wp:docPr id="61666153" name="Imagen 1"/>
+            <wp:cNvGraphicFramePr>
+              <a:graphicFrameLocks xmlns:a="http://schemas.openxmlformats.org/drawingml/2006/main" noChangeAspect="1"/>
+            </wp:cNvGraphicFramePr>
+            <a:graphic xmlns:a="http://schemas.openxmlformats.org/drawingml/2006/main">
+              <a:graphicData uri="http://schemas.openxmlformats.org/drawingml/2006/picture">
+                <pic:pic xmlns:pic="http://schemas.openxmlformats.org/drawingml/2006/picture">
+                  <pic:nvPicPr>
+                    <pic:cNvPr id="61666153" name=""/>
+                    <pic:cNvPicPr/>
+                  </pic:nvPicPr>
+                  <pic:blipFill>
+                    <a:blip r:embed="rId16" cstate="print">
+                      <a:extLst>
+                        <a:ext uri="{28A0092B-C50C-407E-A947-70E740481C1C}">
+                          <a14:useLocalDpi xmlns:a14="http://schemas.microsoft.com/office/drawing/2010/main" val="0"/>
+                        </a:ext>
+                      </a:extLst>
+                    </a:blip>
+                    <a:stretch>
+                      <a:fillRect/>
+                    </a:stretch>
+                  </pic:blipFill>
+                  <pic:spPr>
+                    <a:xfrm>
+                      <a:off x="0" y="0"/>
+                      <a:ext cx="5400040" cy="3034030"/>
+                    </a:xfrm>
+                    <a:prstGeom prst="rect">
+                      <a:avLst/>
+                    </a:prstGeom>
+                  </pic:spPr>
+                </pic:pic>
+              </a:graphicData>
+            </a:graphic>
+          </wp:anchor>
+        </w:drawing>
+      </w:r>
+      <w:r>
+        <w:rPr>
+          <w:rFonts w:ascii="Times New Roman" w:hAnsi="Times New Roman" w:cs="Times New Roman"/>
+          <w:bCs/>
+          <w:sz w:val="24"/>
+          <w:szCs w:val="24"/>
+        </w:rPr>
+        <w:t>Captura: React.dev/SPA</w:t>
+      </w:r>
+    </w:p>
+    <w:p>
+      <w:pPr>
+        <w:rPr>
+          <w:rFonts w:ascii="Times New Roman" w:hAnsi="Times New Roman" w:cs="Times New Roman"/>
+          <w:bCs/>
+          <w:sz w:val="24"/>
+          <w:szCs w:val="24"/>
+        </w:rPr>
+      </w:pPr>
+      <w:r>
+        <w:rPr>
+          <w:rFonts w:ascii="Times New Roman" w:hAnsi="Times New Roman" w:cs="Times New Roman"/>
+          <w:bCs/>
+          <w:sz w:val="24"/>
+          <w:szCs w:val="24"/>
+        </w:rPr>
+        <w:lastRenderedPageBreak/>
+        <w:t>Captura: web.dev</w:t>
+      </w:r>
+    </w:p>
+    <w:p>
+      <w:pPr>
+        <w:rPr>
+          <w:rFonts w:ascii="Times New Roman" w:hAnsi="Times New Roman" w:cs="Times New Roman"/>
+          <w:bCs/>
+          <w:sz w:val="24"/>
+          <w:szCs w:val="24"/>
+        </w:rPr>
+      </w:pPr>
+      <w:r>
+        <w:rPr>
+          <w:rFonts w:ascii="Times New Roman" w:hAnsi="Times New Roman" w:cs="Times New Roman"/>
+          <w:bCs/>
+          <w:sz w:val="24"/>
+          <w:szCs w:val="24"/>
+        </w:rPr>
+        <w:drawing>
+          <wp:inline distT="0" distB="0" distL="0" distR="0" wp14:anchorId="2535F9A2" wp14:editId="37E9C440">
+            <wp:extent cx="5400040" cy="3034030"/>
+            <wp:effectExtent l="0" t="0" r="0" b="0"/>
+            <wp:docPr id="1378890618" name="Imagen 1"/>
+            <wp:cNvGraphicFramePr>
+              <a:graphicFrameLocks xmlns:a="http://schemas.openxmlformats.org/drawingml/2006/main" noChangeAspect="1"/>
+            </wp:cNvGraphicFramePr>
+            <a:graphic xmlns:a="http://schemas.openxmlformats.org/drawingml/2006/main">
+              <a:graphicData uri="http://schemas.openxmlformats.org/drawingml/2006/picture">
+                <pic:pic xmlns:pic="http://schemas.openxmlformats.org/drawingml/2006/picture">
+                  <pic:nvPicPr>
+                    <pic:cNvPr id="1378890618" name=""/>
+                    <pic:cNvPicPr/>
+                  </pic:nvPicPr>
+                  <pic:blipFill>
+                    <a:blip r:embed="rId17"/>
+                    <a:stretch>
+                      <a:fillRect/>
+                    </a:stretch>
+                  </pic:blipFill>
+                  <pic:spPr>
+                    <a:xfrm>
+                      <a:off x="0" y="0"/>
+                      <a:ext cx="5400040" cy="3034030"/>
+                    </a:xfrm>
+                    <a:prstGeom prst="rect">
+                      <a:avLst/>
+                    </a:prstGeom>
+                  </pic:spPr>
+                </pic:pic>
+              </a:graphicData>
+            </a:graphic>
+          </wp:inline>
+        </w:drawing>
+      </w:r>
+    </w:p>
+    <w:p>
+      <w:pPr>
+        <w:rPr>
+          <w:rFonts w:ascii="Times New Roman" w:hAnsi="Times New Roman" w:cs="Times New Roman"/>
+          <w:bCs/>
+          <w:sz w:val="24"/>
+          <w:szCs w:val="24"/>
+        </w:rPr>
+      </w:pPr>
+      <w:r>
+        <w:rPr>
+          <w:noProof/>
+        </w:rPr>
+        <w:drawing>
+          <wp:anchor distT="0" distB="0" distL="114300" distR="114300" simplePos="0" relativeHeight="251661312" behindDoc="0" locked="0" layoutInCell="1" allowOverlap="1" wp14:anchorId="785683D5" wp14:editId="56AD3466">
+            <wp:simplePos x="0" y="0"/>
+            <wp:positionH relativeFrom="margin">
+              <wp:posOffset>1819275</wp:posOffset>
+            </wp:positionH>
+            <wp:positionV relativeFrom="paragraph">
+              <wp:posOffset>327025</wp:posOffset>
+            </wp:positionV>
+            <wp:extent cx="1704553" cy="3787775"/>
+            <wp:effectExtent l="0" t="0" r="0" b="3175"/>
+            <wp:wrapNone/>
+            <wp:docPr id="648478967" name="Imagen 2"/>
+            <wp:cNvGraphicFramePr>
+              <a:graphicFrameLocks xmlns:a="http://schemas.openxmlformats.org/drawingml/2006/main" noChangeAspect="1"/>
+            </wp:cNvGraphicFramePr>
+            <a:graphic xmlns:a="http://schemas.openxmlformats.org/drawingml/2006/main">
+              <a:graphicData uri="http://schemas.openxmlformats.org/drawingml/2006/picture">
+                <pic:pic xmlns:pic="http://schemas.openxmlformats.org/drawingml/2006/picture">
+                  <pic:nvPicPr>
+                    <pic:cNvPr id="0" name="Picture 3"/>
+                    <pic:cNvPicPr>
+                      <a:picLocks noChangeAspect="1" noChangeArrowheads="1"/>
+                    </pic:cNvPicPr>
+                  </pic:nvPicPr>
+                  <pic:blipFill>
+                    <a:blip r:embed="rId18" cstate="print">
+                      <a:extLst>
+                        <a:ext uri="{28A0092B-C50C-407E-A947-70E740481C1C}">
+                          <a14:useLocalDpi xmlns:a14="http://schemas.microsoft.com/office/drawing/2010/main" val="0"/>
+                        </a:ext>
+                      </a:extLst>
+                    </a:blip>
+                    <a:srcRect/>
+                    <a:stretch>
+                      <a:fillRect/>
+                    </a:stretch>
+                  </pic:blipFill>
+                  <pic:spPr bwMode="auto">
+                    <a:xfrm>
+                      <a:off x="0" y="0"/>
+                      <a:ext cx="1704553" cy="3787775"/>
+                    </a:xfrm>
+                    <a:prstGeom prst="rect">
+                      <a:avLst/>
+                    </a:prstGeom>
+                    <a:noFill/>
+                    <a:ln>
+                      <a:noFill/>
+                    </a:ln>
+                  </pic:spPr>
+                </pic:pic>
+              </a:graphicData>
+            </a:graphic>
+            <wp14:sizeRelH relativeFrom="margin">
+              <wp14:pctWidth>0</wp14:pctWidth>
+            </wp14:sizeRelH>
+            <wp14:sizeRelV relativeFrom="margin">
+              <wp14:pctHeight>0</wp14:pctHeight>
+            </wp14:sizeRelV>
+          </wp:anchor>
+        </w:drawing>
+      </w:r>
+      <w:r>
+        <w:rPr>
+          <w:rFonts w:ascii="Times New Roman" w:hAnsi="Times New Roman" w:cs="Times New Roman"/>
+          <w:bCs/>
+          <w:sz w:val="24"/>
+          <w:szCs w:val="24"/>
+        </w:rPr>
+        <w:t xml:space="preserve">Captura de instalación en el teléfono de </w:t>
+      </w:r>
+      <w:r>
+        <w:rPr>
+          <w:rFonts w:ascii="Times New Roman" w:hAnsi="Times New Roman" w:cs="Times New Roman"/>
+          <w:bCs/>
+          <w:sz w:val="24"/>
+          <w:szCs w:val="24"/>
+        </w:rPr>
+        <w:t>web.dev</w:t>
+      </w:r>
+      <w:r>
+        <w:rPr>
+          <w:rFonts w:ascii="Times New Roman" w:hAnsi="Times New Roman" w:cs="Times New Roman"/>
+          <w:bCs/>
+          <w:sz w:val="24"/>
+          <w:szCs w:val="24"/>
+        </w:rPr>
+        <w:t>.</w:t>
+      </w:r>
+    </w:p>
+    <w:p>
+      <w:pPr>
+        <w:rPr>
+          <w:rFonts w:ascii="Times New Roman" w:hAnsi="Times New Roman" w:cs="Times New Roman"/>
+          <w:bCs/>
+          <w:sz w:val="24"/>
+          <w:szCs w:val="24"/>
+        </w:rPr>
+      </w:pPr>
+      <w:r>
+        <w:rPr>
+          <w:noProof/>
+        </w:rPr>
+        <w:drawing>
+          <wp:anchor distT="0" distB="0" distL="114300" distR="114300" simplePos="0" relativeHeight="251662336" behindDoc="0" locked="0" layoutInCell="1" allowOverlap="1" wp14:anchorId="5EFF6377" wp14:editId="7A1EC07F">
+            <wp:simplePos x="0" y="0"/>
+            <wp:positionH relativeFrom="margin">
+              <wp:align>right</wp:align>
+            </wp:positionH>
+            <wp:positionV relativeFrom="paragraph">
+              <wp:posOffset>8255</wp:posOffset>
+            </wp:positionV>
+            <wp:extent cx="1704340" cy="3787775"/>
+            <wp:effectExtent l="0" t="0" r="0" b="3175"/>
+            <wp:wrapNone/>
+            <wp:docPr id="2070917769" name="Imagen 3"/>
+            <wp:cNvGraphicFramePr>
+              <a:graphicFrameLocks xmlns:a="http://schemas.openxmlformats.org/drawingml/2006/main" noChangeAspect="1"/>
+            </wp:cNvGraphicFramePr>
+            <a:graphic xmlns:a="http://schemas.openxmlformats.org/drawingml/2006/main">
+              <a:graphicData uri="http://schemas.openxmlformats.org/drawingml/2006/picture">
+                <pic:pic xmlns:pic="http://schemas.openxmlformats.org/drawingml/2006/picture">
+                  <pic:nvPicPr>
+                    <pic:cNvPr id="0" name="Picture 5"/>
+                    <pic:cNvPicPr>
+                      <a:picLocks noChangeAspect="1" noChangeArrowheads="1"/>
+                    </pic:cNvPicPr>
+                  </pic:nvPicPr>
+                  <pic:blipFill>
+                    <a:blip r:embed="rId19" cstate="print">
+                      <a:extLst>
+                        <a:ext uri="{28A0092B-C50C-407E-A947-70E740481C1C}">
+                          <a14:useLocalDpi xmlns:a14="http://schemas.microsoft.com/office/drawing/2010/main" val="0"/>
+                        </a:ext>
+                      </a:extLst>
+                    </a:blip>
+                    <a:srcRect/>
+                    <a:stretch>
+                      <a:fillRect/>
+                    </a:stretch>
+                  </pic:blipFill>
+                  <pic:spPr bwMode="auto">
+                    <a:xfrm>
+                      <a:off x="0" y="0"/>
+                      <a:ext cx="1704340" cy="3787775"/>
+                    </a:xfrm>
+                    <a:prstGeom prst="rect">
+                      <a:avLst/>
+                    </a:prstGeom>
+                    <a:noFill/>
+                    <a:ln>
+                      <a:noFill/>
+                    </a:ln>
+                  </pic:spPr>
+                </pic:pic>
+              </a:graphicData>
+            </a:graphic>
+            <wp14:sizeRelH relativeFrom="margin">
+              <wp14:pctWidth>0</wp14:pctWidth>
+            </wp14:sizeRelH>
+            <wp14:sizeRelV relativeFrom="margin">
+              <wp14:pctHeight>0</wp14:pctHeight>
+            </wp14:sizeRelV>
+          </wp:anchor>
+        </w:drawing>
+      </w:r>
+      <w:r>
+        <w:rPr>
+          <w:noProof/>
+        </w:rPr>
+        <w:drawing>
+          <wp:anchor distT="0" distB="0" distL="114300" distR="114300" simplePos="0" relativeHeight="251660288" behindDoc="0" locked="0" layoutInCell="1" allowOverlap="1" wp14:anchorId="633DDADC" wp14:editId="06F3AE3F">
+            <wp:simplePos x="0" y="0"/>
+            <wp:positionH relativeFrom="margin">
+              <wp:align>left</wp:align>
+            </wp:positionH>
+            <wp:positionV relativeFrom="paragraph">
+              <wp:posOffset>8255</wp:posOffset>
+            </wp:positionV>
+            <wp:extent cx="1694815" cy="3765550"/>
+            <wp:effectExtent l="0" t="0" r="635" b="6350"/>
+            <wp:wrapNone/>
+            <wp:docPr id="1057479910" name="Imagen 1"/>
+            <wp:cNvGraphicFramePr>
+              <a:graphicFrameLocks xmlns:a="http://schemas.openxmlformats.org/drawingml/2006/main" noChangeAspect="1"/>
+            </wp:cNvGraphicFramePr>
+            <a:graphic xmlns:a="http://schemas.openxmlformats.org/drawingml/2006/main">
+              <a:graphicData uri="http://schemas.openxmlformats.org/drawingml/2006/picture">
+                <pic:pic xmlns:pic="http://schemas.openxmlformats.org/drawingml/2006/picture">
+                  <pic:nvPicPr>
+                    <pic:cNvPr id="0" name="Picture 1"/>
+                    <pic:cNvPicPr>
+                      <a:picLocks noChangeAspect="1" noChangeArrowheads="1"/>
+                    </pic:cNvPicPr>
+                  </pic:nvPicPr>
+                  <pic:blipFill>
+                    <a:blip r:embed="rId20" cstate="print">
+                      <a:extLst>
+                        <a:ext uri="{28A0092B-C50C-407E-A947-70E740481C1C}">
+                          <a14:useLocalDpi xmlns:a14="http://schemas.microsoft.com/office/drawing/2010/main" val="0"/>
+                        </a:ext>
+                      </a:extLst>
+                    </a:blip>
+                    <a:srcRect/>
+                    <a:stretch>
+                      <a:fillRect/>
+                    </a:stretch>
+                  </pic:blipFill>
+                  <pic:spPr bwMode="auto">
+                    <a:xfrm>
+                      <a:off x="0" y="0"/>
+                      <a:ext cx="1694815" cy="3765550"/>
+                    </a:xfrm>
+                    <a:prstGeom prst="rect">
+                      <a:avLst/>
+                    </a:prstGeom>
+                    <a:noFill/>
+                    <a:ln>
+                      <a:noFill/>
+                    </a:ln>
+                  </pic:spPr>
+                </pic:pic>
+              </a:graphicData>
+            </a:graphic>
+            <wp14:sizeRelH relativeFrom="margin">
+              <wp14:pctWidth>0</wp14:pctWidth>
+            </wp14:sizeRelH>
+            <wp14:sizeRelV relativeFrom="margin">
+              <wp14:pctHeight>0</wp14:pctHeight>
+            </wp14:sizeRelV>
+          </wp:anchor>
+        </w:drawing>
+      </w:r>
+    </w:p>
+    <w:p>
+      <w:pPr>
+        <w:rPr>
+          <w:rFonts w:ascii="Times New Roman" w:hAnsi="Times New Roman" w:cs="Times New Roman"/>
+          <w:bCs/>
+          <w:sz w:val="24"/>
+          <w:szCs w:val="24"/>
+        </w:rPr>
+      </w:pPr>
+    </w:p>
+    <w:p>
+      <w:pPr>
+        <w:rPr>
+          <w:rFonts w:ascii="Times New Roman" w:hAnsi="Times New Roman" w:cs="Times New Roman"/>
+          <w:bCs/>
+          <w:sz w:val="24"/>
+          <w:szCs w:val="24"/>
+        </w:rPr>
+      </w:pPr>
+    </w:p>
+    <w:p>
+      <w:pPr>
+        <w:rPr>
+          <w:rFonts w:ascii="Times New Roman" w:hAnsi="Times New Roman" w:cs="Times New Roman"/>
+          <w:bCs/>
+          <w:sz w:val="24"/>
+          <w:szCs w:val="24"/>
+        </w:rPr>
+      </w:pPr>
+    </w:p>
+    <w:p>
+      <w:pPr>
+        <w:rPr>
+          <w:rFonts w:ascii="Times New Roman" w:hAnsi="Times New Roman" w:cs="Times New Roman"/>
+          <w:bCs/>
+          <w:sz w:val="24"/>
+          <w:szCs w:val="24"/>
+        </w:rPr>
+      </w:pPr>
+    </w:p>
+    <w:p>
+      <w:pPr>
+        <w:rPr>
+          <w:rFonts w:ascii="Times New Roman" w:hAnsi="Times New Roman" w:cs="Times New Roman"/>
+          <w:bCs/>
+          <w:sz w:val="24"/>
+          <w:szCs w:val="24"/>
+        </w:rPr>
+      </w:pPr>
+    </w:p>
+    <w:p>
+      <w:pPr>
+        <w:rPr>
+          <w:rFonts w:ascii="Times New Roman" w:hAnsi="Times New Roman" w:cs="Times New Roman"/>
+          <w:bCs/>
+          <w:sz w:val="24"/>
+          <w:szCs w:val="24"/>
+        </w:rPr>
+      </w:pPr>
+    </w:p>
+    <w:p>
+      <w:pPr>
+        <w:rPr>
+          <w:rFonts w:ascii="Times New Roman" w:hAnsi="Times New Roman" w:cs="Times New Roman"/>
+          <w:bCs/>
+          <w:sz w:val="24"/>
+          <w:szCs w:val="24"/>
+        </w:rPr>
+      </w:pPr>
+    </w:p>
+    <w:p>
+      <w:pPr>
+        <w:rPr>
+          <w:rFonts w:ascii="Times New Roman" w:hAnsi="Times New Roman" w:cs="Times New Roman"/>
+          <w:bCs/>
+          <w:sz w:val="24"/>
+          <w:szCs w:val="24"/>
+        </w:rPr>
+      </w:pPr>
+    </w:p>
+    <w:p>
+      <w:pPr>
+        <w:rPr>
+          <w:rFonts w:ascii="Times New Roman" w:hAnsi="Times New Roman" w:cs="Times New Roman"/>
+          <w:bCs/>
+          <w:sz w:val="24"/>
+          <w:szCs w:val="24"/>
+        </w:rPr>
+      </w:pPr>
+    </w:p>
+    <w:p>
+      <w:pPr>
+        <w:rPr>
+          <w:rFonts w:ascii="Times New Roman" w:hAnsi="Times New Roman" w:cs="Times New Roman"/>
+          <w:bCs/>
+          <w:sz w:val="24"/>
+          <w:szCs w:val="24"/>
+        </w:rPr>
+      </w:pPr>
+    </w:p>
+    <w:p>
+      <w:pPr>
+        <w:rPr>
+          <w:rFonts w:ascii="Times New Roman" w:hAnsi="Times New Roman" w:cs="Times New Roman"/>
+          <w:bCs/>
+          <w:sz w:val="24"/>
+          <w:szCs w:val="24"/>
+        </w:rPr>
+      </w:pPr>
+    </w:p>
+    <w:p>
+      <w:pPr>
+        <w:rPr>
+          <w:rFonts w:ascii="Times New Roman" w:hAnsi="Times New Roman" w:cs="Times New Roman"/>
+          <w:bCs/>
+          <w:sz w:val="24"/>
+          <w:szCs w:val="24"/>
+        </w:rPr>
+      </w:pPr>
+    </w:p>
+    <w:p>
+      <w:pPr>
+        <w:pStyle w:val="Prrafodelista"/>
+        <w:numPr>
+          <w:ilvl w:val="0"/>
+          <w:numId w:val="41"/>
+        </w:numPr>
+        <w:rPr>
+          <w:rFonts w:ascii="Times New Roman" w:hAnsi="Times New Roman" w:cs="Times New Roman"/>
+          <w:b w:val="0"/>
+          <w:bCs/>
+          <w:sz w:val="24"/>
+          <w:szCs w:val="24"/>
+        </w:rPr>
+      </w:pPr>
+      <w:r>
+        <w:rPr>
+          <w:rFonts w:ascii="Times New Roman" w:hAnsi="Times New Roman" w:cs="Times New Roman"/>
+          <w:b w:val="0"/>
+          <w:bCs/>
+          <w:sz w:val="24"/>
+          <w:szCs w:val="24"/>
+        </w:rPr>
+        <w:lastRenderedPageBreak/>
+        <w:t>Tabla de comparación completada.</w:t>
+      </w:r>
+    </w:p>
+    <w:tbl>
+      <w:tblPr>
+        <w:tblStyle w:val="Tablanormal1"/>
+        <w:tblW w:w="9356" w:type="dxa"/>
+        <w:tblInd w:w="-147" w:type="dxa"/>
+        <w:tblLook w:val="04A0" w:firstRow="1" w:lastRow="0" w:firstColumn="1" w:lastColumn="0" w:noHBand="0" w:noVBand="1"/>
+      </w:tblPr>
+      <w:tblGrid>
+        <w:gridCol w:w="1416"/>
+        <w:gridCol w:w="2150"/>
+        <w:gridCol w:w="1620"/>
+        <w:gridCol w:w="1123"/>
+        <w:gridCol w:w="1470"/>
+        <w:gridCol w:w="1577"/>
+      </w:tblGrid>
+      <w:tr>
+        <w:trPr>
+          <w:cnfStyle w:val="100000000000" w:firstRow="1" w:lastRow="0" w:firstColumn="0" w:lastColumn="0" w:oddVBand="0" w:evenVBand="0" w:oddHBand="0" w:evenHBand="0" w:firstRowFirstColumn="0" w:firstRowLastColumn="0" w:lastRowFirstColumn="0" w:lastRowLastColumn="0"/>
+          <w:trHeight w:val="695"/>
+        </w:trPr>
+        <w:tc>
+          <w:tcPr>
+            <w:cnfStyle w:val="001000000000" w:firstRow="0" w:lastRow="0" w:firstColumn="1" w:lastColumn="0" w:oddVBand="0" w:evenVBand="0" w:oddHBand="0" w:evenHBand="0" w:firstRowFirstColumn="0" w:firstRowLastColumn="0" w:lastRowFirstColumn="0" w:lastRowLastColumn="0"/>
+            <w:tcW w:w="1416" w:type="dxa"/>
+            <w:vAlign w:val="center"/>
+          </w:tcPr>
+          <w:p>
+            <w:pPr>
+              <w:jc w:val="center"/>
+              <w:rPr>
+                <w:rFonts w:ascii="Times New Roman" w:hAnsi="Times New Roman" w:cs="Times New Roman"/>
+                <w:sz w:val="24"/>
+                <w:szCs w:val="24"/>
+              </w:rPr>
+            </w:pPr>
+            <w:r>
+              <w:rPr>
+                <w:rFonts w:ascii="Times New Roman" w:hAnsi="Times New Roman" w:cs="Times New Roman"/>
+                <w:sz w:val="24"/>
+                <w:szCs w:val="24"/>
+              </w:rPr>
+              <w:t>Tipo de App</w:t>
+            </w:r>
+          </w:p>
+        </w:tc>
+        <w:tc>
+          <w:tcPr>
+            <w:tcW w:w="2150" w:type="dxa"/>
+            <w:vAlign w:val="center"/>
+          </w:tcPr>
+          <w:p>
+            <w:pPr>
+              <w:jc w:val="center"/>
+              <w:cnfStyle w:val="100000000000" w:firstRow="1" w:lastRow="0" w:firstColumn="0" w:lastColumn="0" w:oddVBand="0" w:evenVBand="0" w:oddHBand="0" w:evenHBand="0" w:firstRowFirstColumn="0" w:firstRowLastColumn="0" w:lastRowFirstColumn="0" w:lastRowLastColumn="0"/>
+              <w:rPr>
+                <w:rFonts w:ascii="Times New Roman" w:hAnsi="Times New Roman" w:cs="Times New Roman"/>
+                <w:sz w:val="24"/>
+                <w:szCs w:val="24"/>
+              </w:rPr>
+            </w:pPr>
+            <w:r>
+              <w:rPr>
+                <w:rFonts w:ascii="Times New Roman" w:hAnsi="Times New Roman" w:cs="Times New Roman"/>
+                <w:sz w:val="24"/>
+                <w:szCs w:val="24"/>
+              </w:rPr>
+              <w:t>URL Ejemplo</w:t>
+            </w:r>
+          </w:p>
+        </w:tc>
+        <w:tc>
+          <w:tcPr>
+            <w:tcW w:w="1620" w:type="dxa"/>
+            <w:vAlign w:val="center"/>
+          </w:tcPr>
+          <w:p>
+            <w:pPr>
+              <w:jc w:val="center"/>
+              <w:cnfStyle w:val="100000000000" w:firstRow="1" w:lastRow="0" w:firstColumn="0" w:lastColumn="0" w:oddVBand="0" w:evenVBand="0" w:oddHBand="0" w:evenHBand="0" w:firstRowFirstColumn="0" w:firstRowLastColumn="0" w:lastRowFirstColumn="0" w:lastRowLastColumn="0"/>
+              <w:rPr>
+                <w:rFonts w:ascii="Times New Roman" w:hAnsi="Times New Roman" w:cs="Times New Roman"/>
+                <w:sz w:val="24"/>
+                <w:szCs w:val="24"/>
+              </w:rPr>
+            </w:pPr>
+            <w:r>
+              <w:rPr>
+                <w:rFonts w:ascii="Times New Roman" w:hAnsi="Times New Roman" w:cs="Times New Roman"/>
+                <w:sz w:val="24"/>
+                <w:szCs w:val="24"/>
+              </w:rPr>
+              <w:t>¿Hay recarga completa?</w:t>
+            </w:r>
+          </w:p>
+        </w:tc>
+        <w:tc>
+          <w:tcPr>
+            <w:tcW w:w="1123" w:type="dxa"/>
+            <w:vAlign w:val="center"/>
+          </w:tcPr>
+          <w:p>
+            <w:pPr>
+              <w:jc w:val="center"/>
+              <w:cnfStyle w:val="100000000000" w:firstRow="1" w:lastRow="0" w:firstColumn="0" w:lastColumn="0" w:oddVBand="0" w:evenVBand="0" w:oddHBand="0" w:evenHBand="0" w:firstRowFirstColumn="0" w:firstRowLastColumn="0" w:lastRowFirstColumn="0" w:lastRowLastColumn="0"/>
+              <w:rPr>
+                <w:rFonts w:ascii="Times New Roman" w:hAnsi="Times New Roman" w:cs="Times New Roman"/>
+                <w:sz w:val="24"/>
+                <w:szCs w:val="24"/>
+              </w:rPr>
+            </w:pPr>
+            <w:r>
+              <w:rPr>
+                <w:rFonts w:ascii="Times New Roman" w:hAnsi="Times New Roman" w:cs="Times New Roman"/>
+                <w:sz w:val="24"/>
+                <w:szCs w:val="24"/>
+              </w:rPr>
+              <w:t>¿Se puede usar offline?</w:t>
+            </w:r>
+          </w:p>
+        </w:tc>
+        <w:tc>
+          <w:tcPr>
+            <w:tcW w:w="1470" w:type="dxa"/>
+            <w:vAlign w:val="center"/>
+          </w:tcPr>
+          <w:p>
+            <w:pPr>
+              <w:jc w:val="center"/>
+              <w:cnfStyle w:val="100000000000" w:firstRow="1" w:lastRow="0" w:firstColumn="0" w:lastColumn="0" w:oddVBand="0" w:evenVBand="0" w:oddHBand="0" w:evenHBand="0" w:firstRowFirstColumn="0" w:firstRowLastColumn="0" w:lastRowFirstColumn="0" w:lastRowLastColumn="0"/>
+              <w:rPr>
+                <w:rFonts w:ascii="Times New Roman" w:hAnsi="Times New Roman" w:cs="Times New Roman"/>
+                <w:sz w:val="24"/>
+                <w:szCs w:val="24"/>
+              </w:rPr>
+            </w:pPr>
+            <w:r>
+              <w:rPr>
+                <w:rFonts w:ascii="Times New Roman" w:hAnsi="Times New Roman" w:cs="Times New Roman"/>
+                <w:sz w:val="24"/>
+                <w:szCs w:val="24"/>
+              </w:rPr>
+              <w:t>¿Instalable?</w:t>
+            </w:r>
+          </w:p>
+        </w:tc>
+        <w:tc>
+          <w:tcPr>
+            <w:tcW w:w="1577" w:type="dxa"/>
+            <w:vAlign w:val="center"/>
+          </w:tcPr>
+          <w:p>
+            <w:pPr>
+              <w:jc w:val="center"/>
+              <w:cnfStyle w:val="100000000000" w:firstRow="1" w:lastRow="0" w:firstColumn="0" w:lastColumn="0" w:oddVBand="0" w:evenVBand="0" w:oddHBand="0" w:evenHBand="0" w:firstRowFirstColumn="0" w:firstRowLastColumn="0" w:lastRowFirstColumn="0" w:lastRowLastColumn="0"/>
+              <w:rPr>
+                <w:rFonts w:ascii="Times New Roman" w:hAnsi="Times New Roman" w:cs="Times New Roman"/>
+                <w:sz w:val="24"/>
+                <w:szCs w:val="24"/>
+              </w:rPr>
+            </w:pPr>
+            <w:r>
+              <w:rPr>
+                <w:rFonts w:ascii="Times New Roman" w:hAnsi="Times New Roman" w:cs="Times New Roman"/>
+                <w:sz w:val="24"/>
+                <w:szCs w:val="24"/>
+              </w:rPr>
+              <w:t>¿Framework usado?</w:t>
+            </w:r>
+          </w:p>
+        </w:tc>
+      </w:tr>
+      <w:tr>
+        <w:trPr>
+          <w:cnfStyle w:val="000000100000" w:firstRow="0" w:lastRow="0" w:firstColumn="0" w:lastColumn="0" w:oddVBand="0" w:evenVBand="0" w:oddHBand="1" w:evenHBand="0" w:firstRowFirstColumn="0" w:firstRowLastColumn="0" w:lastRowFirstColumn="0" w:lastRowLastColumn="0"/>
+          <w:trHeight w:val="1045"/>
+        </w:trPr>
+        <w:tc>
+          <w:tcPr>
+            <w:cnfStyle w:val="001000000000" w:firstRow="0" w:lastRow="0" w:firstColumn="1" w:lastColumn="0" w:oddVBand="0" w:evenVBand="0" w:oddHBand="0" w:evenHBand="0" w:firstRowFirstColumn="0" w:firstRowLastColumn="0" w:lastRowFirstColumn="0" w:lastRowLastColumn="0"/>
+            <w:tcW w:w="1416" w:type="dxa"/>
+            <w:vAlign w:val="center"/>
+          </w:tcPr>
+          <w:p>
+            <w:pPr>
+              <w:jc w:val="left"/>
+              <w:rPr>
+                <w:rFonts w:ascii="Times New Roman" w:hAnsi="Times New Roman" w:cs="Times New Roman"/>
+                <w:b w:val="0"/>
+                <w:bCs w:val="0"/>
+                <w:sz w:val="24"/>
+                <w:szCs w:val="24"/>
+              </w:rPr>
+            </w:pPr>
+            <w:r>
+              <w:rPr>
+                <w:rFonts w:ascii="Times New Roman" w:hAnsi="Times New Roman" w:cs="Times New Roman"/>
+                <w:b w:val="0"/>
+                <w:bCs w:val="0"/>
+                <w:sz w:val="24"/>
+                <w:szCs w:val="24"/>
+              </w:rPr>
+              <w:t>Aplicación web tradicional</w:t>
+            </w:r>
+          </w:p>
+        </w:tc>
+        <w:tc>
+          <w:tcPr>
+            <w:tcW w:w="2150" w:type="dxa"/>
+            <w:vAlign w:val="center"/>
+          </w:tcPr>
+          <w:p>
+            <w:pPr>
+              <w:jc w:val="left"/>
+              <w:cnfStyle w:val="000000100000" w:firstRow="0" w:lastRow="0" w:firstColumn="0" w:lastColumn="0" w:oddVBand="0" w:evenVBand="0" w:oddHBand="1" w:evenHBand="0" w:firstRowFirstColumn="0" w:firstRowLastColumn="0" w:lastRowFirstColumn="0" w:lastRowLastColumn="0"/>
+              <w:rPr>
+                <w:rFonts w:ascii="Times New Roman" w:hAnsi="Times New Roman" w:cs="Times New Roman"/>
+                <w:sz w:val="24"/>
+                <w:szCs w:val="24"/>
+              </w:rPr>
+            </w:pPr>
+            <w:hyperlink r:id="rId21" w:history="1">
+              <w:r>
+                <w:rPr>
+                  <w:rStyle w:val="Hipervnculo"/>
+                  <w:rFonts w:ascii="Times New Roman" w:hAnsi="Times New Roman" w:cs="Times New Roman"/>
+                  <w:sz w:val="24"/>
+                  <w:szCs w:val="24"/>
+                </w:rPr>
+                <w:t>https://es.wikipedia</w:t>
+              </w:r>
+            </w:hyperlink>
+            <w:r>
+              <w:rPr>
+                <w:rFonts w:ascii="Times New Roman" w:hAnsi="Times New Roman" w:cs="Times New Roman"/>
+                <w:sz w:val="24"/>
+                <w:szCs w:val="24"/>
+              </w:rPr>
+              <w:t>.</w:t>
+            </w:r>
+          </w:p>
+          <w:p>
+            <w:pPr>
+              <w:jc w:val="left"/>
+              <w:cnfStyle w:val="000000100000" w:firstRow="0" w:lastRow="0" w:firstColumn="0" w:lastColumn="0" w:oddVBand="0" w:evenVBand="0" w:oddHBand="1" w:evenHBand="0" w:firstRowFirstColumn="0" w:firstRowLastColumn="0" w:lastRowFirstColumn="0" w:lastRowLastColumn="0"/>
+              <w:rPr>
+                <w:rFonts w:ascii="Times New Roman" w:hAnsi="Times New Roman" w:cs="Times New Roman"/>
+                <w:sz w:val="24"/>
+                <w:szCs w:val="24"/>
+              </w:rPr>
+            </w:pPr>
+            <w:r>
+              <w:rPr>
+                <w:rFonts w:ascii="Times New Roman" w:hAnsi="Times New Roman" w:cs="Times New Roman"/>
+                <w:sz w:val="24"/>
+                <w:szCs w:val="24"/>
+              </w:rPr>
+              <w:t>org/wiki/Segovia</w:t>
+            </w:r>
+          </w:p>
+          <w:p>
+            <w:pPr>
+              <w:jc w:val="left"/>
               <w:cnfStyle w:val="000000100000" w:firstRow="0" w:lastRow="0" w:firstColumn="0" w:lastColumn="0" w:oddVBand="0" w:evenVBand="0" w:oddHBand="1" w:evenHBand="0" w:firstRowFirstColumn="0" w:firstRowLastColumn="0" w:lastRowFirstColumn="0" w:lastRowLastColumn="0"/>
               <w:rPr>
                 <w:rFonts w:ascii="Times New Roman" w:hAnsi="Times New Roman" w:cs="Times New Roman"/>
@@ -998,10 +3070,12 @@
         </w:tc>
         <w:tc>
           <w:tcPr>
-            <w:tcW w:w="1701" w:type="dxa"/>
+            <w:tcW w:w="1620" w:type="dxa"/>
+            <w:vAlign w:val="center"/>
           </w:tcPr>
           <w:p>
             <w:pPr>
+              <w:jc w:val="left"/>
               <w:cnfStyle w:val="000000100000" w:firstRow="0" w:lastRow="0" w:firstColumn="0" w:lastColumn="0" w:oddVBand="0" w:evenVBand="0" w:oddHBand="1" w:evenHBand="0" w:firstRowFirstColumn="0" w:firstRowLastColumn="0" w:lastRowFirstColumn="0" w:lastRowLastColumn="0"/>
               <w:rPr>
                 <w:rFonts w:ascii="Times New Roman" w:hAnsi="Times New Roman" w:cs="Times New Roman"/>
@@ -1009,14 +3083,24 @@
                 <w:szCs w:val="24"/>
               </w:rPr>
             </w:pPr>
+            <w:r>
+              <w:rPr>
+                <w:rFonts w:ascii="Times New Roman" w:hAnsi="Times New Roman" w:cs="Times New Roman"/>
+                <w:sz w:val="24"/>
+                <w:szCs w:val="24"/>
+              </w:rPr>
+              <w:t>No</w:t>
+            </w:r>
           </w:p>
         </w:tc>
         <w:tc>
           <w:tcPr>
-            <w:tcW w:w="1417" w:type="dxa"/>
+            <w:tcW w:w="1123" w:type="dxa"/>
+            <w:vAlign w:val="center"/>
           </w:tcPr>
           <w:p>
             <w:pPr>
+              <w:jc w:val="left"/>
               <w:cnfStyle w:val="000000100000" w:firstRow="0" w:lastRow="0" w:firstColumn="0" w:lastColumn="0" w:oddVBand="0" w:evenVBand="0" w:oddHBand="1" w:evenHBand="0" w:firstRowFirstColumn="0" w:firstRowLastColumn="0" w:lastRowFirstColumn="0" w:lastRowLastColumn="0"/>
               <w:rPr>
                 <w:rFonts w:ascii="Times New Roman" w:hAnsi="Times New Roman" w:cs="Times New Roman"/>
@@ -1024,14 +3108,24 @@
                 <w:szCs w:val="24"/>
               </w:rPr>
             </w:pPr>
+            <w:r>
+              <w:rPr>
+                <w:rFonts w:ascii="Times New Roman" w:hAnsi="Times New Roman" w:cs="Times New Roman"/>
+                <w:sz w:val="24"/>
+                <w:szCs w:val="24"/>
+              </w:rPr>
+              <w:t>No</w:t>
+            </w:r>
           </w:p>
         </w:tc>
         <w:tc>
           <w:tcPr>
-            <w:tcW w:w="1701" w:type="dxa"/>
+            <w:tcW w:w="1470" w:type="dxa"/>
+            <w:vAlign w:val="center"/>
           </w:tcPr>
           <w:p>
             <w:pPr>
+              <w:jc w:val="left"/>
               <w:cnfStyle w:val="000000100000" w:firstRow="0" w:lastRow="0" w:firstColumn="0" w:lastColumn="0" w:oddVBand="0" w:evenVBand="0" w:oddHBand="1" w:evenHBand="0" w:firstRowFirstColumn="0" w:firstRowLastColumn="0" w:lastRowFirstColumn="0" w:lastRowLastColumn="0"/>
               <w:rPr>
                 <w:rFonts w:ascii="Times New Roman" w:hAnsi="Times New Roman" w:cs="Times New Roman"/>
@@ -1039,31 +3133,83 @@
                 <w:szCs w:val="24"/>
               </w:rPr>
             </w:pPr>
+            <w:r>
+              <w:rPr>
+                <w:rFonts w:ascii="Times New Roman" w:hAnsi="Times New Roman" w:cs="Times New Roman"/>
+                <w:sz w:val="24"/>
+                <w:szCs w:val="24"/>
+              </w:rPr>
+              <w:t>No</w:t>
+            </w:r>
           </w:p>
         </w:tc>
-      </w:tr>
-      <w:tr>
         <w:tc>
           <w:tcPr>
-            <w:cnfStyle w:val="001000000000" w:firstRow="0" w:lastRow="0" w:firstColumn="1" w:lastColumn="0" w:oddVBand="0" w:evenVBand="0" w:oddHBand="0" w:evenHBand="0" w:firstRowFirstColumn="0" w:firstRowLastColumn="0" w:lastRowFirstColumn="0" w:lastRowLastColumn="0"/>
-            <w:tcW w:w="1201" w:type="dxa"/>
+            <w:tcW w:w="1577" w:type="dxa"/>
+            <w:vAlign w:val="center"/>
           </w:tcPr>
           <w:p>
             <w:pPr>
+              <w:jc w:val="left"/>
+              <w:cnfStyle w:val="000000100000" w:firstRow="0" w:lastRow="0" w:firstColumn="0" w:lastColumn="0" w:oddVBand="0" w:evenVBand="0" w:oddHBand="1" w:evenHBand="0" w:firstRowFirstColumn="0" w:firstRowLastColumn="0" w:lastRowFirstColumn="0" w:lastRowLastColumn="0"/>
               <w:rPr>
                 <w:rFonts w:ascii="Times New Roman" w:hAnsi="Times New Roman" w:cs="Times New Roman"/>
                 <w:sz w:val="24"/>
                 <w:szCs w:val="24"/>
               </w:rPr>
             </w:pPr>
+            <w:r>
+              <w:rPr>
+                <w:rFonts w:ascii="Times New Roman" w:hAnsi="Times New Roman" w:cs="Times New Roman"/>
+                <w:sz w:val="24"/>
+                <w:szCs w:val="24"/>
+              </w:rPr>
+              <w:t>Html/CSS/JS</w:t>
+            </w:r>
+          </w:p>
+        </w:tc>
+      </w:tr>
+      <w:tr>
+        <w:trPr>
+          <w:trHeight w:val="755"/>
+        </w:trPr>
+        <w:tc>
+          <w:tcPr>
+            <w:cnfStyle w:val="001000000000" w:firstRow="0" w:lastRow="0" w:firstColumn="1" w:lastColumn="0" w:oddVBand="0" w:evenVBand="0" w:oddHBand="0" w:evenHBand="0" w:firstRowFirstColumn="0" w:firstRowLastColumn="0" w:lastRowFirstColumn="0" w:lastRowLastColumn="0"/>
+            <w:tcW w:w="1416" w:type="dxa"/>
+            <w:vAlign w:val="center"/>
+          </w:tcPr>
+          <w:p>
+            <w:pPr>
+              <w:jc w:val="left"/>
+              <w:rPr>
+                <w:rFonts w:ascii="Times New Roman" w:hAnsi="Times New Roman" w:cs="Times New Roman"/>
+                <w:b w:val="0"/>
+                <w:bCs w:val="0"/>
+                <w:sz w:val="24"/>
+                <w:szCs w:val="24"/>
+              </w:rPr>
+            </w:pPr>
+            <w:r>
+              <w:rPr>
+                <w:rFonts w:ascii="Times New Roman" w:hAnsi="Times New Roman" w:cs="Times New Roman"/>
+                <w:b w:val="0"/>
+                <w:bCs w:val="0"/>
+                <w:sz w:val="24"/>
+                <w:szCs w:val="24"/>
+              </w:rPr>
+              <w:t>Single Page Aplicatio</w:t>
+            </w:r>
           </w:p>
         </w:tc>
         <w:tc>
           <w:tcPr>
-            <w:tcW w:w="1325" w:type="dxa"/>
+            <w:tcW w:w="2150" w:type="dxa"/>
+            <w:vAlign w:val="center"/>
           </w:tcPr>
           <w:p>
             <w:pPr>
+              <w:jc w:val="left"/>
               <w:cnfStyle w:val="000000000000" w:firstRow="0" w:lastRow="0" w:firstColumn="0" w:lastColumn="0" w:oddVBand="0" w:evenVBand="0" w:oddHBand="0" w:evenHBand="0" w:firstRowFirstColumn="0" w:firstRowLastColumn="0" w:lastRowFirstColumn="0" w:lastRowLastColumn="0"/>
               <w:rPr>
                 <w:rFonts w:ascii="Times New Roman" w:hAnsi="Times New Roman" w:cs="Times New Roman"/>
@@ -1071,14 +3217,24 @@
                 <w:szCs w:val="24"/>
               </w:rPr>
             </w:pPr>
+            <w:r>
+              <w:rPr>
+                <w:rFonts w:ascii="Times New Roman" w:hAnsi="Times New Roman" w:cs="Times New Roman"/>
+                <w:sz w:val="24"/>
+                <w:szCs w:val="24"/>
+              </w:rPr>
+              <w:t>https://react.dev/</w:t>
+            </w:r>
           </w:p>
         </w:tc>
         <w:tc>
           <w:tcPr>
-            <w:tcW w:w="1864" w:type="dxa"/>
+            <w:tcW w:w="1620" w:type="dxa"/>
+            <w:vAlign w:val="center"/>
           </w:tcPr>
           <w:p>
             <w:pPr>
+              <w:jc w:val="left"/>
               <w:cnfStyle w:val="000000000000" w:firstRow="0" w:lastRow="0" w:firstColumn="0" w:lastColumn="0" w:oddVBand="0" w:evenVBand="0" w:oddHBand="0" w:evenHBand="0" w:firstRowFirstColumn="0" w:firstRowLastColumn="0" w:lastRowFirstColumn="0" w:lastRowLastColumn="0"/>
               <w:rPr>
                 <w:rFonts w:ascii="Times New Roman" w:hAnsi="Times New Roman" w:cs="Times New Roman"/>
@@ -1086,14 +3242,24 @@
                 <w:szCs w:val="24"/>
               </w:rPr>
             </w:pPr>
+            <w:r>
+              <w:rPr>
+                <w:rFonts w:ascii="Times New Roman" w:hAnsi="Times New Roman" w:cs="Times New Roman"/>
+                <w:sz w:val="24"/>
+                <w:szCs w:val="24"/>
+              </w:rPr>
+              <w:t>No</w:t>
+            </w:r>
           </w:p>
         </w:tc>
         <w:tc>
           <w:tcPr>
-            <w:tcW w:w="1701" w:type="dxa"/>
+            <w:tcW w:w="1123" w:type="dxa"/>
+            <w:vAlign w:val="center"/>
           </w:tcPr>
           <w:p>
             <w:pPr>
+              <w:jc w:val="left"/>
               <w:cnfStyle w:val="000000000000" w:firstRow="0" w:lastRow="0" w:firstColumn="0" w:lastColumn="0" w:oddVBand="0" w:evenVBand="0" w:oddHBand="0" w:evenHBand="0" w:firstRowFirstColumn="0" w:firstRowLastColumn="0" w:lastRowFirstColumn="0" w:lastRowLastColumn="0"/>
               <w:rPr>
                 <w:rFonts w:ascii="Times New Roman" w:hAnsi="Times New Roman" w:cs="Times New Roman"/>
@@ -1101,14 +3267,24 @@
                 <w:szCs w:val="24"/>
               </w:rPr>
             </w:pPr>
+            <w:r>
+              <w:rPr>
+                <w:rFonts w:ascii="Times New Roman" w:hAnsi="Times New Roman" w:cs="Times New Roman"/>
+                <w:sz w:val="24"/>
+                <w:szCs w:val="24"/>
+              </w:rPr>
+              <w:t>No</w:t>
+            </w:r>
           </w:p>
         </w:tc>
         <w:tc>
           <w:tcPr>
-            <w:tcW w:w="1417" w:type="dxa"/>
+            <w:tcW w:w="1470" w:type="dxa"/>
+            <w:vAlign w:val="center"/>
           </w:tcPr>
           <w:p>
             <w:pPr>
+              <w:jc w:val="left"/>
               <w:cnfStyle w:val="000000000000" w:firstRow="0" w:lastRow="0" w:firstColumn="0" w:lastColumn="0" w:oddVBand="0" w:evenVBand="0" w:oddHBand="0" w:evenHBand="0" w:firstRowFirstColumn="0" w:firstRowLastColumn="0" w:lastRowFirstColumn="0" w:lastRowLastColumn="0"/>
               <w:rPr>
                 <w:rFonts w:ascii="Times New Roman" w:hAnsi="Times New Roman" w:cs="Times New Roman"/>
@@ -1116,14 +3292,24 @@
                 <w:szCs w:val="24"/>
               </w:rPr>
             </w:pPr>
+            <w:r>
+              <w:rPr>
+                <w:rFonts w:ascii="Times New Roman" w:hAnsi="Times New Roman" w:cs="Times New Roman"/>
+                <w:sz w:val="24"/>
+                <w:szCs w:val="24"/>
+              </w:rPr>
+              <w:t>No</w:t>
+            </w:r>
           </w:p>
         </w:tc>
         <w:tc>
           <w:tcPr>
-            <w:tcW w:w="1701" w:type="dxa"/>
+            <w:tcW w:w="1577" w:type="dxa"/>
+            <w:vAlign w:val="center"/>
           </w:tcPr>
           <w:p>
             <w:pPr>
+              <w:jc w:val="left"/>
               <w:cnfStyle w:val="000000000000" w:firstRow="0" w:lastRow="0" w:firstColumn="0" w:lastColumn="0" w:oddVBand="0" w:evenVBand="0" w:oddHBand="0" w:evenHBand="0" w:firstRowFirstColumn="0" w:firstRowLastColumn="0" w:lastRowFirstColumn="0" w:lastRowLastColumn="0"/>
               <w:rPr>
                 <w:rFonts w:ascii="Times New Roman" w:hAnsi="Times New Roman" w:cs="Times New Roman"/>
@@ -1131,34 +3317,59 @@
                 <w:szCs w:val="24"/>
               </w:rPr>
             </w:pPr>
+            <w:r>
+              <w:rPr>
+                <w:rFonts w:ascii="Times New Roman" w:hAnsi="Times New Roman" w:cs="Times New Roman"/>
+                <w:sz w:val="24"/>
+                <w:szCs w:val="24"/>
+              </w:rPr>
+              <w:t>React</w:t>
+            </w:r>
           </w:p>
         </w:tc>
       </w:tr>
       <w:tr>
         <w:trPr>
           <w:cnfStyle w:val="000000100000" w:firstRow="0" w:lastRow="0" w:firstColumn="0" w:lastColumn="0" w:oddVBand="0" w:evenVBand="0" w:oddHBand="1" w:evenHBand="0" w:firstRowFirstColumn="0" w:firstRowLastColumn="0" w:lastRowFirstColumn="0" w:lastRowLastColumn="0"/>
+          <w:trHeight w:val="733"/>
         </w:trPr>
         <w:tc>
           <w:tcPr>
             <w:cnfStyle w:val="001000000000" w:firstRow="0" w:lastRow="0" w:firstColumn="1" w:lastColumn="0" w:oddVBand="0" w:evenVBand="0" w:oddHBand="0" w:evenHBand="0" w:firstRowFirstColumn="0" w:firstRowLastColumn="0" w:lastRowFirstColumn="0" w:lastRowLastColumn="0"/>
-            <w:tcW w:w="1201" w:type="dxa"/>
+            <w:tcW w:w="1416" w:type="dxa"/>
+            <w:vAlign w:val="center"/>
           </w:tcPr>
           <w:p>
             <w:pPr>
+              <w:jc w:val="left"/>
               <w:rPr>
                 <w:rFonts w:ascii="Times New Roman" w:hAnsi="Times New Roman" w:cs="Times New Roman"/>
+                <w:b w:val="0"/>
+                <w:bCs w:val="0"/>
                 <w:sz w:val="24"/>
                 <w:szCs w:val="24"/>
               </w:rPr>
             </w:pPr>
+            <w:r>
+              <w:rPr>
+                <w:rFonts w:ascii="Times New Roman" w:hAnsi="Times New Roman" w:cs="Times New Roman"/>
+                <w:b w:val="0"/>
+                <w:bCs w:val="0"/>
+                <w:sz w:val="24"/>
+                <w:szCs w:val="24"/>
+              </w:rPr>
+              <w:t>Progressive Web App</w:t>
+            </w:r>
           </w:p>
         </w:tc>
         <w:tc>
           <w:tcPr>
-            <w:tcW w:w="1325" w:type="dxa"/>
+            <w:tcW w:w="2150" w:type="dxa"/>
+            <w:vAlign w:val="center"/>
           </w:tcPr>
           <w:p>
             <w:pPr>
+              <w:jc w:val="left"/>
               <w:cnfStyle w:val="000000100000" w:firstRow="0" w:lastRow="0" w:firstColumn="0" w:lastColumn="0" w:oddVBand="0" w:evenVBand="0" w:oddHBand="1" w:evenHBand="0" w:firstRowFirstColumn="0" w:firstRowLastColumn="0" w:lastRowFirstColumn="0" w:lastRowLastColumn="0"/>
               <w:rPr>
                 <w:rFonts w:ascii="Times New Roman" w:hAnsi="Times New Roman" w:cs="Times New Roman"/>
@@ -1166,14 +3377,24 @@
                 <w:szCs w:val="24"/>
               </w:rPr>
             </w:pPr>
+            <w:r>
+              <w:rPr>
+                <w:rFonts w:ascii="Times New Roman" w:hAnsi="Times New Roman" w:cs="Times New Roman"/>
+                <w:sz w:val="24"/>
+                <w:szCs w:val="24"/>
+              </w:rPr>
+              <w:t>https://web.dev/</w:t>
+            </w:r>
           </w:p>
         </w:tc>
         <w:tc>
           <w:tcPr>
-            <w:tcW w:w="1864" w:type="dxa"/>
+            <w:tcW w:w="1620" w:type="dxa"/>
+            <w:vAlign w:val="center"/>
           </w:tcPr>
           <w:p>
             <w:pPr>
+              <w:jc w:val="left"/>
               <w:cnfStyle w:val="000000100000" w:firstRow="0" w:lastRow="0" w:firstColumn="0" w:lastColumn="0" w:oddVBand="0" w:evenVBand="0" w:oddHBand="1" w:evenHBand="0" w:firstRowFirstColumn="0" w:firstRowLastColumn="0" w:lastRowFirstColumn="0" w:lastRowLastColumn="0"/>
               <w:rPr>
                 <w:rFonts w:ascii="Times New Roman" w:hAnsi="Times New Roman" w:cs="Times New Roman"/>
@@ -1181,14 +3402,24 @@
                 <w:szCs w:val="24"/>
               </w:rPr>
             </w:pPr>
+            <w:r>
+              <w:rPr>
+                <w:rFonts w:ascii="Times New Roman" w:hAnsi="Times New Roman" w:cs="Times New Roman"/>
+                <w:sz w:val="24"/>
+                <w:szCs w:val="24"/>
+              </w:rPr>
+              <w:t>No</w:t>
+            </w:r>
           </w:p>
         </w:tc>
         <w:tc>
           <w:tcPr>
-            <w:tcW w:w="1701" w:type="dxa"/>
+            <w:tcW w:w="1123" w:type="dxa"/>
+            <w:vAlign w:val="center"/>
           </w:tcPr>
           <w:p>
             <w:pPr>
+              <w:jc w:val="left"/>
               <w:cnfStyle w:val="000000100000" w:firstRow="0" w:lastRow="0" w:firstColumn="0" w:lastColumn="0" w:oddVBand="0" w:evenVBand="0" w:oddHBand="1" w:evenHBand="0" w:firstRowFirstColumn="0" w:firstRowLastColumn="0" w:lastRowFirstColumn="0" w:lastRowLastColumn="0"/>
               <w:rPr>
                 <w:rFonts w:ascii="Times New Roman" w:hAnsi="Times New Roman" w:cs="Times New Roman"/>
@@ -1196,14 +3427,24 @@
                 <w:szCs w:val="24"/>
               </w:rPr>
             </w:pPr>
+            <w:r>
+              <w:rPr>
+                <w:rFonts w:ascii="Times New Roman" w:hAnsi="Times New Roman" w:cs="Times New Roman"/>
+                <w:sz w:val="24"/>
+                <w:szCs w:val="24"/>
+              </w:rPr>
+              <w:t>Si</w:t>
+            </w:r>
           </w:p>
         </w:tc>
         <w:tc>
           <w:tcPr>
-            <w:tcW w:w="1417" w:type="dxa"/>
+            <w:tcW w:w="1470" w:type="dxa"/>
+            <w:vAlign w:val="center"/>
           </w:tcPr>
           <w:p>
             <w:pPr>
+              <w:jc w:val="left"/>
               <w:cnfStyle w:val="000000100000" w:firstRow="0" w:lastRow="0" w:firstColumn="0" w:lastColumn="0" w:oddVBand="0" w:evenVBand="0" w:oddHBand="1" w:evenHBand="0" w:firstRowFirstColumn="0" w:firstRowLastColumn="0" w:lastRowFirstColumn="0" w:lastRowLastColumn="0"/>
               <w:rPr>
                 <w:rFonts w:ascii="Times New Roman" w:hAnsi="Times New Roman" w:cs="Times New Roman"/>
@@ -1211,14 +3452,24 @@
                 <w:szCs w:val="24"/>
               </w:rPr>
             </w:pPr>
+            <w:r>
+              <w:rPr>
+                <w:rFonts w:ascii="Times New Roman" w:hAnsi="Times New Roman" w:cs="Times New Roman"/>
+                <w:sz w:val="24"/>
+                <w:szCs w:val="24"/>
+              </w:rPr>
+              <w:t>Si</w:t>
+            </w:r>
           </w:p>
         </w:tc>
         <w:tc>
           <w:tcPr>
-            <w:tcW w:w="1701" w:type="dxa"/>
+            <w:tcW w:w="1577" w:type="dxa"/>
+            <w:vAlign w:val="center"/>
           </w:tcPr>
           <w:p>
             <w:pPr>
+              <w:jc w:val="left"/>
               <w:cnfStyle w:val="000000100000" w:firstRow="0" w:lastRow="0" w:firstColumn="0" w:lastColumn="0" w:oddVBand="0" w:evenVBand="0" w:oddHBand="1" w:evenHBand="0" w:firstRowFirstColumn="0" w:firstRowLastColumn="0" w:lastRowFirstColumn="0" w:lastRowLastColumn="0"/>
               <w:rPr>
                 <w:rFonts w:ascii="Times New Roman" w:hAnsi="Times New Roman" w:cs="Times New Roman"/>
@@ -1226,6 +3477,14 @@
                 <w:szCs w:val="24"/>
               </w:rPr>
             </w:pPr>
+            <w:r>
+              <w:rPr>
+                <w:rFonts w:ascii="Times New Roman" w:hAnsi="Times New Roman" w:cs="Times New Roman"/>
+                <w:sz w:val="24"/>
+                <w:szCs w:val="24"/>
+              </w:rPr>
+              <w:t>React o Angular.</w:t>
+            </w:r>
           </w:p>
         </w:tc>
       </w:tr>
@@ -1234,238 +3493,11 @@
       <w:pPr>
         <w:rPr>
           <w:rFonts w:ascii="Times New Roman" w:hAnsi="Times New Roman" w:cs="Times New Roman"/>
-          <w:sz w:val="24"/>
-          <w:szCs w:val="24"/>
-        </w:rPr>
-      </w:pPr>
-    </w:p>
-    <w:p>
-      <w:pPr>
-        <w:rPr>
-          <w:rFonts w:ascii="Times New Roman" w:hAnsi="Times New Roman" w:cs="Times New Roman"/>
-          <w:sz w:val="24"/>
-          <w:szCs w:val="24"/>
-        </w:rPr>
-      </w:pPr>
-      <w:r>
-        <w:rPr>
-          <w:rFonts w:ascii="Times New Roman" w:hAnsi="Times New Roman" w:cs="Times New Roman"/>
-          <w:sz w:val="24"/>
-          <w:szCs w:val="24"/>
-        </w:rPr>
-        <w:t>Usa DevTools &gt; Network para verificar si la página se recarga por completo (mira el `document`).</w:t>
-      </w:r>
-    </w:p>
-    <w:p>
-      <w:pPr>
-        <w:pStyle w:val="Ttulo3"/>
-        <w:rPr>
-          <w:rFonts w:ascii="Times New Roman" w:hAnsi="Times New Roman" w:cs="Times New Roman"/>
-        </w:rPr>
-      </w:pPr>
-      <w:r>
-        <w:rPr>
-          <w:rFonts w:ascii="Times New Roman" w:hAnsi="Times New Roman" w:cs="Times New Roman"/>
-          <w:b/>
-          <w:bCs/>
-        </w:rPr>
-        <w:t>Parte 3:</w:t>
-      </w:r>
-      <w:r>
-        <w:rPr>
-          <w:rFonts w:ascii="Times New Roman" w:hAnsi="Times New Roman" w:cs="Times New Roman"/>
-        </w:rPr>
-        <w:t xml:space="preserve"> Diagnóstico con Lighthouse (10 minutos)</w:t>
-      </w:r>
-    </w:p>
-    <w:p/>
-    <w:p>
-      <w:pPr>
-        <w:rPr>
-          <w:rFonts w:ascii="Times New Roman" w:hAnsi="Times New Roman" w:cs="Times New Roman"/>
-          <w:sz w:val="24"/>
-          <w:szCs w:val="24"/>
-        </w:rPr>
-      </w:pPr>
-      <w:r>
-        <w:rPr>
-          <w:rFonts w:ascii="Times New Roman" w:hAnsi="Times New Roman" w:cs="Times New Roman"/>
-          <w:sz w:val="24"/>
-          <w:szCs w:val="24"/>
-        </w:rPr>
-        <w:t>1. En la PWA abierta, abre Chrome DevTools &gt; Lighthouse</w:t>
-      </w:r>
-    </w:p>
-    <w:p>
-      <w:pPr>
-        <w:rPr>
-          <w:rFonts w:ascii="Times New Roman" w:hAnsi="Times New Roman" w:cs="Times New Roman"/>
-          <w:sz w:val="24"/>
-          <w:szCs w:val="24"/>
-        </w:rPr>
-      </w:pPr>
-      <w:r>
-        <w:rPr>
-          <w:rFonts w:ascii="Times New Roman" w:hAnsi="Times New Roman" w:cs="Times New Roman"/>
-          <w:sz w:val="24"/>
-          <w:szCs w:val="24"/>
-        </w:rPr>
-        <w:t>2. Ejecuta un análisis (selecciona solo “Progressive Web App”)</w:t>
-      </w:r>
-    </w:p>
-    <w:p>
-      <w:pPr>
-        <w:rPr>
-          <w:rFonts w:ascii="Times New Roman" w:hAnsi="Times New Roman" w:cs="Times New Roman"/>
-          <w:sz w:val="24"/>
-          <w:szCs w:val="24"/>
-        </w:rPr>
-      </w:pPr>
-      <w:r>
-        <w:rPr>
-          <w:rFonts w:ascii="Times New Roman" w:hAnsi="Times New Roman" w:cs="Times New Roman"/>
-          <w:sz w:val="24"/>
-          <w:szCs w:val="24"/>
-        </w:rPr>
-        <w:t>3. Anota los resultados principales:</w:t>
-      </w:r>
-    </w:p>
-    <w:p>
-      <w:pPr>
-        <w:pStyle w:val="Prrafodelista"/>
-        <w:numPr>
-          <w:ilvl w:val="0"/>
-          <w:numId w:val="40"/>
-        </w:numPr>
-        <w:rPr>
-          <w:rFonts w:ascii="Times New Roman" w:hAnsi="Times New Roman" w:cs="Times New Roman"/>
-          <w:b w:val="0"/>
-          <w:bCs/>
-          <w:sz w:val="24"/>
-          <w:szCs w:val="24"/>
-        </w:rPr>
-      </w:pPr>
-      <w:r>
-        <w:rPr>
-          <w:rFonts w:ascii="Times New Roman" w:hAnsi="Times New Roman" w:cs="Times New Roman"/>
-          <w:b w:val="0"/>
-          <w:bCs/>
-          <w:sz w:val="24"/>
-          <w:szCs w:val="24"/>
-        </w:rPr>
-        <w:t>¿Cumple con los requisitos de una PWA?</w:t>
-      </w:r>
-    </w:p>
-    <w:p>
-      <w:pPr>
-        <w:pStyle w:val="Prrafodelista"/>
-        <w:numPr>
-          <w:ilvl w:val="0"/>
-          <w:numId w:val="40"/>
-        </w:numPr>
-        <w:rPr>
-          <w:rFonts w:ascii="Times New Roman" w:hAnsi="Times New Roman" w:cs="Times New Roman"/>
-          <w:b w:val="0"/>
-          <w:bCs/>
-          <w:sz w:val="24"/>
-          <w:szCs w:val="24"/>
-        </w:rPr>
-      </w:pPr>
-      <w:r>
-        <w:rPr>
-          <w:rFonts w:ascii="Times New Roman" w:hAnsi="Times New Roman" w:cs="Times New Roman"/>
-          <w:b w:val="0"/>
-          <w:bCs/>
-          <w:sz w:val="24"/>
-          <w:szCs w:val="24"/>
-        </w:rPr>
-        <w:t>¿Qué se recomienda mejorar?</w:t>
-      </w:r>
-    </w:p>
-    <w:p>
-      <w:pPr>
-        <w:pStyle w:val="Ttulo2"/>
-        <w:rPr>
-          <w:rFonts w:ascii="Times New Roman" w:hAnsi="Times New Roman" w:cs="Times New Roman"/>
-          <w:sz w:val="24"/>
-          <w:szCs w:val="24"/>
-        </w:rPr>
-      </w:pPr>
-      <w:r>
-        <w:rPr>
-          <w:rFonts w:ascii="Times New Roman" w:hAnsi="Times New Roman" w:cs="Times New Roman"/>
-          <w:sz w:val="24"/>
-          <w:szCs w:val="24"/>
-        </w:rPr>
-        <w:t>Entregables (10 minutos)</w:t>
-      </w:r>
-    </w:p>
-    <w:p>
-      <w:pPr>
-        <w:rPr>
-          <w:rFonts w:ascii="Times New Roman" w:hAnsi="Times New Roman" w:cs="Times New Roman"/>
-          <w:sz w:val="24"/>
-          <w:szCs w:val="24"/>
-        </w:rPr>
-      </w:pPr>
-      <w:r>
-        <w:rPr>
-          <w:rFonts w:ascii="Times New Roman" w:hAnsi="Times New Roman" w:cs="Times New Roman"/>
-          <w:sz w:val="24"/>
-          <w:szCs w:val="24"/>
-        </w:rPr>
-        <w:t>El estudiante debe entregar un documento</w:t>
-      </w:r>
-      <w:r>
-        <w:rPr>
-          <w:rFonts w:ascii="Times New Roman" w:hAnsi="Times New Roman" w:cs="Times New Roman"/>
-          <w:sz w:val="24"/>
-          <w:szCs w:val="24"/>
-        </w:rPr>
-        <w:t xml:space="preserve"> WORD</w:t>
-      </w:r>
-      <w:r>
-        <w:rPr>
-          <w:rFonts w:ascii="Times New Roman" w:hAnsi="Times New Roman" w:cs="Times New Roman"/>
-          <w:sz w:val="24"/>
-          <w:szCs w:val="24"/>
-        </w:rPr>
-        <w:t xml:space="preserve"> (</w:t>
-      </w:r>
-      <w:r>
-        <w:rPr>
-          <w:rFonts w:ascii="Times New Roman" w:hAnsi="Times New Roman" w:cs="Times New Roman"/>
-          <w:sz w:val="24"/>
-          <w:szCs w:val="24"/>
-        </w:rPr>
-        <w:t xml:space="preserve">o </w:t>
-      </w:r>
-      <w:r>
-        <w:rPr>
-          <w:rFonts w:ascii="Times New Roman" w:hAnsi="Times New Roman" w:cs="Times New Roman"/>
-          <w:sz w:val="24"/>
-          <w:szCs w:val="24"/>
-        </w:rPr>
-        <w:t xml:space="preserve">captura en Google </w:t>
-      </w:r>
-      <w:proofErr w:type="spellStart"/>
-      <w:r>
-        <w:rPr>
-          <w:rFonts w:ascii="Times New Roman" w:hAnsi="Times New Roman" w:cs="Times New Roman"/>
-          <w:sz w:val="24"/>
-          <w:szCs w:val="24"/>
-        </w:rPr>
-        <w:t>Docs</w:t>
-      </w:r>
-      <w:proofErr w:type="spellEnd"/>
-      <w:r>
-        <w:rPr>
-          <w:rFonts w:ascii="Times New Roman" w:hAnsi="Times New Roman" w:cs="Times New Roman"/>
-          <w:sz w:val="24"/>
-          <w:szCs w:val="24"/>
-        </w:rPr>
-        <w:t>) que contenga:</w:t>
-      </w:r>
+          <w:bCs/>
+          <w:sz w:val="24"/>
+          <w:szCs w:val="24"/>
+        </w:rPr>
+      </w:pPr>
     </w:p>
     <w:p>
       <w:pPr>
@@ -1490,39 +3522,60 @@
           <w:sz w:val="24"/>
           <w:szCs w:val="24"/>
         </w:rPr>
-        <w:t>C</w:t>
+        <w:t>Resultado del análisis de Lighthouse de la PWA.</w:t>
       </w:r>
+    </w:p>
+    <w:p>
+      <w:pPr>
+        <w:rPr>
+          <w:rFonts w:ascii="Times New Roman" w:hAnsi="Times New Roman" w:cs="Times New Roman"/>
+          <w:bCs/>
+          <w:sz w:val="24"/>
+          <w:szCs w:val="24"/>
+        </w:rPr>
+      </w:pPr>
       <w:r>
         <w:rPr>
           <w:rFonts w:ascii="Times New Roman" w:hAnsi="Times New Roman" w:cs="Times New Roman"/>
-          <w:b w:val="0"/>
-          <w:bCs/>
-          <w:sz w:val="24"/>
-          <w:szCs w:val="24"/>
-        </w:rPr>
-        <w:t xml:space="preserve">apturas de pantalla de las tres </w:t>
-      </w:r>
-      <w:proofErr w:type="gramStart"/>
-      <w:r>
-        <w:rPr>
-          <w:rFonts w:ascii="Times New Roman" w:hAnsi="Times New Roman" w:cs="Times New Roman"/>
-          <w:b w:val="0"/>
-          <w:bCs/>
-          <w:sz w:val="24"/>
-          <w:szCs w:val="24"/>
-        </w:rPr>
-        <w:t>apps</w:t>
-      </w:r>
-      <w:proofErr w:type="gramEnd"/>
-      <w:r>
-        <w:rPr>
-          <w:rFonts w:ascii="Times New Roman" w:hAnsi="Times New Roman" w:cs="Times New Roman"/>
-          <w:b w:val="0"/>
-          <w:bCs/>
-          <w:sz w:val="24"/>
-          <w:szCs w:val="24"/>
-        </w:rPr>
-        <w:t xml:space="preserve"> visitadas.</w:t>
+          <w:bCs/>
+          <w:sz w:val="24"/>
+          <w:szCs w:val="24"/>
+        </w:rPr>
+        <w:drawing>
+          <wp:inline distT="0" distB="0" distL="0" distR="0" wp14:anchorId="02F7BC39" wp14:editId="52FFE4D6">
+            <wp:extent cx="5400040" cy="3034030"/>
+            <wp:effectExtent l="0" t="0" r="0" b="0"/>
+            <wp:docPr id="1749334005" name="Imagen 1"/>
+            <wp:cNvGraphicFramePr>
+              <a:graphicFrameLocks xmlns:a="http://schemas.openxmlformats.org/drawingml/2006/main" noChangeAspect="1"/>
+            </wp:cNvGraphicFramePr>
+            <a:graphic xmlns:a="http://schemas.openxmlformats.org/drawingml/2006/main">
+              <a:graphicData uri="http://schemas.openxmlformats.org/drawingml/2006/picture">
+                <pic:pic xmlns:pic="http://schemas.openxmlformats.org/drawingml/2006/picture">
+                  <pic:nvPicPr>
+                    <pic:cNvPr id="1749334005" name=""/>
+                    <pic:cNvPicPr/>
+                  </pic:nvPicPr>
+                  <pic:blipFill>
+                    <a:blip r:embed="rId22"/>
+                    <a:stretch>
+                      <a:fillRect/>
+                    </a:stretch>
+                  </pic:blipFill>
+                  <pic:spPr>
+                    <a:xfrm>
+                      <a:off x="0" y="0"/>
+                      <a:ext cx="5400040" cy="3034030"/>
+                    </a:xfrm>
+                    <a:prstGeom prst="rect">
+                      <a:avLst/>
+                    </a:prstGeom>
+                  </pic:spPr>
+                </pic:pic>
+              </a:graphicData>
+            </a:graphic>
+          </wp:inline>
+        </w:drawing>
       </w:r>
     </w:p>
     <w:p>
@@ -1548,19 +3601,13 @@
           <w:sz w:val="24"/>
           <w:szCs w:val="24"/>
         </w:rPr>
-        <w:t>Tabla de comparación completada.</w:t>
+        <w:t>Conclusión personal: ¿Cuál tipo de aplicación te parece más adecuada para una plataforma educativa, y por qué?</w:t>
       </w:r>
     </w:p>
     <w:p>
       <w:pPr>
-        <w:pStyle w:val="Prrafodelista"/>
-        <w:numPr>
-          <w:ilvl w:val="0"/>
-          <w:numId w:val="41"/>
-        </w:numPr>
-        <w:rPr>
-          <w:rFonts w:ascii="Times New Roman" w:hAnsi="Times New Roman" w:cs="Times New Roman"/>
-          <w:b w:val="0"/>
+        <w:rPr>
+          <w:rFonts w:ascii="Times New Roman" w:hAnsi="Times New Roman" w:cs="Times New Roman"/>
           <w:bCs/>
           <w:sz w:val="24"/>
           <w:szCs w:val="24"/>
@@ -1569,42 +3616,25 @@
       <w:r>
         <w:rPr>
           <w:rFonts w:ascii="Times New Roman" w:hAnsi="Times New Roman" w:cs="Times New Roman"/>
-          <w:b w:val="0"/>
-          <w:bCs/>
-          <w:sz w:val="24"/>
-          <w:szCs w:val="24"/>
-        </w:rPr>
-        <w:t>Resultado del análisis de Lighthouse de la PWA.</w:t>
+          <w:bCs/>
+          <w:color w:val="FF0000"/>
+          <w:sz w:val="24"/>
+          <w:szCs w:val="24"/>
+        </w:rPr>
+        <w:t xml:space="preserve">R: </w:t>
       </w:r>
-    </w:p>
-    <w:p>
-      <w:pPr>
-        <w:pStyle w:val="Prrafodelista"/>
-        <w:numPr>
-          <w:ilvl w:val="0"/>
-          <w:numId w:val="41"/>
-        </w:numPr>
-        <w:rPr>
-          <w:rFonts w:ascii="Times New Roman" w:hAnsi="Times New Roman" w:cs="Times New Roman"/>
-          <w:b w:val="0"/>
-          <w:bCs/>
-          <w:sz w:val="24"/>
-          <w:szCs w:val="24"/>
-        </w:rPr>
-      </w:pPr>
       <w:r>
         <w:rPr>
           <w:rFonts w:ascii="Times New Roman" w:hAnsi="Times New Roman" w:cs="Times New Roman"/>
-          <w:b w:val="0"/>
-          <w:bCs/>
-          <w:sz w:val="24"/>
-          <w:szCs w:val="24"/>
-        </w:rPr>
-        <w:t>Conclusión personal: ¿Cuál tipo de aplicación te parece más adecuada para una plataforma educativa, y por qué?</w:t>
+          <w:bCs/>
+          <w:sz w:val="24"/>
+          <w:szCs w:val="24"/>
+        </w:rPr>
+        <w:t>Me parece buena una PWA para poder acceder a las características del dispositivo como notificaciones  y demás, también es capaz de servir para web como para dispositivos mobiles.</w:t>
       </w:r>
     </w:p>
     <w:sectPr>
-      <w:headerReference w:type="default" r:id="rId13"/>
+      <w:headerReference w:type="default" r:id="rId23"/>
       <w:pgSz w:w="11906" w:h="16838" w:code="9"/>
       <w:pgMar w:top="1417" w:right="1701" w:bottom="1417" w:left="1701" w:header="708" w:footer="708" w:gutter="0"/>
       <w:cols w:space="708"/>
@@ -2604,6 +4634,118 @@
     </w:lvl>
   </w:abstractNum>
   <w:abstractNum w:abstractNumId="8" w15:restartNumberingAfterBreak="0">
+    <w:nsid w:val="13BB2701"/>
+    <w:multiLevelType w:val="hybridMultilevel"/>
+    <w:tmpl w:val="D7F21FB8"/>
+    <w:lvl w:ilvl="0" w:tplc="8908631E">
+      <w:numFmt w:val="bullet"/>
+      <w:lvlText w:val="-"/>
+      <w:lvlJc w:val="left"/>
+      <w:pPr>
+        <w:ind w:left="720" w:hanging="360"/>
+      </w:pPr>
+      <w:rPr>
+        <w:rFonts w:ascii="Times New Roman" w:eastAsiaTheme="minorEastAsia" w:hAnsi="Times New Roman" w:cs="Times New Roman" w:hint="default"/>
+      </w:rPr>
+    </w:lvl>
+    <w:lvl w:ilvl="1" w:tplc="300A0003" w:tentative="1">
+      <w:start w:val="1"/>
+      <w:numFmt w:val="bullet"/>
+      <w:lvlText w:val="o"/>
+      <w:lvlJc w:val="left"/>
+      <w:pPr>
+        <w:ind w:left="1440" w:hanging="360"/>
+      </w:pPr>
+      <w:rPr>
+        <w:rFonts w:ascii="Courier New" w:hAnsi="Courier New" w:cs="Courier New" w:hint="default"/>
+      </w:rPr>
+    </w:lvl>
+    <w:lvl w:ilvl="2" w:tplc="300A0005" w:tentative="1">
+      <w:start w:val="1"/>
+      <w:numFmt w:val="bullet"/>
+      <w:lvlText w:val=""/>
+      <w:lvlJc w:val="left"/>
+      <w:pPr>
+        <w:ind w:left="2160" w:hanging="360"/>
+      </w:pPr>
+      <w:rPr>
+        <w:rFonts w:ascii="Wingdings" w:hAnsi="Wingdings" w:hint="default"/>
+      </w:rPr>
+    </w:lvl>
+    <w:lvl w:ilvl="3" w:tplc="300A0001" w:tentative="1">
+      <w:start w:val="1"/>
+      <w:numFmt w:val="bullet"/>
+      <w:lvlText w:val=""/>
+      <w:lvlJc w:val="left"/>
+      <w:pPr>
+        <w:ind w:left="2880" w:hanging="360"/>
+      </w:pPr>
+      <w:rPr>
+        <w:rFonts w:ascii="Symbol" w:hAnsi="Symbol" w:hint="default"/>
+      </w:rPr>
+    </w:lvl>
+    <w:lvl w:ilvl="4" w:tplc="300A0003" w:tentative="1">
+      <w:start w:val="1"/>
+      <w:numFmt w:val="bullet"/>
+      <w:lvlText w:val="o"/>
+      <w:lvlJc w:val="left"/>
+      <w:pPr>
+        <w:ind w:left="3600" w:hanging="360"/>
+      </w:pPr>
+      <w:rPr>
+        <w:rFonts w:ascii="Courier New" w:hAnsi="Courier New" w:cs="Courier New" w:hint="default"/>
+      </w:rPr>
+    </w:lvl>
+    <w:lvl w:ilvl="5" w:tplc="300A0005" w:tentative="1">
+      <w:start w:val="1"/>
+      <w:numFmt w:val="bullet"/>
+      <w:lvlText w:val=""/>
+      <w:lvlJc w:val="left"/>
+      <w:pPr>
+        <w:ind w:left="4320" w:hanging="360"/>
+      </w:pPr>
+      <w:rPr>
+        <w:rFonts w:ascii="Wingdings" w:hAnsi="Wingdings" w:hint="default"/>
+      </w:rPr>
+    </w:lvl>
+    <w:lvl w:ilvl="6" w:tplc="300A0001" w:tentative="1">
+      <w:start w:val="1"/>
+      <w:numFmt w:val="bullet"/>
+      <w:lvlText w:val=""/>
+      <w:lvlJc w:val="left"/>
+      <w:pPr>
+        <w:ind w:left="5040" w:hanging="360"/>
+      </w:pPr>
+      <w:rPr>
+        <w:rFonts w:ascii="Symbol" w:hAnsi="Symbol" w:hint="default"/>
+      </w:rPr>
+    </w:lvl>
+    <w:lvl w:ilvl="7" w:tplc="300A0003" w:tentative="1">
+      <w:start w:val="1"/>
+      <w:numFmt w:val="bullet"/>
+      <w:lvlText w:val="o"/>
+      <w:lvlJc w:val="left"/>
+      <w:pPr>
+        <w:ind w:left="5760" w:hanging="360"/>
+      </w:pPr>
+      <w:rPr>
+        <w:rFonts w:ascii="Courier New" w:hAnsi="Courier New" w:cs="Courier New" w:hint="default"/>
+      </w:rPr>
+    </w:lvl>
+    <w:lvl w:ilvl="8" w:tplc="300A0005" w:tentative="1">
+      <w:start w:val="1"/>
+      <w:numFmt w:val="bullet"/>
+      <w:lvlText w:val=""/>
+      <w:lvlJc w:val="left"/>
+      <w:pPr>
+        <w:ind w:left="6480" w:hanging="360"/>
+      </w:pPr>
+      <w:rPr>
+        <w:rFonts w:ascii="Wingdings" w:hAnsi="Wingdings" w:hint="default"/>
+      </w:rPr>
+    </w:lvl>
+  </w:abstractNum>
+  <w:abstractNum w:abstractNumId="9" w15:restartNumberingAfterBreak="0">
     <w:nsid w:val="14FD54CF"/>
     <w:multiLevelType w:val="multilevel"/>
     <w:tmpl w:val="8536EF84"/>
@@ -2716,7 +4858,7 @@
       </w:pPr>
     </w:lvl>
   </w:abstractNum>
-  <w:abstractNum w:abstractNumId="9" w15:restartNumberingAfterBreak="0">
+  <w:abstractNum w:abstractNumId="10" w15:restartNumberingAfterBreak="0">
     <w:nsid w:val="1587171E"/>
     <w:multiLevelType w:val="hybridMultilevel"/>
     <w:tmpl w:val="FF2E0E52"/>
@@ -2829,7 +4971,7 @@
       </w:rPr>
     </w:lvl>
   </w:abstractNum>
-  <w:abstractNum w:abstractNumId="10" w15:restartNumberingAfterBreak="0">
+  <w:abstractNum w:abstractNumId="11" w15:restartNumberingAfterBreak="0">
     <w:nsid w:val="1A6725AA"/>
     <w:multiLevelType w:val="hybridMultilevel"/>
     <w:tmpl w:val="4EF8EFD0"/>
@@ -2942,7 +5084,7 @@
       </w:rPr>
     </w:lvl>
   </w:abstractNum>
-  <w:abstractNum w:abstractNumId="11" w15:restartNumberingAfterBreak="0">
+  <w:abstractNum w:abstractNumId="12" w15:restartNumberingAfterBreak="0">
     <w:nsid w:val="1B5E1D77"/>
     <w:multiLevelType w:val="hybridMultilevel"/>
     <w:tmpl w:val="11B48342"/>
@@ -3055,7 +5197,7 @@
       </w:rPr>
     </w:lvl>
   </w:abstractNum>
-  <w:abstractNum w:abstractNumId="12" w15:restartNumberingAfterBreak="0">
+  <w:abstractNum w:abstractNumId="13" w15:restartNumberingAfterBreak="0">
     <w:nsid w:val="1C8E2EC3"/>
     <w:multiLevelType w:val="multilevel"/>
     <w:tmpl w:val="38F44096"/>
@@ -3168,7 +5310,7 @@
       </w:pPr>
     </w:lvl>
   </w:abstractNum>
-  <w:abstractNum w:abstractNumId="13" w15:restartNumberingAfterBreak="0">
+  <w:abstractNum w:abstractNumId="14" w15:restartNumberingAfterBreak="0">
     <w:nsid w:val="1EB54F65"/>
     <w:multiLevelType w:val="multilevel"/>
     <w:tmpl w:val="127CA6CC"/>
@@ -3317,7 +5459,7 @@
       </w:rPr>
     </w:lvl>
   </w:abstractNum>
-  <w:abstractNum w:abstractNumId="14" w15:restartNumberingAfterBreak="0">
+  <w:abstractNum w:abstractNumId="15" w15:restartNumberingAfterBreak="0">
     <w:nsid w:val="26781164"/>
     <w:multiLevelType w:val="hybridMultilevel"/>
     <w:tmpl w:val="C7C8B6A4"/>
@@ -3430,7 +5572,7 @@
       </w:rPr>
     </w:lvl>
   </w:abstractNum>
-  <w:abstractNum w:abstractNumId="15" w15:restartNumberingAfterBreak="0">
+  <w:abstractNum w:abstractNumId="16" w15:restartNumberingAfterBreak="0">
     <w:nsid w:val="27EB1FCD"/>
     <w:multiLevelType w:val="multilevel"/>
     <w:tmpl w:val="300A001F"/>
@@ -3519,7 +5661,7 @@
       </w:pPr>
     </w:lvl>
   </w:abstractNum>
-  <w:abstractNum w:abstractNumId="16" w15:restartNumberingAfterBreak="0">
+  <w:abstractNum w:abstractNumId="17" w15:restartNumberingAfterBreak="0">
     <w:nsid w:val="2D041F35"/>
     <w:multiLevelType w:val="hybridMultilevel"/>
     <w:tmpl w:val="D828F800"/>
@@ -3632,7 +5774,7 @@
       </w:rPr>
     </w:lvl>
   </w:abstractNum>
-  <w:abstractNum w:abstractNumId="17" w15:restartNumberingAfterBreak="0">
+  <w:abstractNum w:abstractNumId="18" w15:restartNumberingAfterBreak="0">
     <w:nsid w:val="2F4242A2"/>
     <w:multiLevelType w:val="multilevel"/>
     <w:tmpl w:val="300A001F"/>
@@ -3721,7 +5863,7 @@
       </w:pPr>
     </w:lvl>
   </w:abstractNum>
-  <w:abstractNum w:abstractNumId="18" w15:restartNumberingAfterBreak="0">
+  <w:abstractNum w:abstractNumId="19" w15:restartNumberingAfterBreak="0">
     <w:nsid w:val="31734727"/>
     <w:multiLevelType w:val="multilevel"/>
     <w:tmpl w:val="300A001F"/>
@@ -3810,7 +5952,7 @@
       </w:pPr>
     </w:lvl>
   </w:abstractNum>
-  <w:abstractNum w:abstractNumId="19" w15:restartNumberingAfterBreak="0">
+  <w:abstractNum w:abstractNumId="20" w15:restartNumberingAfterBreak="0">
     <w:nsid w:val="379331DA"/>
     <w:multiLevelType w:val="hybridMultilevel"/>
     <w:tmpl w:val="66EE294E"/>
@@ -3923,7 +6065,119 @@
       </w:rPr>
     </w:lvl>
   </w:abstractNum>
-  <w:abstractNum w:abstractNumId="20" w15:restartNumberingAfterBreak="0">
+  <w:abstractNum w:abstractNumId="21" w15:restartNumberingAfterBreak="0">
+    <w:nsid w:val="381239AE"/>
+    <w:multiLevelType w:val="hybridMultilevel"/>
+    <w:tmpl w:val="24CAB442"/>
+    <w:lvl w:ilvl="0" w:tplc="4606B5B2">
+      <w:numFmt w:val="bullet"/>
+      <w:lvlText w:val="-"/>
+      <w:lvlJc w:val="left"/>
+      <w:pPr>
+        <w:ind w:left="720" w:hanging="360"/>
+      </w:pPr>
+      <w:rPr>
+        <w:rFonts w:ascii="Times New Roman" w:eastAsiaTheme="minorEastAsia" w:hAnsi="Times New Roman" w:cs="Times New Roman" w:hint="default"/>
+      </w:rPr>
+    </w:lvl>
+    <w:lvl w:ilvl="1" w:tplc="300A0003" w:tentative="1">
+      <w:start w:val="1"/>
+      <w:numFmt w:val="bullet"/>
+      <w:lvlText w:val="o"/>
+      <w:lvlJc w:val="left"/>
+      <w:pPr>
+        <w:ind w:left="1440" w:hanging="360"/>
+      </w:pPr>
+      <w:rPr>
+        <w:rFonts w:ascii="Courier New" w:hAnsi="Courier New" w:cs="Courier New" w:hint="default"/>
+      </w:rPr>
+    </w:lvl>
+    <w:lvl w:ilvl="2" w:tplc="300A0005" w:tentative="1">
+      <w:start w:val="1"/>
+      <w:numFmt w:val="bullet"/>
+      <w:lvlText w:val=""/>
+      <w:lvlJc w:val="left"/>
+      <w:pPr>
+        <w:ind w:left="2160" w:hanging="360"/>
+      </w:pPr>
+      <w:rPr>
+        <w:rFonts w:ascii="Wingdings" w:hAnsi="Wingdings" w:hint="default"/>
+      </w:rPr>
+    </w:lvl>
+    <w:lvl w:ilvl="3" w:tplc="300A0001" w:tentative="1">
+      <w:start w:val="1"/>
+      <w:numFmt w:val="bullet"/>
+      <w:lvlText w:val=""/>
+      <w:lvlJc w:val="left"/>
+      <w:pPr>
+        <w:ind w:left="2880" w:hanging="360"/>
+      </w:pPr>
+      <w:rPr>
+        <w:rFonts w:ascii="Symbol" w:hAnsi="Symbol" w:hint="default"/>
+      </w:rPr>
+    </w:lvl>
+    <w:lvl w:ilvl="4" w:tplc="300A0003" w:tentative="1">
+      <w:start w:val="1"/>
+      <w:numFmt w:val="bullet"/>
+      <w:lvlText w:val="o"/>
+      <w:lvlJc w:val="left"/>
+      <w:pPr>
+        <w:ind w:left="3600" w:hanging="360"/>
+      </w:pPr>
+      <w:rPr>
+        <w:rFonts w:ascii="Courier New" w:hAnsi="Courier New" w:cs="Courier New" w:hint="default"/>
+      </w:rPr>
+    </w:lvl>
+    <w:lvl w:ilvl="5" w:tplc="300A0005" w:tentative="1">
+      <w:start w:val="1"/>
+      <w:numFmt w:val="bullet"/>
+      <w:lvlText w:val=""/>
+      <w:lvlJc w:val="left"/>
+      <w:pPr>
+        <w:ind w:left="4320" w:hanging="360"/>
+      </w:pPr>
+      <w:rPr>
+        <w:rFonts w:ascii="Wingdings" w:hAnsi="Wingdings" w:hint="default"/>
+      </w:rPr>
+    </w:lvl>
+    <w:lvl w:ilvl="6" w:tplc="300A0001" w:tentative="1">
+      <w:start w:val="1"/>
+      <w:numFmt w:val="bullet"/>
+      <w:lvlText w:val=""/>
+      <w:lvlJc w:val="left"/>
+      <w:pPr>
+        <w:ind w:left="5040" w:hanging="360"/>
+      </w:pPr>
+      <w:rPr>
+        <w:rFonts w:ascii="Symbol" w:hAnsi="Symbol" w:hint="default"/>
+      </w:rPr>
+    </w:lvl>
+    <w:lvl w:ilvl="7" w:tplc="300A0003" w:tentative="1">
+      <w:start w:val="1"/>
+      <w:numFmt w:val="bullet"/>
+      <w:lvlText w:val="o"/>
+      <w:lvlJc w:val="left"/>
+      <w:pPr>
+        <w:ind w:left="5760" w:hanging="360"/>
+      </w:pPr>
+      <w:rPr>
+        <w:rFonts w:ascii="Courier New" w:hAnsi="Courier New" w:cs="Courier New" w:hint="default"/>
+      </w:rPr>
+    </w:lvl>
+    <w:lvl w:ilvl="8" w:tplc="300A0005" w:tentative="1">
+      <w:start w:val="1"/>
+      <w:numFmt w:val="bullet"/>
+      <w:lvlText w:val=""/>
+      <w:lvlJc w:val="left"/>
+      <w:pPr>
+        <w:ind w:left="6480" w:hanging="360"/>
+      </w:pPr>
+      <w:rPr>
+        <w:rFonts w:ascii="Wingdings" w:hAnsi="Wingdings" w:hint="default"/>
+      </w:rPr>
+    </w:lvl>
+  </w:abstractNum>
+  <w:abstractNum w:abstractNumId="22" w15:restartNumberingAfterBreak="0">
     <w:nsid w:val="38EB5D63"/>
     <w:multiLevelType w:val="hybridMultilevel"/>
     <w:tmpl w:val="BD68F38E"/>
@@ -4036,7 +6290,7 @@
       </w:rPr>
     </w:lvl>
   </w:abstractNum>
-  <w:abstractNum w:abstractNumId="21" w15:restartNumberingAfterBreak="0">
+  <w:abstractNum w:abstractNumId="23" w15:restartNumberingAfterBreak="0">
     <w:nsid w:val="3D03545E"/>
     <w:multiLevelType w:val="hybridMultilevel"/>
     <w:tmpl w:val="B4EC4792"/>
@@ -4149,7 +6403,7 @@
       </w:rPr>
     </w:lvl>
   </w:abstractNum>
-  <w:abstractNum w:abstractNumId="22" w15:restartNumberingAfterBreak="0">
+  <w:abstractNum w:abstractNumId="24" w15:restartNumberingAfterBreak="0">
     <w:nsid w:val="3E812981"/>
     <w:multiLevelType w:val="multilevel"/>
     <w:tmpl w:val="CCDA3EE0"/>
@@ -4298,7 +6552,7 @@
       </w:rPr>
     </w:lvl>
   </w:abstractNum>
-  <w:abstractNum w:abstractNumId="23" w15:restartNumberingAfterBreak="0">
+  <w:abstractNum w:abstractNumId="25" w15:restartNumberingAfterBreak="0">
     <w:nsid w:val="3FC415BE"/>
     <w:multiLevelType w:val="hybridMultilevel"/>
     <w:tmpl w:val="80E42C56"/>
@@ -4437,7 +6691,7 @@
       </w:rPr>
     </w:lvl>
   </w:abstractNum>
-  <w:abstractNum w:abstractNumId="24" w15:restartNumberingAfterBreak="0">
+  <w:abstractNum w:abstractNumId="26" w15:restartNumberingAfterBreak="0">
     <w:nsid w:val="41981CAA"/>
     <w:multiLevelType w:val="hybridMultilevel"/>
     <w:tmpl w:val="C784B66C"/>
@@ -4550,7 +6804,7 @@
       </w:rPr>
     </w:lvl>
   </w:abstractNum>
-  <w:abstractNum w:abstractNumId="25" w15:restartNumberingAfterBreak="0">
+  <w:abstractNum w:abstractNumId="27" w15:restartNumberingAfterBreak="0">
     <w:nsid w:val="4201703F"/>
     <w:multiLevelType w:val="hybridMultilevel"/>
     <w:tmpl w:val="DF1A67BC"/>
@@ -4663,7 +6917,7 @@
       </w:rPr>
     </w:lvl>
   </w:abstractNum>
-  <w:abstractNum w:abstractNumId="26" w15:restartNumberingAfterBreak="0">
+  <w:abstractNum w:abstractNumId="28" w15:restartNumberingAfterBreak="0">
     <w:nsid w:val="422F50F7"/>
     <w:multiLevelType w:val="hybridMultilevel"/>
     <w:tmpl w:val="AF4A1BD0"/>
@@ -4776,7 +7030,7 @@
       </w:rPr>
     </w:lvl>
   </w:abstractNum>
-  <w:abstractNum w:abstractNumId="27" w15:restartNumberingAfterBreak="0">
+  <w:abstractNum w:abstractNumId="29" w15:restartNumberingAfterBreak="0">
     <w:nsid w:val="492E2D95"/>
     <w:multiLevelType w:val="multilevel"/>
     <w:tmpl w:val="300A001F"/>
@@ -4862,7 +7116,120 @@
       </w:pPr>
     </w:lvl>
   </w:abstractNum>
-  <w:abstractNum w:abstractNumId="28" w15:restartNumberingAfterBreak="0">
+  <w:abstractNum w:abstractNumId="30" w15:restartNumberingAfterBreak="0">
+    <w:nsid w:val="49772C55"/>
+    <w:multiLevelType w:val="hybridMultilevel"/>
+    <w:tmpl w:val="C4AA27F8"/>
+    <w:lvl w:ilvl="0" w:tplc="300A0005">
+      <w:start w:val="1"/>
+      <w:numFmt w:val="bullet"/>
+      <w:lvlText w:val=""/>
+      <w:lvlJc w:val="left"/>
+      <w:pPr>
+        <w:ind w:left="720" w:hanging="360"/>
+      </w:pPr>
+      <w:rPr>
+        <w:rFonts w:ascii="Wingdings" w:hAnsi="Wingdings" w:hint="default"/>
+      </w:rPr>
+    </w:lvl>
+    <w:lvl w:ilvl="1" w:tplc="300A0003" w:tentative="1">
+      <w:start w:val="1"/>
+      <w:numFmt w:val="bullet"/>
+      <w:lvlText w:val="o"/>
+      <w:lvlJc w:val="left"/>
+      <w:pPr>
+        <w:ind w:left="1440" w:hanging="360"/>
+      </w:pPr>
+      <w:rPr>
+        <w:rFonts w:ascii="Courier New" w:hAnsi="Courier New" w:cs="Courier New" w:hint="default"/>
+      </w:rPr>
+    </w:lvl>
+    <w:lvl w:ilvl="2" w:tplc="300A0005" w:tentative="1">
+      <w:start w:val="1"/>
+      <w:numFmt w:val="bullet"/>
+      <w:lvlText w:val=""/>
+      <w:lvlJc w:val="left"/>
+      <w:pPr>
+        <w:ind w:left="2160" w:hanging="360"/>
+      </w:pPr>
+      <w:rPr>
+        <w:rFonts w:ascii="Wingdings" w:hAnsi="Wingdings" w:hint="default"/>
+      </w:rPr>
+    </w:lvl>
+    <w:lvl w:ilvl="3" w:tplc="300A0001" w:tentative="1">
+      <w:start w:val="1"/>
+      <w:numFmt w:val="bullet"/>
+      <w:lvlText w:val=""/>
+      <w:lvlJc w:val="left"/>
+      <w:pPr>
+        <w:ind w:left="2880" w:hanging="360"/>
+      </w:pPr>
+      <w:rPr>
+        <w:rFonts w:ascii="Symbol" w:hAnsi="Symbol" w:hint="default"/>
+      </w:rPr>
+    </w:lvl>
+    <w:lvl w:ilvl="4" w:tplc="300A0003" w:tentative="1">
+      <w:start w:val="1"/>
+      <w:numFmt w:val="bullet"/>
+      <w:lvlText w:val="o"/>
+      <w:lvlJc w:val="left"/>
+      <w:pPr>
+        <w:ind w:left="3600" w:hanging="360"/>
+      </w:pPr>
+      <w:rPr>
+        <w:rFonts w:ascii="Courier New" w:hAnsi="Courier New" w:cs="Courier New" w:hint="default"/>
+      </w:rPr>
+    </w:lvl>
+    <w:lvl w:ilvl="5" w:tplc="300A0005" w:tentative="1">
+      <w:start w:val="1"/>
+      <w:numFmt w:val="bullet"/>
+      <w:lvlText w:val=""/>
+      <w:lvlJc w:val="left"/>
+      <w:pPr>
+        <w:ind w:left="4320" w:hanging="360"/>
+      </w:pPr>
+      <w:rPr>
+        <w:rFonts w:ascii="Wingdings" w:hAnsi="Wingdings" w:hint="default"/>
+      </w:rPr>
+    </w:lvl>
+    <w:lvl w:ilvl="6" w:tplc="300A0001" w:tentative="1">
+      <w:start w:val="1"/>
+      <w:numFmt w:val="bullet"/>
+      <w:lvlText w:val=""/>
+      <w:lvlJc w:val="left"/>
+      <w:pPr>
+        <w:ind w:left="5040" w:hanging="360"/>
+      </w:pPr>
+      <w:rPr>
+        <w:rFonts w:ascii="Symbol" w:hAnsi="Symbol" w:hint="default"/>
+      </w:rPr>
+    </w:lvl>
+    <w:lvl w:ilvl="7" w:tplc="300A0003" w:tentative="1">
+      <w:start w:val="1"/>
+      <w:numFmt w:val="bullet"/>
+      <w:lvlText w:val="o"/>
+      <w:lvlJc w:val="left"/>
+      <w:pPr>
+        <w:ind w:left="5760" w:hanging="360"/>
+      </w:pPr>
+      <w:rPr>
+        <w:rFonts w:ascii="Courier New" w:hAnsi="Courier New" w:cs="Courier New" w:hint="default"/>
+      </w:rPr>
+    </w:lvl>
+    <w:lvl w:ilvl="8" w:tplc="300A0005" w:tentative="1">
+      <w:start w:val="1"/>
+      <w:numFmt w:val="bullet"/>
+      <w:lvlText w:val=""/>
+      <w:lvlJc w:val="left"/>
+      <w:pPr>
+        <w:ind w:left="6480" w:hanging="360"/>
+      </w:pPr>
+      <w:rPr>
+        <w:rFonts w:ascii="Wingdings" w:hAnsi="Wingdings" w:hint="default"/>
+      </w:rPr>
+    </w:lvl>
+  </w:abstractNum>
+  <w:abstractNum w:abstractNumId="31" w15:restartNumberingAfterBreak="0">
     <w:nsid w:val="517E0A1B"/>
     <w:multiLevelType w:val="multilevel"/>
     <w:tmpl w:val="300A001F"/>
@@ -4951,7 +7318,7 @@
       </w:pPr>
     </w:lvl>
   </w:abstractNum>
-  <w:abstractNum w:abstractNumId="29" w15:restartNumberingAfterBreak="0">
+  <w:abstractNum w:abstractNumId="32" w15:restartNumberingAfterBreak="0">
     <w:nsid w:val="54447EFD"/>
     <w:multiLevelType w:val="hybridMultilevel"/>
     <w:tmpl w:val="0910F6F4"/>
@@ -5064,7 +7431,119 @@
       </w:rPr>
     </w:lvl>
   </w:abstractNum>
-  <w:abstractNum w:abstractNumId="30" w15:restartNumberingAfterBreak="0">
+  <w:abstractNum w:abstractNumId="33" w15:restartNumberingAfterBreak="0">
+    <w:nsid w:val="591E179E"/>
+    <w:multiLevelType w:val="hybridMultilevel"/>
+    <w:tmpl w:val="94DAF80E"/>
+    <w:lvl w:ilvl="0" w:tplc="7C265754">
+      <w:numFmt w:val="bullet"/>
+      <w:lvlText w:val="-"/>
+      <w:lvlJc w:val="left"/>
+      <w:pPr>
+        <w:ind w:left="720" w:hanging="360"/>
+      </w:pPr>
+      <w:rPr>
+        <w:rFonts w:ascii="Times New Roman" w:eastAsiaTheme="minorEastAsia" w:hAnsi="Times New Roman" w:cs="Times New Roman" w:hint="default"/>
+      </w:rPr>
+    </w:lvl>
+    <w:lvl w:ilvl="1" w:tplc="300A0003" w:tentative="1">
+      <w:start w:val="1"/>
+      <w:numFmt w:val="bullet"/>
+      <w:lvlText w:val="o"/>
+      <w:lvlJc w:val="left"/>
+      <w:pPr>
+        <w:ind w:left="1440" w:hanging="360"/>
+      </w:pPr>
+      <w:rPr>
+        <w:rFonts w:ascii="Courier New" w:hAnsi="Courier New" w:cs="Courier New" w:hint="default"/>
+      </w:rPr>
+    </w:lvl>
+    <w:lvl w:ilvl="2" w:tplc="300A0005" w:tentative="1">
+      <w:start w:val="1"/>
+      <w:numFmt w:val="bullet"/>
+      <w:lvlText w:val=""/>
+      <w:lvlJc w:val="left"/>
+      <w:pPr>
+        <w:ind w:left="2160" w:hanging="360"/>
+      </w:pPr>
+      <w:rPr>
+        <w:rFonts w:ascii="Wingdings" w:hAnsi="Wingdings" w:hint="default"/>
+      </w:rPr>
+    </w:lvl>
+    <w:lvl w:ilvl="3" w:tplc="300A0001" w:tentative="1">
+      <w:start w:val="1"/>
+      <w:numFmt w:val="bullet"/>
+      <w:lvlText w:val=""/>
+      <w:lvlJc w:val="left"/>
+      <w:pPr>
+        <w:ind w:left="2880" w:hanging="360"/>
+      </w:pPr>
+      <w:rPr>
+        <w:rFonts w:ascii="Symbol" w:hAnsi="Symbol" w:hint="default"/>
+      </w:rPr>
+    </w:lvl>
+    <w:lvl w:ilvl="4" w:tplc="300A0003" w:tentative="1">
+      <w:start w:val="1"/>
+      <w:numFmt w:val="bullet"/>
+      <w:lvlText w:val="o"/>
+      <w:lvlJc w:val="left"/>
+      <w:pPr>
+        <w:ind w:left="3600" w:hanging="360"/>
+      </w:pPr>
+      <w:rPr>
+        <w:rFonts w:ascii="Courier New" w:hAnsi="Courier New" w:cs="Courier New" w:hint="default"/>
+      </w:rPr>
+    </w:lvl>
+    <w:lvl w:ilvl="5" w:tplc="300A0005" w:tentative="1">
+      <w:start w:val="1"/>
+      <w:numFmt w:val="bullet"/>
+      <w:lvlText w:val=""/>
+      <w:lvlJc w:val="left"/>
+      <w:pPr>
+        <w:ind w:left="4320" w:hanging="360"/>
+      </w:pPr>
+      <w:rPr>
+        <w:rFonts w:ascii="Wingdings" w:hAnsi="Wingdings" w:hint="default"/>
+      </w:rPr>
+    </w:lvl>
+    <w:lvl w:ilvl="6" w:tplc="300A0001" w:tentative="1">
+      <w:start w:val="1"/>
+      <w:numFmt w:val="bullet"/>
+      <w:lvlText w:val=""/>
+      <w:lvlJc w:val="left"/>
+      <w:pPr>
+        <w:ind w:left="5040" w:hanging="360"/>
+      </w:pPr>
+      <w:rPr>
+        <w:rFonts w:ascii="Symbol" w:hAnsi="Symbol" w:hint="default"/>
+      </w:rPr>
+    </w:lvl>
+    <w:lvl w:ilvl="7" w:tplc="300A0003" w:tentative="1">
+      <w:start w:val="1"/>
+      <w:numFmt w:val="bullet"/>
+      <w:lvlText w:val="o"/>
+      <w:lvlJc w:val="left"/>
+      <w:pPr>
+        <w:ind w:left="5760" w:hanging="360"/>
+      </w:pPr>
+      <w:rPr>
+        <w:rFonts w:ascii="Courier New" w:hAnsi="Courier New" w:cs="Courier New" w:hint="default"/>
+      </w:rPr>
+    </w:lvl>
+    <w:lvl w:ilvl="8" w:tplc="300A0005" w:tentative="1">
+      <w:start w:val="1"/>
+      <w:numFmt w:val="bullet"/>
+      <w:lvlText w:val=""/>
+      <w:lvlJc w:val="left"/>
+      <w:pPr>
+        <w:ind w:left="6480" w:hanging="360"/>
+      </w:pPr>
+      <w:rPr>
+        <w:rFonts w:ascii="Wingdings" w:hAnsi="Wingdings" w:hint="default"/>
+      </w:rPr>
+    </w:lvl>
+  </w:abstractNum>
+  <w:abstractNum w:abstractNumId="34" w15:restartNumberingAfterBreak="0">
     <w:nsid w:val="594863E5"/>
     <w:multiLevelType w:val="hybridMultilevel"/>
     <w:tmpl w:val="1444D44E"/>
@@ -5177,7 +7656,7 @@
       </w:rPr>
     </w:lvl>
   </w:abstractNum>
-  <w:abstractNum w:abstractNumId="31" w15:restartNumberingAfterBreak="0">
+  <w:abstractNum w:abstractNumId="35" w15:restartNumberingAfterBreak="0">
     <w:nsid w:val="59816901"/>
     <w:multiLevelType w:val="hybridMultilevel"/>
     <w:tmpl w:val="0C9ADC50"/>
@@ -5290,7 +7769,7 @@
       </w:rPr>
     </w:lvl>
   </w:abstractNum>
-  <w:abstractNum w:abstractNumId="32" w15:restartNumberingAfterBreak="0">
+  <w:abstractNum w:abstractNumId="36" w15:restartNumberingAfterBreak="0">
     <w:nsid w:val="5B115C06"/>
     <w:multiLevelType w:val="multilevel"/>
     <w:tmpl w:val="27BE31DC"/>
@@ -5403,7 +7882,7 @@
       </w:pPr>
     </w:lvl>
   </w:abstractNum>
-  <w:abstractNum w:abstractNumId="33" w15:restartNumberingAfterBreak="0">
+  <w:abstractNum w:abstractNumId="37" w15:restartNumberingAfterBreak="0">
     <w:nsid w:val="5CF15E08"/>
     <w:multiLevelType w:val="multilevel"/>
     <w:tmpl w:val="300A001F"/>
@@ -5492,7 +7971,119 @@
       </w:pPr>
     </w:lvl>
   </w:abstractNum>
-  <w:abstractNum w:abstractNumId="34" w15:restartNumberingAfterBreak="0">
+  <w:abstractNum w:abstractNumId="38" w15:restartNumberingAfterBreak="0">
+    <w:nsid w:val="602942D8"/>
+    <w:multiLevelType w:val="hybridMultilevel"/>
+    <w:tmpl w:val="20445162"/>
+    <w:lvl w:ilvl="0" w:tplc="E0326522">
+      <w:numFmt w:val="bullet"/>
+      <w:lvlText w:val="-"/>
+      <w:lvlJc w:val="left"/>
+      <w:pPr>
+        <w:ind w:left="720" w:hanging="360"/>
+      </w:pPr>
+      <w:rPr>
+        <w:rFonts w:ascii="Times New Roman" w:eastAsiaTheme="minorEastAsia" w:hAnsi="Times New Roman" w:cs="Times New Roman" w:hint="default"/>
+      </w:rPr>
+    </w:lvl>
+    <w:lvl w:ilvl="1" w:tplc="300A0003" w:tentative="1">
+      <w:start w:val="1"/>
+      <w:numFmt w:val="bullet"/>
+      <w:lvlText w:val="o"/>
+      <w:lvlJc w:val="left"/>
+      <w:pPr>
+        <w:ind w:left="1440" w:hanging="360"/>
+      </w:pPr>
+      <w:rPr>
+        <w:rFonts w:ascii="Courier New" w:hAnsi="Courier New" w:cs="Courier New" w:hint="default"/>
+      </w:rPr>
+    </w:lvl>
+    <w:lvl w:ilvl="2" w:tplc="300A0005" w:tentative="1">
+      <w:start w:val="1"/>
+      <w:numFmt w:val="bullet"/>
+      <w:lvlText w:val=""/>
+      <w:lvlJc w:val="left"/>
+      <w:pPr>
+        <w:ind w:left="2160" w:hanging="360"/>
+      </w:pPr>
+      <w:rPr>
+        <w:rFonts w:ascii="Wingdings" w:hAnsi="Wingdings" w:hint="default"/>
+      </w:rPr>
+    </w:lvl>
+    <w:lvl w:ilvl="3" w:tplc="300A0001" w:tentative="1">
+      <w:start w:val="1"/>
+      <w:numFmt w:val="bullet"/>
+      <w:lvlText w:val=""/>
+      <w:lvlJc w:val="left"/>
+      <w:pPr>
+        <w:ind w:left="2880" w:hanging="360"/>
+      </w:pPr>
+      <w:rPr>
+        <w:rFonts w:ascii="Symbol" w:hAnsi="Symbol" w:hint="default"/>
+      </w:rPr>
+    </w:lvl>
+    <w:lvl w:ilvl="4" w:tplc="300A0003" w:tentative="1">
+      <w:start w:val="1"/>
+      <w:numFmt w:val="bullet"/>
+      <w:lvlText w:val="o"/>
+      <w:lvlJc w:val="left"/>
+      <w:pPr>
+        <w:ind w:left="3600" w:hanging="360"/>
+      </w:pPr>
+      <w:rPr>
+        <w:rFonts w:ascii="Courier New" w:hAnsi="Courier New" w:cs="Courier New" w:hint="default"/>
+      </w:rPr>
+    </w:lvl>
+    <w:lvl w:ilvl="5" w:tplc="300A0005" w:tentative="1">
+      <w:start w:val="1"/>
+      <w:numFmt w:val="bullet"/>
+      <w:lvlText w:val=""/>
+      <w:lvlJc w:val="left"/>
+      <w:pPr>
+        <w:ind w:left="4320" w:hanging="360"/>
+      </w:pPr>
+      <w:rPr>
+        <w:rFonts w:ascii="Wingdings" w:hAnsi="Wingdings" w:hint="default"/>
+      </w:rPr>
+    </w:lvl>
+    <w:lvl w:ilvl="6" w:tplc="300A0001" w:tentative="1">
+      <w:start w:val="1"/>
+      <w:numFmt w:val="bullet"/>
+      <w:lvlText w:val=""/>
+      <w:lvlJc w:val="left"/>
+      <w:pPr>
+        <w:ind w:left="5040" w:hanging="360"/>
+      </w:pPr>
+      <w:rPr>
+        <w:rFonts w:ascii="Symbol" w:hAnsi="Symbol" w:hint="default"/>
+      </w:rPr>
+    </w:lvl>
+    <w:lvl w:ilvl="7" w:tplc="300A0003" w:tentative="1">
+      <w:start w:val="1"/>
+      <w:numFmt w:val="bullet"/>
+      <w:lvlText w:val="o"/>
+      <w:lvlJc w:val="left"/>
+      <w:pPr>
+        <w:ind w:left="5760" w:hanging="360"/>
+      </w:pPr>
+      <w:rPr>
+        <w:rFonts w:ascii="Courier New" w:hAnsi="Courier New" w:cs="Courier New" w:hint="default"/>
+      </w:rPr>
+    </w:lvl>
+    <w:lvl w:ilvl="8" w:tplc="300A0005" w:tentative="1">
+      <w:start w:val="1"/>
+      <w:numFmt w:val="bullet"/>
+      <w:lvlText w:val=""/>
+      <w:lvlJc w:val="left"/>
+      <w:pPr>
+        <w:ind w:left="6480" w:hanging="360"/>
+      </w:pPr>
+      <w:rPr>
+        <w:rFonts w:ascii="Wingdings" w:hAnsi="Wingdings" w:hint="default"/>
+      </w:rPr>
+    </w:lvl>
+  </w:abstractNum>
+  <w:abstractNum w:abstractNumId="39" w15:restartNumberingAfterBreak="0">
     <w:nsid w:val="6031798B"/>
     <w:multiLevelType w:val="hybridMultilevel"/>
     <w:tmpl w:val="383CB290"/>
@@ -5605,7 +8196,7 @@
       </w:rPr>
     </w:lvl>
   </w:abstractNum>
-  <w:abstractNum w:abstractNumId="35" w15:restartNumberingAfterBreak="0">
+  <w:abstractNum w:abstractNumId="40" w15:restartNumberingAfterBreak="0">
     <w:nsid w:val="702F00CB"/>
     <w:multiLevelType w:val="hybridMultilevel"/>
     <w:tmpl w:val="4E9404FC"/>
@@ -5718,7 +8309,7 @@
       </w:rPr>
     </w:lvl>
   </w:abstractNum>
-  <w:abstractNum w:abstractNumId="36" w15:restartNumberingAfterBreak="0">
+  <w:abstractNum w:abstractNumId="41" w15:restartNumberingAfterBreak="0">
     <w:nsid w:val="71731589"/>
     <w:multiLevelType w:val="hybridMultilevel"/>
     <w:tmpl w:val="9BBC1A8C"/>
@@ -5831,7 +8422,7 @@
       </w:rPr>
     </w:lvl>
   </w:abstractNum>
-  <w:abstractNum w:abstractNumId="37" w15:restartNumberingAfterBreak="0">
+  <w:abstractNum w:abstractNumId="42" w15:restartNumberingAfterBreak="0">
     <w:nsid w:val="76711079"/>
     <w:multiLevelType w:val="hybridMultilevel"/>
     <w:tmpl w:val="4BE4C2D2"/>
@@ -5944,7 +8535,7 @@
       </w:rPr>
     </w:lvl>
   </w:abstractNum>
-  <w:abstractNum w:abstractNumId="38" w15:restartNumberingAfterBreak="0">
+  <w:abstractNum w:abstractNumId="43" w15:restartNumberingAfterBreak="0">
     <w:nsid w:val="77D213E3"/>
     <w:multiLevelType w:val="multilevel"/>
     <w:tmpl w:val="300A001F"/>
@@ -6033,7 +8624,119 @@
       </w:pPr>
     </w:lvl>
   </w:abstractNum>
-  <w:abstractNum w:abstractNumId="39" w15:restartNumberingAfterBreak="0">
+  <w:abstractNum w:abstractNumId="44" w15:restartNumberingAfterBreak="0">
+    <w:nsid w:val="79FA3BC7"/>
+    <w:multiLevelType w:val="hybridMultilevel"/>
+    <w:tmpl w:val="D68896E4"/>
+    <w:lvl w:ilvl="0" w:tplc="2AFC6F86">
+      <w:numFmt w:val="bullet"/>
+      <w:lvlText w:val="-"/>
+      <w:lvlJc w:val="left"/>
+      <w:pPr>
+        <w:ind w:left="1080" w:hanging="360"/>
+      </w:pPr>
+      <w:rPr>
+        <w:rFonts w:ascii="Times New Roman" w:eastAsiaTheme="minorEastAsia" w:hAnsi="Times New Roman" w:cs="Times New Roman" w:hint="default"/>
+      </w:rPr>
+    </w:lvl>
+    <w:lvl w:ilvl="1" w:tplc="300A0003" w:tentative="1">
+      <w:start w:val="1"/>
+      <w:numFmt w:val="bullet"/>
+      <w:lvlText w:val="o"/>
+      <w:lvlJc w:val="left"/>
+      <w:pPr>
+        <w:ind w:left="1800" w:hanging="360"/>
+      </w:pPr>
+      <w:rPr>
+        <w:rFonts w:ascii="Courier New" w:hAnsi="Courier New" w:cs="Courier New" w:hint="default"/>
+      </w:rPr>
+    </w:lvl>
+    <w:lvl w:ilvl="2" w:tplc="300A0005" w:tentative="1">
+      <w:start w:val="1"/>
+      <w:numFmt w:val="bullet"/>
+      <w:lvlText w:val=""/>
+      <w:lvlJc w:val="left"/>
+      <w:pPr>
+        <w:ind w:left="2520" w:hanging="360"/>
+      </w:pPr>
+      <w:rPr>
+        <w:rFonts w:ascii="Wingdings" w:hAnsi="Wingdings" w:hint="default"/>
+      </w:rPr>
+    </w:lvl>
+    <w:lvl w:ilvl="3" w:tplc="300A0001" w:tentative="1">
+      <w:start w:val="1"/>
+      <w:numFmt w:val="bullet"/>
+      <w:lvlText w:val=""/>
+      <w:lvlJc w:val="left"/>
+      <w:pPr>
+        <w:ind w:left="3240" w:hanging="360"/>
+      </w:pPr>
+      <w:rPr>
+        <w:rFonts w:ascii="Symbol" w:hAnsi="Symbol" w:hint="default"/>
+      </w:rPr>
+    </w:lvl>
+    <w:lvl w:ilvl="4" w:tplc="300A0003" w:tentative="1">
+      <w:start w:val="1"/>
+      <w:numFmt w:val="bullet"/>
+      <w:lvlText w:val="o"/>
+      <w:lvlJc w:val="left"/>
+      <w:pPr>
+        <w:ind w:left="3960" w:hanging="360"/>
+      </w:pPr>
+      <w:rPr>
+        <w:rFonts w:ascii="Courier New" w:hAnsi="Courier New" w:cs="Courier New" w:hint="default"/>
+      </w:rPr>
+    </w:lvl>
+    <w:lvl w:ilvl="5" w:tplc="300A0005" w:tentative="1">
+      <w:start w:val="1"/>
+      <w:numFmt w:val="bullet"/>
+      <w:lvlText w:val=""/>
+      <w:lvlJc w:val="left"/>
+      <w:pPr>
+        <w:ind w:left="4680" w:hanging="360"/>
+      </w:pPr>
+      <w:rPr>
+        <w:rFonts w:ascii="Wingdings" w:hAnsi="Wingdings" w:hint="default"/>
+      </w:rPr>
+    </w:lvl>
+    <w:lvl w:ilvl="6" w:tplc="300A0001" w:tentative="1">
+      <w:start w:val="1"/>
+      <w:numFmt w:val="bullet"/>
+      <w:lvlText w:val=""/>
+      <w:lvlJc w:val="left"/>
+      <w:pPr>
+        <w:ind w:left="5400" w:hanging="360"/>
+      </w:pPr>
+      <w:rPr>
+        <w:rFonts w:ascii="Symbol" w:hAnsi="Symbol" w:hint="default"/>
+      </w:rPr>
+    </w:lvl>
+    <w:lvl w:ilvl="7" w:tplc="300A0003" w:tentative="1">
+      <w:start w:val="1"/>
+      <w:numFmt w:val="bullet"/>
+      <w:lvlText w:val="o"/>
+      <w:lvlJc w:val="left"/>
+      <w:pPr>
+        <w:ind w:left="6120" w:hanging="360"/>
+      </w:pPr>
+      <w:rPr>
+        <w:rFonts w:ascii="Courier New" w:hAnsi="Courier New" w:cs="Courier New" w:hint="default"/>
+      </w:rPr>
+    </w:lvl>
+    <w:lvl w:ilvl="8" w:tplc="300A0005" w:tentative="1">
+      <w:start w:val="1"/>
+      <w:numFmt w:val="bullet"/>
+      <w:lvlText w:val=""/>
+      <w:lvlJc w:val="left"/>
+      <w:pPr>
+        <w:ind w:left="6840" w:hanging="360"/>
+      </w:pPr>
+      <w:rPr>
+        <w:rFonts w:ascii="Wingdings" w:hAnsi="Wingdings" w:hint="default"/>
+      </w:rPr>
+    </w:lvl>
+  </w:abstractNum>
+  <w:abstractNum w:abstractNumId="45" w15:restartNumberingAfterBreak="0">
     <w:nsid w:val="7CE10AF6"/>
     <w:multiLevelType w:val="multilevel"/>
     <w:tmpl w:val="300A001F"/>
@@ -6119,7 +8822,7 @@
       </w:pPr>
     </w:lvl>
   </w:abstractNum>
-  <w:abstractNum w:abstractNumId="40" w15:restartNumberingAfterBreak="0">
+  <w:abstractNum w:abstractNumId="46" w15:restartNumberingAfterBreak="0">
     <w:nsid w:val="7ED5779A"/>
     <w:multiLevelType w:val="hybridMultilevel"/>
     <w:tmpl w:val="21F4CFF2"/>
@@ -6233,46 +8936,46 @@
     </w:lvl>
   </w:abstractNum>
   <w:num w:numId="1" w16cid:durableId="620065420">
-    <w:abstractNumId w:val="28"/>
+    <w:abstractNumId w:val="31"/>
   </w:num>
   <w:num w:numId="2" w16cid:durableId="2438304">
-    <w:abstractNumId w:val="29"/>
+    <w:abstractNumId w:val="32"/>
   </w:num>
   <w:num w:numId="3" w16cid:durableId="1119452117">
-    <w:abstractNumId w:val="24"/>
+    <w:abstractNumId w:val="26"/>
   </w:num>
   <w:num w:numId="4" w16cid:durableId="2138334765">
     <w:abstractNumId w:val="0"/>
   </w:num>
   <w:num w:numId="5" w16cid:durableId="1914200692">
-    <w:abstractNumId w:val="23"/>
+    <w:abstractNumId w:val="25"/>
   </w:num>
   <w:num w:numId="6" w16cid:durableId="1374772882">
     <w:abstractNumId w:val="1"/>
   </w:num>
   <w:num w:numId="7" w16cid:durableId="586228727">
-    <w:abstractNumId w:val="10"/>
+    <w:abstractNumId w:val="11"/>
   </w:num>
   <w:num w:numId="8" w16cid:durableId="1352804686">
-    <w:abstractNumId w:val="34"/>
+    <w:abstractNumId w:val="39"/>
   </w:num>
   <w:num w:numId="9" w16cid:durableId="1924216262">
-    <w:abstractNumId w:val="26"/>
+    <w:abstractNumId w:val="28"/>
   </w:num>
   <w:num w:numId="10" w16cid:durableId="1989167652">
-    <w:abstractNumId w:val="39"/>
+    <w:abstractNumId w:val="45"/>
   </w:num>
   <w:num w:numId="11" w16cid:durableId="1890921558">
-    <w:abstractNumId w:val="27"/>
+    <w:abstractNumId w:val="29"/>
   </w:num>
   <w:num w:numId="12" w16cid:durableId="939610117">
     <w:abstractNumId w:val="6"/>
   </w:num>
   <w:num w:numId="13" w16cid:durableId="494610360">
-    <w:abstractNumId w:val="15"/>
+    <w:abstractNumId w:val="16"/>
   </w:num>
   <w:num w:numId="14" w16cid:durableId="1854418462">
-    <w:abstractNumId w:val="12"/>
+    <w:abstractNumId w:val="13"/>
   </w:num>
   <w:num w:numId="15" w16cid:durableId="1083185639">
     <w:abstractNumId w:val="3"/>
@@ -6281,79 +8984,97 @@
     <w:abstractNumId w:val="2"/>
   </w:num>
   <w:num w:numId="17" w16cid:durableId="833834373">
+    <w:abstractNumId w:val="19"/>
+  </w:num>
+  <w:num w:numId="18" w16cid:durableId="498160775">
+    <w:abstractNumId w:val="36"/>
+  </w:num>
+  <w:num w:numId="19" w16cid:durableId="1390954967">
+    <w:abstractNumId w:val="9"/>
+  </w:num>
+  <w:num w:numId="20" w16cid:durableId="684022462">
+    <w:abstractNumId w:val="37"/>
+  </w:num>
+  <w:num w:numId="21" w16cid:durableId="1281303776">
+    <w:abstractNumId w:val="43"/>
+  </w:num>
+  <w:num w:numId="22" w16cid:durableId="801921786">
     <w:abstractNumId w:val="18"/>
   </w:num>
-  <w:num w:numId="18" w16cid:durableId="498160775">
-    <w:abstractNumId w:val="32"/>
-  </w:num>
-  <w:num w:numId="19" w16cid:durableId="1390954967">
-    <w:abstractNumId w:val="8"/>
-  </w:num>
-  <w:num w:numId="20" w16cid:durableId="684022462">
-    <w:abstractNumId w:val="33"/>
-  </w:num>
-  <w:num w:numId="21" w16cid:durableId="1281303776">
-    <w:abstractNumId w:val="38"/>
-  </w:num>
-  <w:num w:numId="22" w16cid:durableId="801921786">
+  <w:num w:numId="23" w16cid:durableId="1729105126">
     <w:abstractNumId w:val="17"/>
   </w:num>
-  <w:num w:numId="23" w16cid:durableId="1729105126">
-    <w:abstractNumId w:val="16"/>
-  </w:num>
   <w:num w:numId="24" w16cid:durableId="390228006">
-    <w:abstractNumId w:val="11"/>
+    <w:abstractNumId w:val="12"/>
   </w:num>
   <w:num w:numId="25" w16cid:durableId="360054823">
     <w:abstractNumId w:val="4"/>
   </w:num>
   <w:num w:numId="26" w16cid:durableId="249315377">
-    <w:abstractNumId w:val="37"/>
+    <w:abstractNumId w:val="42"/>
   </w:num>
   <w:num w:numId="27" w16cid:durableId="2123301720">
-    <w:abstractNumId w:val="9"/>
+    <w:abstractNumId w:val="10"/>
   </w:num>
   <w:num w:numId="28" w16cid:durableId="363095754">
     <w:abstractNumId w:val="5"/>
   </w:num>
   <w:num w:numId="29" w16cid:durableId="1681656611">
-    <w:abstractNumId w:val="25"/>
+    <w:abstractNumId w:val="27"/>
   </w:num>
   <w:num w:numId="30" w16cid:durableId="459031400">
-    <w:abstractNumId w:val="40"/>
+    <w:abstractNumId w:val="46"/>
   </w:num>
   <w:num w:numId="31" w16cid:durableId="1834442557">
-    <w:abstractNumId w:val="22"/>
+    <w:abstractNumId w:val="24"/>
   </w:num>
   <w:num w:numId="32" w16cid:durableId="1501658080">
-    <w:abstractNumId w:val="13"/>
+    <w:abstractNumId w:val="14"/>
   </w:num>
   <w:num w:numId="33" w16cid:durableId="1686975203">
-    <w:abstractNumId w:val="21"/>
+    <w:abstractNumId w:val="23"/>
   </w:num>
   <w:num w:numId="34" w16cid:durableId="1998727912">
-    <w:abstractNumId w:val="30"/>
+    <w:abstractNumId w:val="34"/>
   </w:num>
   <w:num w:numId="35" w16cid:durableId="82067862">
     <w:abstractNumId w:val="7"/>
   </w:num>
   <w:num w:numId="36" w16cid:durableId="297689619">
-    <w:abstractNumId w:val="19"/>
+    <w:abstractNumId w:val="20"/>
   </w:num>
   <w:num w:numId="37" w16cid:durableId="182746509">
-    <w:abstractNumId w:val="31"/>
+    <w:abstractNumId w:val="35"/>
   </w:num>
   <w:num w:numId="38" w16cid:durableId="1641614330">
-    <w:abstractNumId w:val="14"/>
+    <w:abstractNumId w:val="15"/>
   </w:num>
   <w:num w:numId="39" w16cid:durableId="1640382517">
-    <w:abstractNumId w:val="36"/>
+    <w:abstractNumId w:val="41"/>
   </w:num>
   <w:num w:numId="40" w16cid:durableId="1002704422">
-    <w:abstractNumId w:val="35"/>
+    <w:abstractNumId w:val="40"/>
   </w:num>
   <w:num w:numId="41" w16cid:durableId="565458034">
-    <w:abstractNumId w:val="20"/>
+    <w:abstractNumId w:val="22"/>
+  </w:num>
+  <w:num w:numId="42" w16cid:durableId="60450120">
+    <w:abstractNumId w:val="30"/>
+  </w:num>
+  <w:num w:numId="43" w16cid:durableId="383523102">
+    <w:abstractNumId w:val="8"/>
+  </w:num>
+  <w:num w:numId="44" w16cid:durableId="1029260410">
+    <w:abstractNumId w:val="33"/>
+  </w:num>
+  <w:num w:numId="45" w16cid:durableId="1440636634">
+    <w:abstractNumId w:val="21"/>
+  </w:num>
+  <w:num w:numId="46" w16cid:durableId="902254630">
+    <w:abstractNumId w:val="44"/>
+  </w:num>
+  <w:num w:numId="47" w16cid:durableId="1812016917">
+    <w:abstractNumId w:val="38"/>
   </w:num>
 </w:numbering>
 </file>
@@ -7972,7 +10693,9 @@
 </file>
 
 <file path=customXml/item1.xml><?xml version="1.0" encoding="utf-8"?>
-<b:Sources xmlns:b="http://schemas.openxmlformats.org/officeDocument/2006/bibliography" xmlns="http://schemas.openxmlformats.org/officeDocument/2006/bibliography" SelectedStyle="\APASixthEditionOfficeOnline.xsl" StyleName="APA" Version="6"/>
+<p:properties xmlns:p="http://schemas.microsoft.com/office/2006/metadata/properties" xmlns:xsi="http://www.w3.org/2001/XMLSchema-instance" xmlns:pc="http://schemas.microsoft.com/office/infopath/2007/PartnerControls">
+  <documentManagement/>
+</p:properties>
 </file>
 
 <file path=customXml/item2.xml><?xml version="1.0" encoding="utf-8"?>
@@ -8090,9 +10813,7 @@
 </file>
 
 <file path=customXml/item3.xml><?xml version="1.0" encoding="utf-8"?>
-<p:properties xmlns:p="http://schemas.microsoft.com/office/2006/metadata/properties" xmlns:xsi="http://www.w3.org/2001/XMLSchema-instance" xmlns:pc="http://schemas.microsoft.com/office/infopath/2007/PartnerControls">
-  <documentManagement/>
-</p:properties>
+<b:Sources xmlns:b="http://schemas.openxmlformats.org/officeDocument/2006/bibliography" xmlns="http://schemas.openxmlformats.org/officeDocument/2006/bibliography" SelectedStyle="\APASixthEditionOfficeOnline.xsl" StyleName="APA" Version="6"/>
 </file>
 
 <file path=customXml/item4.xml><?xml version="1.0" encoding="utf-8"?>
@@ -8105,9 +10826,10 @@
 </file>
 
 <file path=customXml/itemProps1.xml><?xml version="1.0" encoding="utf-8"?>
-<ds:datastoreItem xmlns:ds="http://schemas.openxmlformats.org/officeDocument/2006/customXml" ds:itemID="{02DBE880-C664-4179-8094-271F1E847728}">
+<ds:datastoreItem xmlns:ds="http://schemas.openxmlformats.org/officeDocument/2006/customXml" ds:itemID="{58002F50-D0F7-4B23-BFF5-73C6753D1BCC}">
   <ds:schemaRefs>
-    <ds:schemaRef ds:uri="http://schemas.openxmlformats.org/officeDocument/2006/bibliography"/>
+    <ds:schemaRef ds:uri="http://schemas.microsoft.com/office/2006/metadata/properties"/>
+    <ds:schemaRef ds:uri="http://schemas.microsoft.com/office/infopath/2007/PartnerControls"/>
   </ds:schemaRefs>
 </ds:datastoreItem>
 </file>
@@ -8129,10 +10851,9 @@
 </file>
 
 <file path=customXml/itemProps3.xml><?xml version="1.0" encoding="utf-8"?>
-<ds:datastoreItem xmlns:ds="http://schemas.openxmlformats.org/officeDocument/2006/customXml" ds:itemID="{58002F50-D0F7-4B23-BFF5-73C6753D1BCC}">
+<ds:datastoreItem xmlns:ds="http://schemas.openxmlformats.org/officeDocument/2006/customXml" ds:itemID="{02DBE880-C664-4179-8094-271F1E847728}">
   <ds:schemaRefs>
-    <ds:schemaRef ds:uri="http://schemas.microsoft.com/office/2006/metadata/properties"/>
-    <ds:schemaRef ds:uri="http://schemas.microsoft.com/office/infopath/2007/PartnerControls"/>
+    <ds:schemaRef ds:uri="http://schemas.openxmlformats.org/officeDocument/2006/bibliography"/>
   </ds:schemaRefs>
 </ds:datastoreItem>
 </file>

</xml_diff>